<commit_message>
📦 NEW: Clase2Talleres - Talleres de la clase 2 desarrollados
</commit_message>
<xml_diff>
--- a/Clase 2/Talleres Resueltos/Taller 3 - Fernando Cutire.docx
+++ b/Clase 2/Talleres Resueltos/Taller 3 - Fernando Cutire.docx
@@ -1,6 +1,6 @@
 
 <file path=word/document.xml><?xml version="1.0" encoding="utf-8"?>
-<w:document xmlns:wpc="http://schemas.microsoft.com/office/word/2010/wordprocessingCanvas" xmlns:mc="http://schemas.openxmlformats.org/markup-compatibility/2006" xmlns:o="urn:schemas-microsoft-com:office:office" xmlns:r="http://schemas.openxmlformats.org/officeDocument/2006/relationships" xmlns:m="http://schemas.openxmlformats.org/officeDocument/2006/math" xmlns:v="urn:schemas-microsoft-com:vml" xmlns:wp14="http://schemas.microsoft.com/office/word/2010/wordprocessingDrawing" xmlns:wp="http://schemas.openxmlformats.org/drawingml/2006/wordprocessingDrawing" xmlns:w10="urn:schemas-microsoft-com:office:word" xmlns:w="http://schemas.openxmlformats.org/wordprocessingml/2006/main" xmlns:w14="http://schemas.microsoft.com/office/word/2010/wordml" xmlns:wpg="http://schemas.microsoft.com/office/word/2010/wordprocessingGroup" xmlns:wpi="http://schemas.microsoft.com/office/word/2010/wordprocessingInk" xmlns:wne="http://schemas.microsoft.com/office/word/2006/wordml" xmlns:wps="http://schemas.microsoft.com/office/word/2010/wordprocessingShape" mc:Ignorable="w14 wp14">
+<w:document xmlns:wpc="http://schemas.microsoft.com/office/word/2010/wordprocessingCanvas" xmlns:cx="http://schemas.microsoft.com/office/drawing/2014/chartex" xmlns:cx1="http://schemas.microsoft.com/office/drawing/2015/9/8/chartex" xmlns:cx2="http://schemas.microsoft.com/office/drawing/2015/10/21/chartex" xmlns:cx3="http://schemas.microsoft.com/office/drawing/2016/5/9/chartex" xmlns:cx4="http://schemas.microsoft.com/office/drawing/2016/5/10/chartex" xmlns:cx5="http://schemas.microsoft.com/office/drawing/2016/5/11/chartex" xmlns:cx6="http://schemas.microsoft.com/office/drawing/2016/5/12/chartex" xmlns:cx7="http://schemas.microsoft.com/office/drawing/2016/5/13/chartex" xmlns:cx8="http://schemas.microsoft.com/office/drawing/2016/5/14/chartex" xmlns:mc="http://schemas.openxmlformats.org/markup-compatibility/2006" xmlns:aink="http://schemas.microsoft.com/office/drawing/2016/ink" xmlns:am3d="http://schemas.microsoft.com/office/drawing/2017/model3d" xmlns:o="urn:schemas-microsoft-com:office:office" xmlns:r="http://schemas.openxmlformats.org/officeDocument/2006/relationships" xmlns:m="http://schemas.openxmlformats.org/officeDocument/2006/math" xmlns:v="urn:schemas-microsoft-com:vml" xmlns:wp14="http://schemas.microsoft.com/office/word/2010/wordprocessingDrawing" xmlns:wp="http://schemas.openxmlformats.org/drawingml/2006/wordprocessingDrawing" xmlns:w10="urn:schemas-microsoft-com:office:word" xmlns:w="http://schemas.openxmlformats.org/wordprocessingml/2006/main" xmlns:w14="http://schemas.microsoft.com/office/word/2010/wordml" xmlns:w15="http://schemas.microsoft.com/office/word/2012/wordml" xmlns:w16cex="http://schemas.microsoft.com/office/word/2018/wordml/cex" xmlns:w16cid="http://schemas.microsoft.com/office/word/2016/wordml/cid" xmlns:w16="http://schemas.microsoft.com/office/word/2018/wordml" xmlns:w16sdtdh="http://schemas.microsoft.com/office/word/2020/wordml/sdtdatahash" xmlns:w16se="http://schemas.microsoft.com/office/word/2015/wordml/symex" xmlns:wpg="http://schemas.microsoft.com/office/word/2010/wordprocessingGroup" xmlns:wpi="http://schemas.microsoft.com/office/word/2010/wordprocessingInk" xmlns:wne="http://schemas.microsoft.com/office/word/2006/wordml" xmlns:wps="http://schemas.microsoft.com/office/word/2010/wordprocessingShape" mc:Ignorable="w14 w15 w16se w16cid w16 w16cex w16sdtdh wp14">
   <w:body>
     <w:p>
       <w:pPr>
@@ -148,9 +148,32 @@
         <w:t>0 puntos.</w:t>
       </w:r>
     </w:p>
+    <w:p>
+      <w:pPr>
+        <w:spacing w:after="0"/>
+        <w:jc w:val="right"/>
+        <w:rPr>
+          <w:lang w:val="es-ES"/>
+        </w:rPr>
+      </w:pPr>
+      <w:r>
+        <w:rPr>
+          <w:b/>
+          <w:bCs/>
+          <w:lang w:val="es-ES"/>
+        </w:rPr>
+        <w:t>Colocar puntaje: /40 puntos</w:t>
+      </w:r>
+      <w:r>
+        <w:rPr>
+          <w:lang w:val="es-ES"/>
+        </w:rPr>
+        <w:t>.</w:t>
+      </w:r>
+    </w:p>
     <w:tbl>
       <w:tblPr>
-        <w:tblStyle w:val="Tablaconcuadrcula"/>
+        <w:tblStyle w:val="TableGrid"/>
         <w:tblW w:w="0" w:type="auto"/>
         <w:jc w:val="center"/>
         <w:tblBorders>
@@ -239,6 +262,11 @@
           </w:tcPr>
           <w:p>
             <w:pPr>
+              <w:pStyle w:val="ListParagraph"/>
+              <w:numPr>
+                <w:ilvl w:val="0"/>
+                <w:numId w:val="8"/>
+              </w:numPr>
               <w:rPr>
                 <w:lang w:val="es-ES"/>
               </w:rPr>
@@ -247,7 +275,7 @@
               <w:rPr>
                 <w:lang w:val="es-ES"/>
               </w:rPr>
-              <w:t>1.</w:t>
+              <w:t>Fernando Cutire</w:t>
             </w:r>
           </w:p>
         </w:tc>
@@ -266,6 +294,12 @@
                 <w:lang w:val="es-ES"/>
               </w:rPr>
             </w:pPr>
+            <w:r>
+              <w:rPr>
+                <w:lang w:val="es-ES"/>
+              </w:rPr>
+              <w:t>8-972-906</w:t>
+            </w:r>
           </w:p>
         </w:tc>
       </w:tr>
@@ -278,8 +312,6 @@
           <w:lang w:val="es-ES"/>
         </w:rPr>
       </w:pPr>
-      <w:bookmarkStart w:id="0" w:name="_GoBack"/>
-      <w:bookmarkEnd w:id="0"/>
       <w:r>
         <w:rPr>
           <w:b/>
@@ -329,7 +361,7 @@
           <w:lang w:eastAsia="es-PA"/>
         </w:rPr>
         <w:drawing>
-          <wp:anchor distT="0" distB="0" distL="114300" distR="114300" simplePos="0" relativeHeight="251658240" behindDoc="0" locked="0" layoutInCell="1" allowOverlap="1" wp14:anchorId="299C45B6" wp14:editId="6B2B2DF5">
+          <wp:anchor distT="0" distB="0" distL="114300" distR="114300" simplePos="0" relativeHeight="251658240" behindDoc="0" locked="0" layoutInCell="1" allowOverlap="1" wp14:anchorId="1EC2445E" wp14:editId="1DC59C46">
             <wp:simplePos x="0" y="0"/>
             <wp:positionH relativeFrom="column">
               <wp:posOffset>2570882</wp:posOffset>
@@ -354,7 +386,7 @@
                     </pic:cNvPicPr>
                   </pic:nvPicPr>
                   <pic:blipFill>
-                    <a:blip r:embed="rId8" cstate="print">
+                    <a:blip r:embed="rId10" cstate="print">
                       <a:extLst>
                         <a:ext uri="{28A0092B-C50C-407E-A947-70E740481C1C}">
                           <a14:useLocalDpi xmlns:a14="http://schemas.microsoft.com/office/drawing/2010/main" val="0"/>
@@ -394,7 +426,7 @@
           <w:lang w:eastAsia="es-PA"/>
         </w:rPr>
         <w:drawing>
-          <wp:inline distT="0" distB="0" distL="0" distR="0" wp14:anchorId="20F442AD" wp14:editId="55AEAFD4">
+          <wp:inline distT="0" distB="0" distL="0" distR="0" wp14:anchorId="4108DFE7" wp14:editId="0C827CC9">
             <wp:extent cx="2233474" cy="1571053"/>
             <wp:effectExtent l="0" t="0" r="0" b="0"/>
             <wp:docPr id="5" name="Picture 3"/>
@@ -411,7 +443,7 @@
                     </pic:cNvPicPr>
                   </pic:nvPicPr>
                   <pic:blipFill>
-                    <a:blip r:embed="rId9">
+                    <a:blip r:embed="rId11">
                       <a:extLst>
                         <a:ext uri="{28A0092B-C50C-407E-A947-70E740481C1C}">
                           <a14:useLocalDpi xmlns:a14="http://schemas.microsoft.com/office/drawing/2010/main" val="0"/>
@@ -435,7 +467,6 @@
                     <a:ln>
                       <a:noFill/>
                     </a:ln>
-                    <a:extLst/>
                   </pic:spPr>
                 </pic:pic>
               </a:graphicData>
@@ -446,7 +477,7 @@
     </w:p>
     <w:p>
       <w:pPr>
-        <w:pStyle w:val="Prrafodelista"/>
+        <w:pStyle w:val="ListParagraph"/>
         <w:numPr>
           <w:ilvl w:val="0"/>
           <w:numId w:val="7"/>
@@ -538,17 +569,286 @@
     </w:p>
     <w:p>
       <w:pPr>
-        <w:pStyle w:val="Prrafodelista"/>
         <w:spacing w:before="240"/>
         <w:jc w:val="both"/>
         <w:rPr>
           <w:lang w:val="es-ES"/>
         </w:rPr>
       </w:pPr>
-    </w:p>
-    <w:p>
-      <w:pPr>
-        <w:pStyle w:val="Prrafodelista"/>
+      <w:r>
+        <w:rPr>
+          <w:lang w:val="es-ES"/>
+        </w:rPr>
+        <w:t>Respuesta:</w:t>
+      </w:r>
+      <w:r>
+        <w:rPr>
+          <w:lang w:val="es-ES"/>
+        </w:rPr>
+        <w:t xml:space="preserve"> </w:t>
+      </w:r>
+      <w:r>
+        <w:rPr>
+          <w:b/>
+          <w:bCs/>
+          <w:lang w:val="es-ES"/>
+        </w:rPr>
+        <w:t xml:space="preserve">El tamaño de la muestra para un nivel de confianza del 95% y un posible margen de error del </w:t>
+      </w:r>
+      <w:r>
+        <w:rPr>
+          <w:b/>
+          <w:bCs/>
+          <w:lang w:val="es-ES"/>
+        </w:rPr>
+        <w:t>5</w:t>
+      </w:r>
+      <w:r>
+        <w:rPr>
+          <w:b/>
+          <w:bCs/>
+          <w:lang w:val="es-ES"/>
+        </w:rPr>
+        <w:t>% es 323.</w:t>
+      </w:r>
+    </w:p>
+    <w:p>
+      <w:pPr>
+        <w:spacing w:before="240"/>
+        <w:jc w:val="both"/>
+        <w:rPr>
+          <w:i/>
+          <w:iCs/>
+          <w:lang w:val="es-ES"/>
+        </w:rPr>
+      </w:pPr>
+      <w:r>
+        <w:rPr>
+          <w:i/>
+          <w:iCs/>
+          <w:lang w:val="es-ES"/>
+        </w:rPr>
+        <w:t>Ver procedimiento en hojas posteriores.</w:t>
+      </w:r>
+    </w:p>
+    <w:p>
+      <w:pPr>
+        <w:rPr>
+          <w:i/>
+          <w:iCs/>
+          <w:lang w:val="es-ES"/>
+        </w:rPr>
+      </w:pPr>
+      <w:r>
+        <w:rPr>
+          <w:i/>
+          <w:iCs/>
+          <w:noProof/>
+          <w:lang w:val="es-ES"/>
+        </w:rPr>
+        <mc:AlternateContent>
+          <mc:Choice Requires="wps">
+            <w:drawing>
+              <wp:anchor distT="0" distB="0" distL="114300" distR="114300" simplePos="0" relativeHeight="251659264" behindDoc="0" locked="0" layoutInCell="1" allowOverlap="1" wp14:anchorId="04066B58" wp14:editId="0068660C">
+                <wp:simplePos x="0" y="0"/>
+                <wp:positionH relativeFrom="column">
+                  <wp:posOffset>-12116</wp:posOffset>
+                </wp:positionH>
+                <wp:positionV relativeFrom="paragraph">
+                  <wp:posOffset>65607</wp:posOffset>
+                </wp:positionV>
+                <wp:extent cx="5069434" cy="1433779"/>
+                <wp:effectExtent l="0" t="0" r="17145" b="14605"/>
+                <wp:wrapNone/>
+                <wp:docPr id="1" name="Text Box 1"/>
+                <wp:cNvGraphicFramePr/>
+                <a:graphic xmlns:a="http://schemas.openxmlformats.org/drawingml/2006/main">
+                  <a:graphicData uri="http://schemas.microsoft.com/office/word/2010/wordprocessingShape">
+                    <wps:wsp>
+                      <wps:cNvSpPr txBox="1"/>
+                      <wps:spPr>
+                        <a:xfrm>
+                          <a:off x="0" y="0"/>
+                          <a:ext cx="5069434" cy="1433779"/>
+                        </a:xfrm>
+                        <a:prstGeom prst="rect">
+                          <a:avLst/>
+                        </a:prstGeom>
+                        <a:solidFill>
+                          <a:schemeClr val="lt1"/>
+                        </a:solidFill>
+                        <a:ln w="6350">
+                          <a:solidFill>
+                            <a:prstClr val="black"/>
+                          </a:solidFill>
+                        </a:ln>
+                      </wps:spPr>
+                      <wps:txbx>
+                        <w:txbxContent>
+                          <w:p>
+                            <w:pPr>
+                              <w:rPr>
+                                <w:lang w:val="es-419"/>
+                              </w:rPr>
+                            </w:pPr>
+                            <w:r>
+                              <w:rPr>
+                                <w:b/>
+                                <w:bCs/>
+                                <w:lang w:val="es-419"/>
+                              </w:rPr>
+                              <w:t>Retroalimentación</w:t>
+                            </w:r>
+                            <w:r>
+                              <w:rPr>
+                                <w:lang w:val="es-419"/>
+                              </w:rPr>
+                              <w:t>:</w:t>
+                            </w:r>
+                          </w:p>
+                          <w:p>
+                            <w:pPr>
+                              <w:rPr>
+                                <w:i/>
+                                <w:iCs/>
+                                <w:color w:val="7F7F7F" w:themeColor="text1" w:themeTint="80"/>
+                                <w:lang w:val="es-419"/>
+                              </w:rPr>
+                            </w:pPr>
+                            <w:r>
+                              <w:rPr>
+                                <w:i/>
+                                <w:iCs/>
+                                <w:color w:val="7F7F7F" w:themeColor="text1" w:themeTint="80"/>
+                                <w:lang w:val="es-419"/>
+                              </w:rPr>
+                              <w:t>(Dejar en blanco si no hay retroalimentación)</w:t>
+                            </w:r>
+                          </w:p>
+                          <w:p>
+                            <w:pPr>
+                              <w:rPr>
+                                <w:lang w:val="es-419"/>
+                              </w:rPr>
+                            </w:pPr>
+                          </w:p>
+                          <w:p>
+                            <w:pPr>
+                              <w:rPr>
+                                <w:lang w:val="es-419"/>
+                              </w:rPr>
+                            </w:pPr>
+                          </w:p>
+                        </w:txbxContent>
+                      </wps:txbx>
+                      <wps:bodyPr rot="0" spcFirstLastPara="0" vertOverflow="overflow" horzOverflow="overflow" vert="horz" wrap="square" lIns="91440" tIns="45720" rIns="91440" bIns="45720" numCol="1" spcCol="0" rtlCol="0" fromWordArt="0" anchor="t" anchorCtr="0" forceAA="0" compatLnSpc="1">
+                        <a:prstTxWarp prst="textNoShape">
+                          <a:avLst/>
+                        </a:prstTxWarp>
+                        <a:noAutofit/>
+                      </wps:bodyPr>
+                    </wps:wsp>
+                  </a:graphicData>
+                </a:graphic>
+                <wp14:sizeRelV relativeFrom="margin">
+                  <wp14:pctHeight>0</wp14:pctHeight>
+                </wp14:sizeRelV>
+              </wp:anchor>
+            </w:drawing>
+          </mc:Choice>
+          <mc:Fallback>
+            <w:pict>
+              <v:shapetype w14:anchorId="04066B58" id="_x0000_t202" coordsize="21600,21600" o:spt="202" path="m,l,21600r21600,l21600,xe">
+                <v:stroke joinstyle="miter"/>
+                <v:path gradientshapeok="t" o:connecttype="rect"/>
+              </v:shapetype>
+              <v:shape id="Text Box 1" o:spid="_x0000_s1026" type="#_x0000_t202" style="position:absolute;margin-left:-.95pt;margin-top:5.15pt;width:399.15pt;height:112.9pt;z-index:251659264;visibility:visible;mso-wrap-style:square;mso-height-percent:0;mso-wrap-distance-left:9pt;mso-wrap-distance-top:0;mso-wrap-distance-right:9pt;mso-wrap-distance-bottom:0;mso-position-horizontal:absolute;mso-position-horizontal-relative:text;mso-position-vertical:absolute;mso-position-vertical-relative:text;mso-height-percent:0;mso-height-relative:margin;v-text-anchor:top" o:gfxdata="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" fillcolor="white [3201]" strokeweight=".5pt">
+                <v:textbox>
+                  <w:txbxContent>
+                    <w:p>
+                      <w:pPr>
+                        <w:rPr>
+                          <w:lang w:val="es-419"/>
+                        </w:rPr>
+                      </w:pPr>
+                      <w:r>
+                        <w:rPr>
+                          <w:b/>
+                          <w:bCs/>
+                          <w:lang w:val="es-419"/>
+                        </w:rPr>
+                        <w:t>Retroalimentación</w:t>
+                      </w:r>
+                      <w:r>
+                        <w:rPr>
+                          <w:lang w:val="es-419"/>
+                        </w:rPr>
+                        <w:t>:</w:t>
+                      </w:r>
+                    </w:p>
+                    <w:p>
+                      <w:pPr>
+                        <w:rPr>
+                          <w:i/>
+                          <w:iCs/>
+                          <w:color w:val="7F7F7F" w:themeColor="text1" w:themeTint="80"/>
+                          <w:lang w:val="es-419"/>
+                        </w:rPr>
+                      </w:pPr>
+                      <w:r>
+                        <w:rPr>
+                          <w:i/>
+                          <w:iCs/>
+                          <w:color w:val="7F7F7F" w:themeColor="text1" w:themeTint="80"/>
+                          <w:lang w:val="es-419"/>
+                        </w:rPr>
+                        <w:t>(Dejar en blanco si no hay retroalimentación)</w:t>
+                      </w:r>
+                    </w:p>
+                    <w:p>
+                      <w:pPr>
+                        <w:rPr>
+                          <w:lang w:val="es-419"/>
+                        </w:rPr>
+                      </w:pPr>
+                    </w:p>
+                    <w:p>
+                      <w:pPr>
+                        <w:rPr>
+                          <w:lang w:val="es-419"/>
+                        </w:rPr>
+                      </w:pPr>
+                    </w:p>
+                  </w:txbxContent>
+                </v:textbox>
+              </v:shape>
+            </w:pict>
+          </mc:Fallback>
+        </mc:AlternateContent>
+      </w:r>
+      <w:r>
+        <w:rPr>
+          <w:i/>
+          <w:iCs/>
+          <w:lang w:val="es-ES"/>
+        </w:rPr>
+        <w:br w:type="page"/>
+      </w:r>
+    </w:p>
+    <w:p>
+      <w:pPr>
+        <w:spacing w:before="240"/>
+        <w:jc w:val="both"/>
+        <w:rPr>
+          <w:i/>
+          <w:iCs/>
+          <w:lang w:val="es-ES"/>
+        </w:rPr>
+      </w:pPr>
+    </w:p>
+    <w:p>
+      <w:pPr>
+        <w:pStyle w:val="ListParagraph"/>
         <w:numPr>
           <w:ilvl w:val="0"/>
           <w:numId w:val="7"/>
@@ -563,14 +863,14 @@
         <w:rPr>
           <w:lang w:val="es-ES"/>
         </w:rPr>
-        <w:t>Se está realizando un estudio de mercado en una población de 10 000 habitantes. Se requiere saber cuántas personas viajarán a España para quedarse a radicar ahí. ¿Cuál debe ser el tamaño de la muestra para un nivel de confianza del 95% y un posible margen de error del 4%</w:t>
+        <w:t>Se está realizando un estudio de mercado en una población de 10 000 habitantes. Se requiere saber cuántas personas viajarán a España para quedarse a radicar ahí. ¿Cuál debe ser el tamaño de la muestra para un nivel de confianza del 95% y un posible margen de error del 4</w:t>
       </w:r>
       <w:proofErr w:type="gramStart"/>
       <w:r>
         <w:rPr>
           <w:lang w:val="es-ES"/>
         </w:rPr>
-        <w:t>?.</w:t>
+        <w:t>%?.</w:t>
       </w:r>
       <w:proofErr w:type="gramEnd"/>
       <w:r>
@@ -582,15 +882,332 @@
     </w:p>
     <w:p>
       <w:pPr>
-        <w:pStyle w:val="Prrafodelista"/>
-        <w:rPr>
-          <w:lang w:val="es-ES"/>
-        </w:rPr>
-      </w:pPr>
-    </w:p>
-    <w:p>
-      <w:pPr>
-        <w:pStyle w:val="Prrafodelista"/>
+        <w:spacing w:before="240"/>
+        <w:jc w:val="both"/>
+        <w:rPr>
+          <w:lang w:val="es-ES"/>
+        </w:rPr>
+      </w:pPr>
+    </w:p>
+    <w:p>
+      <w:pPr>
+        <w:spacing w:before="240"/>
+        <w:jc w:val="both"/>
+        <w:rPr>
+          <w:lang w:val="es-ES"/>
+        </w:rPr>
+      </w:pPr>
+      <w:r>
+        <w:rPr>
+          <w:lang w:val="es-ES"/>
+        </w:rPr>
+        <w:t>Respuesta:</w:t>
+      </w:r>
+      <w:r>
+        <w:rPr>
+          <w:lang w:val="es-ES"/>
+        </w:rPr>
+        <w:t xml:space="preserve"> </w:t>
+      </w:r>
+      <w:r>
+        <w:rPr>
+          <w:b/>
+          <w:bCs/>
+          <w:lang w:val="es-ES"/>
+        </w:rPr>
+        <w:t>E</w:t>
+      </w:r>
+      <w:r>
+        <w:rPr>
+          <w:b/>
+          <w:bCs/>
+          <w:lang w:val="es-ES"/>
+        </w:rPr>
+        <w:t>l tamaño de la muestra para un nivel de confianza del 95% y un posible margen de error del 4%</w:t>
+      </w:r>
+      <w:r>
+        <w:rPr>
+          <w:b/>
+          <w:bCs/>
+          <w:lang w:val="es-ES"/>
+        </w:rPr>
+        <w:t xml:space="preserve"> es </w:t>
+      </w:r>
+      <w:r>
+        <w:rPr>
+          <w:b/>
+          <w:bCs/>
+          <w:lang w:val="es-ES"/>
+        </w:rPr>
+        <w:t>567</w:t>
+      </w:r>
+      <w:r>
+        <w:rPr>
+          <w:b/>
+          <w:bCs/>
+          <w:lang w:val="es-ES"/>
+        </w:rPr>
+        <w:t>.</w:t>
+      </w:r>
+    </w:p>
+    <w:p>
+      <w:pPr>
+        <w:spacing w:before="240"/>
+        <w:jc w:val="both"/>
+        <w:rPr>
+          <w:i/>
+          <w:iCs/>
+          <w:lang w:val="es-ES"/>
+        </w:rPr>
+      </w:pPr>
+      <w:r>
+        <w:rPr>
+          <w:i/>
+          <w:iCs/>
+          <w:lang w:val="es-ES"/>
+        </w:rPr>
+        <w:t>Ver procedimiento en hojas posteriores.</w:t>
+      </w:r>
+    </w:p>
+    <w:p>
+      <w:pPr>
+        <w:spacing w:before="240"/>
+        <w:jc w:val="both"/>
+        <w:rPr>
+          <w:lang w:val="es-ES"/>
+        </w:rPr>
+      </w:pPr>
+      <w:r>
+        <w:rPr>
+          <w:i/>
+          <w:iCs/>
+          <w:noProof/>
+          <w:lang w:val="es-ES"/>
+        </w:rPr>
+        <mc:AlternateContent>
+          <mc:Choice Requires="wps">
+            <w:drawing>
+              <wp:anchor distT="0" distB="0" distL="114300" distR="114300" simplePos="0" relativeHeight="251655168" behindDoc="0" locked="0" layoutInCell="1" allowOverlap="1" wp14:anchorId="1F93E760" wp14:editId="08200387">
+                <wp:simplePos x="0" y="0"/>
+                <wp:positionH relativeFrom="column">
+                  <wp:posOffset>0</wp:posOffset>
+                </wp:positionH>
+                <wp:positionV relativeFrom="paragraph">
+                  <wp:posOffset>-635</wp:posOffset>
+                </wp:positionV>
+                <wp:extent cx="5069434" cy="1433779"/>
+                <wp:effectExtent l="0" t="0" r="17145" b="14605"/>
+                <wp:wrapNone/>
+                <wp:docPr id="6" name="Text Box 6"/>
+                <wp:cNvGraphicFramePr/>
+                <a:graphic xmlns:a="http://schemas.openxmlformats.org/drawingml/2006/main">
+                  <a:graphicData uri="http://schemas.microsoft.com/office/word/2010/wordprocessingShape">
+                    <wps:wsp>
+                      <wps:cNvSpPr txBox="1"/>
+                      <wps:spPr>
+                        <a:xfrm>
+                          <a:off x="0" y="0"/>
+                          <a:ext cx="5069434" cy="1433779"/>
+                        </a:xfrm>
+                        <a:prstGeom prst="rect">
+                          <a:avLst/>
+                        </a:prstGeom>
+                        <a:solidFill>
+                          <a:schemeClr val="lt1"/>
+                        </a:solidFill>
+                        <a:ln w="6350">
+                          <a:solidFill>
+                            <a:prstClr val="black"/>
+                          </a:solidFill>
+                        </a:ln>
+                      </wps:spPr>
+                      <wps:txbx>
+                        <w:txbxContent>
+                          <w:p>
+                            <w:pPr>
+                              <w:rPr>
+                                <w:lang w:val="es-419"/>
+                              </w:rPr>
+                            </w:pPr>
+                            <w:r>
+                              <w:rPr>
+                                <w:b/>
+                                <w:bCs/>
+                                <w:lang w:val="es-419"/>
+                              </w:rPr>
+                              <w:t>Retroalimentación</w:t>
+                            </w:r>
+                            <w:r>
+                              <w:rPr>
+                                <w:lang w:val="es-419"/>
+                              </w:rPr>
+                              <w:t>:</w:t>
+                            </w:r>
+                          </w:p>
+                          <w:p>
+                            <w:pPr>
+                              <w:rPr>
+                                <w:i/>
+                                <w:iCs/>
+                                <w:color w:val="7F7F7F" w:themeColor="text1" w:themeTint="80"/>
+                                <w:lang w:val="es-419"/>
+                              </w:rPr>
+                            </w:pPr>
+                            <w:r>
+                              <w:rPr>
+                                <w:i/>
+                                <w:iCs/>
+                                <w:color w:val="7F7F7F" w:themeColor="text1" w:themeTint="80"/>
+                                <w:lang w:val="es-419"/>
+                              </w:rPr>
+                              <w:t>(Dejar en blanco si no hay retroalimentación)</w:t>
+                            </w:r>
+                          </w:p>
+                          <w:p>
+                            <w:pPr>
+                              <w:rPr>
+                                <w:lang w:val="es-419"/>
+                              </w:rPr>
+                            </w:pPr>
+                          </w:p>
+                          <w:p>
+                            <w:pPr>
+                              <w:rPr>
+                                <w:lang w:val="es-419"/>
+                              </w:rPr>
+                            </w:pPr>
+                          </w:p>
+                        </w:txbxContent>
+                      </wps:txbx>
+                      <wps:bodyPr rot="0" spcFirstLastPara="0" vertOverflow="overflow" horzOverflow="overflow" vert="horz" wrap="square" lIns="91440" tIns="45720" rIns="91440" bIns="45720" numCol="1" spcCol="0" rtlCol="0" fromWordArt="0" anchor="t" anchorCtr="0" forceAA="0" compatLnSpc="1">
+                        <a:prstTxWarp prst="textNoShape">
+                          <a:avLst/>
+                        </a:prstTxWarp>
+                        <a:noAutofit/>
+                      </wps:bodyPr>
+                    </wps:wsp>
+                  </a:graphicData>
+                </a:graphic>
+                <wp14:sizeRelV relativeFrom="margin">
+                  <wp14:pctHeight>0</wp14:pctHeight>
+                </wp14:sizeRelV>
+              </wp:anchor>
+            </w:drawing>
+          </mc:Choice>
+          <mc:Fallback>
+            <w:pict>
+              <v:shape w14:anchorId="1F93E760" id="Text Box 6" o:spid="_x0000_s1027" type="#_x0000_t202" style="position:absolute;left:0;text-align:left;margin-left:0;margin-top:-.05pt;width:399.15pt;height:112.9pt;z-index:251655168;visibility:visible;mso-wrap-style:square;mso-height-percent:0;mso-wrap-distance-left:9pt;mso-wrap-distance-top:0;mso-wrap-distance-right:9pt;mso-wrap-distance-bottom:0;mso-position-horizontal:absolute;mso-position-horizontal-relative:text;mso-position-vertical:absolute;mso-position-vertical-relative:text;mso-height-percent:0;mso-height-relative:margin;v-text-anchor:top" o:gfxdata="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" fillcolor="white [3201]" strokeweight=".5pt">
+                <v:textbox>
+                  <w:txbxContent>
+                    <w:p>
+                      <w:pPr>
+                        <w:rPr>
+                          <w:lang w:val="es-419"/>
+                        </w:rPr>
+                      </w:pPr>
+                      <w:r>
+                        <w:rPr>
+                          <w:b/>
+                          <w:bCs/>
+                          <w:lang w:val="es-419"/>
+                        </w:rPr>
+                        <w:t>Retroalimentación</w:t>
+                      </w:r>
+                      <w:r>
+                        <w:rPr>
+                          <w:lang w:val="es-419"/>
+                        </w:rPr>
+                        <w:t>:</w:t>
+                      </w:r>
+                    </w:p>
+                    <w:p>
+                      <w:pPr>
+                        <w:rPr>
+                          <w:i/>
+                          <w:iCs/>
+                          <w:color w:val="7F7F7F" w:themeColor="text1" w:themeTint="80"/>
+                          <w:lang w:val="es-419"/>
+                        </w:rPr>
+                      </w:pPr>
+                      <w:r>
+                        <w:rPr>
+                          <w:i/>
+                          <w:iCs/>
+                          <w:color w:val="7F7F7F" w:themeColor="text1" w:themeTint="80"/>
+                          <w:lang w:val="es-419"/>
+                        </w:rPr>
+                        <w:t>(Dejar en blanco si no hay retroalimentación)</w:t>
+                      </w:r>
+                    </w:p>
+                    <w:p>
+                      <w:pPr>
+                        <w:rPr>
+                          <w:lang w:val="es-419"/>
+                        </w:rPr>
+                      </w:pPr>
+                    </w:p>
+                    <w:p>
+                      <w:pPr>
+                        <w:rPr>
+                          <w:lang w:val="es-419"/>
+                        </w:rPr>
+                      </w:pPr>
+                    </w:p>
+                  </w:txbxContent>
+                </v:textbox>
+              </v:shape>
+            </w:pict>
+          </mc:Fallback>
+        </mc:AlternateContent>
+      </w:r>
+    </w:p>
+    <w:p>
+      <w:pPr>
+        <w:spacing w:before="240"/>
+        <w:jc w:val="both"/>
+        <w:rPr>
+          <w:lang w:val="es-ES"/>
+        </w:rPr>
+      </w:pPr>
+    </w:p>
+    <w:p>
+      <w:pPr>
+        <w:spacing w:before="240"/>
+        <w:jc w:val="both"/>
+        <w:rPr>
+          <w:lang w:val="es-ES"/>
+        </w:rPr>
+      </w:pPr>
+    </w:p>
+    <w:p>
+      <w:pPr>
+        <w:spacing w:before="240"/>
+        <w:jc w:val="both"/>
+        <w:rPr>
+          <w:lang w:val="es-ES"/>
+        </w:rPr>
+      </w:pPr>
+    </w:p>
+    <w:p>
+      <w:pPr>
+        <w:spacing w:before="240"/>
+        <w:jc w:val="both"/>
+        <w:rPr>
+          <w:lang w:val="es-ES"/>
+        </w:rPr>
+      </w:pPr>
+    </w:p>
+    <w:p>
+      <w:pPr>
+        <w:pStyle w:val="ListParagraph"/>
+        <w:rPr>
+          <w:lang w:val="es-ES"/>
+        </w:rPr>
+      </w:pPr>
+    </w:p>
+    <w:p>
+      <w:pPr>
+        <w:pStyle w:val="ListParagraph"/>
         <w:numPr>
           <w:ilvl w:val="0"/>
           <w:numId w:val="7"/>
@@ -605,26 +1222,339 @@
         <w:rPr>
           <w:lang w:val="es-ES"/>
         </w:rPr>
-        <w:t>Se desea conocer la opinión de los estudiantes universitarios sobre la preferencia de comida chatarra en una facultad para un total de estudiantes de 300, ¿cuál debería ser el tamaño de la muestra si se tiene un nivel de confianza del 95% y un error máximo del 9%</w:t>
+        <w:t>Se desea conocer la opinión de los estudiantes universitarios sobre la preferencia de comida chatarra en una facultad para un total de estudiantes de 300, ¿cuál debería ser el tamaño de la muestra si se tiene un nivel de confianza del 95% y un error máximo del 9</w:t>
       </w:r>
       <w:proofErr w:type="gramStart"/>
       <w:r>
         <w:rPr>
           <w:lang w:val="es-ES"/>
         </w:rPr>
-        <w:t>?.</w:t>
+        <w:t>%</w:t>
+      </w:r>
+      <w:r>
+        <w:rPr>
+          <w:lang w:val="es-ES"/>
+        </w:rPr>
+        <w:t xml:space="preserve"> </w:t>
+      </w:r>
+      <w:r>
+        <w:rPr>
+          <w:lang w:val="es-ES"/>
+        </w:rPr>
+        <w:t>?</w:t>
       </w:r>
       <w:proofErr w:type="gramEnd"/>
       <w:r>
         <w:rPr>
           <w:lang w:val="es-ES"/>
         </w:rPr>
-        <w:t xml:space="preserve"> Valor 5 puntos.</w:t>
-      </w:r>
-    </w:p>
-    <w:p>
-      <w:pPr>
-        <w:pStyle w:val="Prrafodelista"/>
+        <w:t>. Valor 5 puntos.</w:t>
+      </w:r>
+    </w:p>
+    <w:p>
+      <w:pPr>
+        <w:spacing w:before="240"/>
+        <w:jc w:val="both"/>
+        <w:rPr>
+          <w:lang w:val="es-ES"/>
+        </w:rPr>
+      </w:pPr>
+    </w:p>
+    <w:p>
+      <w:pPr>
+        <w:spacing w:before="240"/>
+        <w:jc w:val="both"/>
+        <w:rPr>
+          <w:lang w:val="es-ES"/>
+        </w:rPr>
+      </w:pPr>
+      <w:r>
+        <w:rPr>
+          <w:lang w:val="es-ES"/>
+        </w:rPr>
+        <w:t>Respuesta:</w:t>
+      </w:r>
+      <w:r>
+        <w:rPr>
+          <w:lang w:val="es-ES"/>
+        </w:rPr>
+        <w:t xml:space="preserve"> </w:t>
+      </w:r>
+      <w:r>
+        <w:rPr>
+          <w:b/>
+          <w:bCs/>
+          <w:lang w:val="es-ES"/>
+        </w:rPr>
+        <w:t>E</w:t>
+      </w:r>
+      <w:r>
+        <w:rPr>
+          <w:b/>
+          <w:bCs/>
+          <w:lang w:val="es-ES"/>
+        </w:rPr>
+        <w:t>l tamaño de la muestra si se tiene un nivel de confianza del 95% y un error máximo del 9%</w:t>
+      </w:r>
+      <w:r>
+        <w:rPr>
+          <w:b/>
+          <w:bCs/>
+          <w:lang w:val="es-ES"/>
+        </w:rPr>
+        <w:t xml:space="preserve"> es 86.</w:t>
+      </w:r>
+    </w:p>
+    <w:p>
+      <w:pPr>
+        <w:spacing w:before="240"/>
+        <w:jc w:val="both"/>
+        <w:rPr>
+          <w:i/>
+          <w:iCs/>
+          <w:lang w:val="es-ES"/>
+        </w:rPr>
+      </w:pPr>
+      <w:r>
+        <w:rPr>
+          <w:i/>
+          <w:iCs/>
+          <w:lang w:val="es-ES"/>
+        </w:rPr>
+        <w:t>Ver procedimiento en hojas posteriores.</w:t>
+      </w:r>
+    </w:p>
+    <w:p>
+      <w:pPr>
+        <w:spacing w:before="240"/>
+        <w:jc w:val="both"/>
+        <w:rPr>
+          <w:lang w:val="es-ES"/>
+        </w:rPr>
+      </w:pPr>
+      <w:r>
+        <w:rPr>
+          <w:i/>
+          <w:iCs/>
+          <w:noProof/>
+          <w:lang w:val="es-ES"/>
+        </w:rPr>
+        <mc:AlternateContent>
+          <mc:Choice Requires="wps">
+            <w:drawing>
+              <wp:anchor distT="0" distB="0" distL="114300" distR="114300" simplePos="0" relativeHeight="251656192" behindDoc="0" locked="0" layoutInCell="1" allowOverlap="1" wp14:anchorId="4B803A9E" wp14:editId="115595DE">
+                <wp:simplePos x="0" y="0"/>
+                <wp:positionH relativeFrom="column">
+                  <wp:posOffset>0</wp:posOffset>
+                </wp:positionH>
+                <wp:positionV relativeFrom="paragraph">
+                  <wp:posOffset>0</wp:posOffset>
+                </wp:positionV>
+                <wp:extent cx="5069434" cy="1433779"/>
+                <wp:effectExtent l="0" t="0" r="17145" b="14605"/>
+                <wp:wrapNone/>
+                <wp:docPr id="7" name="Text Box 7"/>
+                <wp:cNvGraphicFramePr/>
+                <a:graphic xmlns:a="http://schemas.openxmlformats.org/drawingml/2006/main">
+                  <a:graphicData uri="http://schemas.microsoft.com/office/word/2010/wordprocessingShape">
+                    <wps:wsp>
+                      <wps:cNvSpPr txBox="1"/>
+                      <wps:spPr>
+                        <a:xfrm>
+                          <a:off x="0" y="0"/>
+                          <a:ext cx="5069434" cy="1433779"/>
+                        </a:xfrm>
+                        <a:prstGeom prst="rect">
+                          <a:avLst/>
+                        </a:prstGeom>
+                        <a:solidFill>
+                          <a:schemeClr val="lt1"/>
+                        </a:solidFill>
+                        <a:ln w="6350">
+                          <a:solidFill>
+                            <a:prstClr val="black"/>
+                          </a:solidFill>
+                        </a:ln>
+                      </wps:spPr>
+                      <wps:txbx>
+                        <w:txbxContent>
+                          <w:p>
+                            <w:pPr>
+                              <w:rPr>
+                                <w:lang w:val="es-419"/>
+                              </w:rPr>
+                            </w:pPr>
+                            <w:r>
+                              <w:rPr>
+                                <w:b/>
+                                <w:bCs/>
+                                <w:lang w:val="es-419"/>
+                              </w:rPr>
+                              <w:t>Retroalimentación</w:t>
+                            </w:r>
+                            <w:r>
+                              <w:rPr>
+                                <w:lang w:val="es-419"/>
+                              </w:rPr>
+                              <w:t>:</w:t>
+                            </w:r>
+                          </w:p>
+                          <w:p>
+                            <w:pPr>
+                              <w:rPr>
+                                <w:i/>
+                                <w:iCs/>
+                                <w:color w:val="7F7F7F" w:themeColor="text1" w:themeTint="80"/>
+                                <w:lang w:val="es-419"/>
+                              </w:rPr>
+                            </w:pPr>
+                            <w:r>
+                              <w:rPr>
+                                <w:i/>
+                                <w:iCs/>
+                                <w:color w:val="7F7F7F" w:themeColor="text1" w:themeTint="80"/>
+                                <w:lang w:val="es-419"/>
+                              </w:rPr>
+                              <w:t>(Dejar en blanco si no hay retroalimentación)</w:t>
+                            </w:r>
+                          </w:p>
+                          <w:p>
+                            <w:pPr>
+                              <w:rPr>
+                                <w:lang w:val="es-419"/>
+                              </w:rPr>
+                            </w:pPr>
+                          </w:p>
+                          <w:p>
+                            <w:pPr>
+                              <w:rPr>
+                                <w:lang w:val="es-419"/>
+                              </w:rPr>
+                            </w:pPr>
+                          </w:p>
+                        </w:txbxContent>
+                      </wps:txbx>
+                      <wps:bodyPr rot="0" spcFirstLastPara="0" vertOverflow="overflow" horzOverflow="overflow" vert="horz" wrap="square" lIns="91440" tIns="45720" rIns="91440" bIns="45720" numCol="1" spcCol="0" rtlCol="0" fromWordArt="0" anchor="t" anchorCtr="0" forceAA="0" compatLnSpc="1">
+                        <a:prstTxWarp prst="textNoShape">
+                          <a:avLst/>
+                        </a:prstTxWarp>
+                        <a:noAutofit/>
+                      </wps:bodyPr>
+                    </wps:wsp>
+                  </a:graphicData>
+                </a:graphic>
+                <wp14:sizeRelV relativeFrom="margin">
+                  <wp14:pctHeight>0</wp14:pctHeight>
+                </wp14:sizeRelV>
+              </wp:anchor>
+            </w:drawing>
+          </mc:Choice>
+          <mc:Fallback>
+            <w:pict>
+              <v:shape w14:anchorId="4B803A9E" id="Text Box 7" o:spid="_x0000_s1028" type="#_x0000_t202" style="position:absolute;left:0;text-align:left;margin-left:0;margin-top:0;width:399.15pt;height:112.9pt;z-index:251656192;visibility:visible;mso-wrap-style:square;mso-height-percent:0;mso-wrap-distance-left:9pt;mso-wrap-distance-top:0;mso-wrap-distance-right:9pt;mso-wrap-distance-bottom:0;mso-position-horizontal:absolute;mso-position-horizontal-relative:text;mso-position-vertical:absolute;mso-position-vertical-relative:text;mso-height-percent:0;mso-height-relative:margin;v-text-anchor:top" o:gfxdata="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" fillcolor="white [3201]" strokeweight=".5pt">
+                <v:textbox>
+                  <w:txbxContent>
+                    <w:p>
+                      <w:pPr>
+                        <w:rPr>
+                          <w:lang w:val="es-419"/>
+                        </w:rPr>
+                      </w:pPr>
+                      <w:r>
+                        <w:rPr>
+                          <w:b/>
+                          <w:bCs/>
+                          <w:lang w:val="es-419"/>
+                        </w:rPr>
+                        <w:t>Retroalimentación</w:t>
+                      </w:r>
+                      <w:r>
+                        <w:rPr>
+                          <w:lang w:val="es-419"/>
+                        </w:rPr>
+                        <w:t>:</w:t>
+                      </w:r>
+                    </w:p>
+                    <w:p>
+                      <w:pPr>
+                        <w:rPr>
+                          <w:i/>
+                          <w:iCs/>
+                          <w:color w:val="7F7F7F" w:themeColor="text1" w:themeTint="80"/>
+                          <w:lang w:val="es-419"/>
+                        </w:rPr>
+                      </w:pPr>
+                      <w:r>
+                        <w:rPr>
+                          <w:i/>
+                          <w:iCs/>
+                          <w:color w:val="7F7F7F" w:themeColor="text1" w:themeTint="80"/>
+                          <w:lang w:val="es-419"/>
+                        </w:rPr>
+                        <w:t>(Dejar en blanco si no hay retroalimentación)</w:t>
+                      </w:r>
+                    </w:p>
+                    <w:p>
+                      <w:pPr>
+                        <w:rPr>
+                          <w:lang w:val="es-419"/>
+                        </w:rPr>
+                      </w:pPr>
+                    </w:p>
+                    <w:p>
+                      <w:pPr>
+                        <w:rPr>
+                          <w:lang w:val="es-419"/>
+                        </w:rPr>
+                      </w:pPr>
+                    </w:p>
+                  </w:txbxContent>
+                </v:textbox>
+              </v:shape>
+            </w:pict>
+          </mc:Fallback>
+        </mc:AlternateContent>
+      </w:r>
+    </w:p>
+    <w:p>
+      <w:pPr>
+        <w:spacing w:before="240"/>
+        <w:jc w:val="both"/>
+        <w:rPr>
+          <w:lang w:val="es-ES"/>
+        </w:rPr>
+      </w:pPr>
+    </w:p>
+    <w:p>
+      <w:pPr>
+        <w:spacing w:before="240"/>
+        <w:jc w:val="both"/>
+        <w:rPr>
+          <w:lang w:val="es-ES"/>
+        </w:rPr>
+      </w:pPr>
+    </w:p>
+    <w:p>
+      <w:pPr>
+        <w:spacing w:before="240"/>
+        <w:jc w:val="both"/>
+        <w:rPr>
+          <w:lang w:val="es-ES"/>
+        </w:rPr>
+      </w:pPr>
+    </w:p>
+    <w:p>
+      <w:pPr>
+        <w:spacing w:before="240"/>
+        <w:jc w:val="both"/>
+        <w:rPr>
+          <w:lang w:val="es-ES"/>
+        </w:rPr>
+      </w:pPr>
+    </w:p>
+    <w:p>
+      <w:pPr>
+        <w:pStyle w:val="ListParagraph"/>
         <w:numPr>
           <w:ilvl w:val="0"/>
           <w:numId w:val="7"/>
@@ -632,52 +1562,734 @@
         <w:jc w:val="both"/>
       </w:pPr>
       <w:r>
+        <w:lastRenderedPageBreak/>
         <w:t xml:space="preserve">Para estimar la proporción de habitantes de una ciudad </w:t>
       </w:r>
       <w:r>
         <w:t xml:space="preserve">de 20 000, </w:t>
       </w:r>
       <w:r>
-        <w:t xml:space="preserve">que poseen un computadora personal se toma una muestra de tamaño n. Calcula el valor mínimo de n </w:t>
-      </w:r>
-      <w:r>
+        <w:t xml:space="preserve">que poseen </w:t>
+      </w:r>
+      <w:proofErr w:type="gramStart"/>
+      <w:r>
+        <w:t>un computadora personal</w:t>
+      </w:r>
+      <w:proofErr w:type="gramEnd"/>
+      <w:r>
+        <w:t xml:space="preserve"> se toma una muestra de tamaño n. Calcula el valor mínimo de n para garantizar, con un nivel de confianza del 95%, que </w:t>
+      </w:r>
+      <w:r>
+        <w:t>el error de estimación no supere</w:t>
+      </w:r>
+      <w:r>
+        <w:t xml:space="preserve"> el 2%. </w:t>
+      </w:r>
+      <w:r>
+        <w:rPr>
+          <w:lang w:val="es-ES"/>
+        </w:rPr>
+        <w:t>Valor 5 puntos.</w:t>
+      </w:r>
+    </w:p>
+    <w:p>
+      <w:pPr>
+        <w:jc w:val="both"/>
+      </w:pPr>
+    </w:p>
+    <w:p>
+      <w:pPr>
+        <w:spacing w:before="240"/>
+        <w:jc w:val="both"/>
+        <w:rPr>
+          <w:lang w:val="es-ES"/>
+        </w:rPr>
+      </w:pPr>
+      <w:r>
+        <w:rPr>
+          <w:lang w:val="es-ES"/>
+        </w:rPr>
+        <w:t>Respuesta:</w:t>
+      </w:r>
+      <w:r>
+        <w:rPr>
+          <w:lang w:val="es-ES"/>
+        </w:rPr>
+        <w:t xml:space="preserve"> </w:t>
+      </w:r>
+      <w:r>
+        <w:rPr>
+          <w:b/>
+          <w:bCs/>
+        </w:rPr>
+        <w:t>E</w:t>
+      </w:r>
+      <w:r>
+        <w:rPr>
+          <w:b/>
+          <w:bCs/>
+        </w:rPr>
+        <w:t>l valor mínimo de n para garantizar, con un nivel de confianza del 95%, que el error de estimación no supere el 2%</w:t>
+      </w:r>
+      <w:r>
+        <w:rPr>
+          <w:b/>
+          <w:bCs/>
+        </w:rPr>
+        <w:t xml:space="preserve"> es 2144.</w:t>
+      </w:r>
+    </w:p>
+    <w:p>
+      <w:pPr>
+        <w:spacing w:before="240"/>
+        <w:jc w:val="both"/>
+        <w:rPr>
+          <w:i/>
+          <w:iCs/>
+          <w:lang w:val="es-ES"/>
+        </w:rPr>
+      </w:pPr>
+      <w:r>
+        <w:rPr>
+          <w:i/>
+          <w:iCs/>
+          <w:lang w:val="es-ES"/>
+        </w:rPr>
+        <w:t>Ver procedimiento en hojas posteriores.</w:t>
+      </w:r>
+    </w:p>
+    <w:p>
+      <w:pPr>
+        <w:rPr>
+          <w:lang w:val="es-ES"/>
+        </w:rPr>
+      </w:pPr>
+      <w:r>
+        <w:rPr>
+          <w:i/>
+          <w:iCs/>
+          <w:noProof/>
+          <w:lang w:val="es-ES"/>
+        </w:rPr>
+        <mc:AlternateContent>
+          <mc:Choice Requires="wps">
+            <w:drawing>
+              <wp:anchor distT="0" distB="0" distL="114300" distR="114300" simplePos="0" relativeHeight="251657216" behindDoc="0" locked="0" layoutInCell="1" allowOverlap="1" wp14:anchorId="42A54DF0" wp14:editId="5AABD09E">
+                <wp:simplePos x="0" y="0"/>
+                <wp:positionH relativeFrom="column">
+                  <wp:posOffset>0</wp:posOffset>
+                </wp:positionH>
+                <wp:positionV relativeFrom="paragraph">
+                  <wp:posOffset>-635</wp:posOffset>
+                </wp:positionV>
+                <wp:extent cx="5069434" cy="1433779"/>
+                <wp:effectExtent l="0" t="0" r="17145" b="14605"/>
+                <wp:wrapNone/>
+                <wp:docPr id="8" name="Text Box 8"/>
+                <wp:cNvGraphicFramePr/>
+                <a:graphic xmlns:a="http://schemas.openxmlformats.org/drawingml/2006/main">
+                  <a:graphicData uri="http://schemas.microsoft.com/office/word/2010/wordprocessingShape">
+                    <wps:wsp>
+                      <wps:cNvSpPr txBox="1"/>
+                      <wps:spPr>
+                        <a:xfrm>
+                          <a:off x="0" y="0"/>
+                          <a:ext cx="5069434" cy="1433779"/>
+                        </a:xfrm>
+                        <a:prstGeom prst="rect">
+                          <a:avLst/>
+                        </a:prstGeom>
+                        <a:solidFill>
+                          <a:schemeClr val="lt1"/>
+                        </a:solidFill>
+                        <a:ln w="6350">
+                          <a:solidFill>
+                            <a:prstClr val="black"/>
+                          </a:solidFill>
+                        </a:ln>
+                      </wps:spPr>
+                      <wps:txbx>
+                        <w:txbxContent>
+                          <w:p>
+                            <w:pPr>
+                              <w:rPr>
+                                <w:lang w:val="es-419"/>
+                              </w:rPr>
+                            </w:pPr>
+                            <w:r>
+                              <w:rPr>
+                                <w:b/>
+                                <w:bCs/>
+                                <w:lang w:val="es-419"/>
+                              </w:rPr>
+                              <w:t>Retroalimentación</w:t>
+                            </w:r>
+                            <w:r>
+                              <w:rPr>
+                                <w:lang w:val="es-419"/>
+                              </w:rPr>
+                              <w:t>:</w:t>
+                            </w:r>
+                          </w:p>
+                          <w:p>
+                            <w:pPr>
+                              <w:rPr>
+                                <w:i/>
+                                <w:iCs/>
+                                <w:color w:val="7F7F7F" w:themeColor="text1" w:themeTint="80"/>
+                                <w:lang w:val="es-419"/>
+                              </w:rPr>
+                            </w:pPr>
+                            <w:r>
+                              <w:rPr>
+                                <w:i/>
+                                <w:iCs/>
+                                <w:color w:val="7F7F7F" w:themeColor="text1" w:themeTint="80"/>
+                                <w:lang w:val="es-419"/>
+                              </w:rPr>
+                              <w:t>(Dejar en blanco si no hay retroalimentación)</w:t>
+                            </w:r>
+                          </w:p>
+                          <w:p>
+                            <w:pPr>
+                              <w:rPr>
+                                <w:lang w:val="es-419"/>
+                              </w:rPr>
+                            </w:pPr>
+                          </w:p>
+                          <w:p>
+                            <w:pPr>
+                              <w:rPr>
+                                <w:lang w:val="es-419"/>
+                              </w:rPr>
+                            </w:pPr>
+                          </w:p>
+                        </w:txbxContent>
+                      </wps:txbx>
+                      <wps:bodyPr rot="0" spcFirstLastPara="0" vertOverflow="overflow" horzOverflow="overflow" vert="horz" wrap="square" lIns="91440" tIns="45720" rIns="91440" bIns="45720" numCol="1" spcCol="0" rtlCol="0" fromWordArt="0" anchor="t" anchorCtr="0" forceAA="0" compatLnSpc="1">
+                        <a:prstTxWarp prst="textNoShape">
+                          <a:avLst/>
+                        </a:prstTxWarp>
+                        <a:noAutofit/>
+                      </wps:bodyPr>
+                    </wps:wsp>
+                  </a:graphicData>
+                </a:graphic>
+                <wp14:sizeRelV relativeFrom="margin">
+                  <wp14:pctHeight>0</wp14:pctHeight>
+                </wp14:sizeRelV>
+              </wp:anchor>
+            </w:drawing>
+          </mc:Choice>
+          <mc:Fallback>
+            <w:pict>
+              <v:shape w14:anchorId="42A54DF0" id="Text Box 8" o:spid="_x0000_s1029" type="#_x0000_t202" style="position:absolute;margin-left:0;margin-top:-.05pt;width:399.15pt;height:112.9pt;z-index:251657216;visibility:visible;mso-wrap-style:square;mso-height-percent:0;mso-wrap-distance-left:9pt;mso-wrap-distance-top:0;mso-wrap-distance-right:9pt;mso-wrap-distance-bottom:0;mso-position-horizontal:absolute;mso-position-horizontal-relative:text;mso-position-vertical:absolute;mso-position-vertical-relative:text;mso-height-percent:0;mso-height-relative:margin;v-text-anchor:top" o:gfxdata="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" fillcolor="white [3201]" strokeweight=".5pt">
+                <v:textbox>
+                  <w:txbxContent>
+                    <w:p>
+                      <w:pPr>
+                        <w:rPr>
+                          <w:lang w:val="es-419"/>
+                        </w:rPr>
+                      </w:pPr>
+                      <w:r>
+                        <w:rPr>
+                          <w:b/>
+                          <w:bCs/>
+                          <w:lang w:val="es-419"/>
+                        </w:rPr>
+                        <w:t>Retroalimentación</w:t>
+                      </w:r>
+                      <w:r>
+                        <w:rPr>
+                          <w:lang w:val="es-419"/>
+                        </w:rPr>
+                        <w:t>:</w:t>
+                      </w:r>
+                    </w:p>
+                    <w:p>
+                      <w:pPr>
+                        <w:rPr>
+                          <w:i/>
+                          <w:iCs/>
+                          <w:color w:val="7F7F7F" w:themeColor="text1" w:themeTint="80"/>
+                          <w:lang w:val="es-419"/>
+                        </w:rPr>
+                      </w:pPr>
+                      <w:r>
+                        <w:rPr>
+                          <w:i/>
+                          <w:iCs/>
+                          <w:color w:val="7F7F7F" w:themeColor="text1" w:themeTint="80"/>
+                          <w:lang w:val="es-419"/>
+                        </w:rPr>
+                        <w:t>(Dejar en blanco si no hay retroalimentación)</w:t>
+                      </w:r>
+                    </w:p>
+                    <w:p>
+                      <w:pPr>
+                        <w:rPr>
+                          <w:lang w:val="es-419"/>
+                        </w:rPr>
+                      </w:pPr>
+                    </w:p>
+                    <w:p>
+                      <w:pPr>
+                        <w:rPr>
+                          <w:lang w:val="es-419"/>
+                        </w:rPr>
+                      </w:pPr>
+                    </w:p>
+                  </w:txbxContent>
+                </v:textbox>
+              </v:shape>
+            </w:pict>
+          </mc:Fallback>
+        </mc:AlternateContent>
+      </w:r>
+      <w:r>
+        <w:rPr>
+          <w:lang w:val="es-ES"/>
+        </w:rPr>
+        <w:br w:type="page"/>
+      </w:r>
+    </w:p>
+    <w:p>
+      <w:pPr>
+        <w:jc w:val="both"/>
+        <w:rPr>
+          <w:lang w:val="es-ES"/>
+        </w:rPr>
+      </w:pPr>
+    </w:p>
+    <w:p>
+      <w:pPr>
+        <w:jc w:val="both"/>
+      </w:pPr>
+      <w:r>
+        <w:rPr>
+          <w:b/>
+        </w:rPr>
+        <w:t>II Parte:</w:t>
+      </w:r>
+      <w:r>
+        <w:t xml:space="preserve"> En el caso que usted desarrolle en la vida real el tema que ha </w:t>
+      </w:r>
+      <w:proofErr w:type="gramStart"/>
+      <w:r>
+        <w:t>elegido como</w:t>
+      </w:r>
+      <w:proofErr w:type="gramEnd"/>
+      <w:r>
+        <w:t xml:space="preserve"> investigación, calcule el número de la muestra que usted necesitaría para llevar a cabo su investigación. Valor 20 puntos.</w:t>
+      </w:r>
+    </w:p>
+    <w:p>
+      <w:pPr>
+        <w:jc w:val="both"/>
+      </w:pPr>
+    </w:p>
+    <w:p>
+      <w:pPr>
+        <w:jc w:val="both"/>
+      </w:pPr>
+      <w:r>
+        <w:t>Dentro de las provincias de Panamá</w:t>
+      </w:r>
+      <w:r>
+        <w:t xml:space="preserve"> (Ciudad de Panamá)</w:t>
+      </w:r>
+      <w:r>
+        <w:t xml:space="preserve"> y Chiriquí </w:t>
+      </w:r>
+      <w:r>
+        <w:t xml:space="preserve">(Boquete) </w:t>
+      </w:r>
+      <w:r>
+        <w:t>el sector de tecnología está experimentando un incremento en sus profesionales que trabaja de forma freelance. Ya sea por llegada de profesionales del extranjero o por los propios panameños que buscan oportunidades en mercados internacionales.</w:t>
+      </w:r>
+    </w:p>
+    <w:p>
+      <w:pPr>
+        <w:jc w:val="both"/>
+      </w:pPr>
+      <w:r>
+        <w:t>Se buscan mejores oportunidades de espacios de coworking y de alojamiento para estos profesionales, por lo que realizará encuestas y entrevistas para encontrar puntos a mejorar en temas de trabajo remoto.</w:t>
+      </w:r>
+    </w:p>
+    <w:p>
+      <w:pPr>
+        <w:jc w:val="both"/>
+      </w:pPr>
+      <w:r>
+        <w:t>En este sentido la población freelance dentro estas 2 provincias es de 500 personas, se maneja un 95% de nivel de confianza y un error máximo de 5%.</w:t>
+      </w:r>
+    </w:p>
+    <w:p>
+      <w:pPr>
+        <w:jc w:val="both"/>
+        <w:rPr>
+          <w:b/>
+          <w:bCs/>
+        </w:rPr>
+      </w:pPr>
+      <w:r>
+        <w:t>Respuesta:</w:t>
+      </w:r>
+      <w:r>
+        <w:rPr>
+          <w:b/>
+          <w:bCs/>
+        </w:rPr>
+        <w:t xml:space="preserve"> Para la población freelance dentro de la provincia de Panamá y Chiriquí el número de muestras indicado es 217.</w:t>
+      </w:r>
+    </w:p>
+    <w:p>
+      <w:pPr>
+        <w:spacing w:before="240"/>
+        <w:jc w:val="both"/>
+        <w:rPr>
+          <w:i/>
+          <w:iCs/>
+          <w:lang w:val="es-ES"/>
+        </w:rPr>
+      </w:pPr>
+      <w:r>
+        <w:rPr>
+          <w:i/>
+          <w:iCs/>
+          <w:lang w:val="es-ES"/>
+        </w:rPr>
+        <w:t>Ver procedimiento en hojas posteriores.</w:t>
+      </w:r>
+    </w:p>
+    <w:p>
+      <w:pPr>
+        <w:rPr>
+          <w:lang w:val="es-ES"/>
+        </w:rPr>
+      </w:pPr>
+      <w:r>
+        <w:rPr>
+          <w:i/>
+          <w:iCs/>
+          <w:noProof/>
+          <w:lang w:val="es-ES"/>
+        </w:rPr>
+        <mc:AlternateContent>
+          <mc:Choice Requires="wps">
+            <w:drawing>
+              <wp:anchor distT="0" distB="0" distL="114300" distR="114300" simplePos="0" relativeHeight="251660288" behindDoc="0" locked="0" layoutInCell="1" allowOverlap="1" wp14:anchorId="611DA75C" wp14:editId="49AA5322">
+                <wp:simplePos x="0" y="0"/>
+                <wp:positionH relativeFrom="column">
+                  <wp:posOffset>0</wp:posOffset>
+                </wp:positionH>
+                <wp:positionV relativeFrom="paragraph">
+                  <wp:posOffset>0</wp:posOffset>
+                </wp:positionV>
+                <wp:extent cx="5069434" cy="1433779"/>
+                <wp:effectExtent l="0" t="0" r="17145" b="14605"/>
+                <wp:wrapNone/>
+                <wp:docPr id="9" name="Text Box 9"/>
+                <wp:cNvGraphicFramePr/>
+                <a:graphic xmlns:a="http://schemas.openxmlformats.org/drawingml/2006/main">
+                  <a:graphicData uri="http://schemas.microsoft.com/office/word/2010/wordprocessingShape">
+                    <wps:wsp>
+                      <wps:cNvSpPr txBox="1"/>
+                      <wps:spPr>
+                        <a:xfrm>
+                          <a:off x="0" y="0"/>
+                          <a:ext cx="5069434" cy="1433779"/>
+                        </a:xfrm>
+                        <a:prstGeom prst="rect">
+                          <a:avLst/>
+                        </a:prstGeom>
+                        <a:solidFill>
+                          <a:schemeClr val="lt1"/>
+                        </a:solidFill>
+                        <a:ln w="6350">
+                          <a:solidFill>
+                            <a:prstClr val="black"/>
+                          </a:solidFill>
+                        </a:ln>
+                      </wps:spPr>
+                      <wps:txbx>
+                        <w:txbxContent>
+                          <w:p>
+                            <w:pPr>
+                              <w:rPr>
+                                <w:lang w:val="es-419"/>
+                              </w:rPr>
+                            </w:pPr>
+                            <w:r>
+                              <w:rPr>
+                                <w:b/>
+                                <w:bCs/>
+                                <w:lang w:val="es-419"/>
+                              </w:rPr>
+                              <w:t>Retroalimentación</w:t>
+                            </w:r>
+                            <w:r>
+                              <w:rPr>
+                                <w:lang w:val="es-419"/>
+                              </w:rPr>
+                              <w:t>:</w:t>
+                            </w:r>
+                          </w:p>
+                          <w:p>
+                            <w:pPr>
+                              <w:rPr>
+                                <w:i/>
+                                <w:iCs/>
+                                <w:color w:val="7F7F7F" w:themeColor="text1" w:themeTint="80"/>
+                                <w:lang w:val="es-419"/>
+                              </w:rPr>
+                            </w:pPr>
+                            <w:r>
+                              <w:rPr>
+                                <w:i/>
+                                <w:iCs/>
+                                <w:color w:val="7F7F7F" w:themeColor="text1" w:themeTint="80"/>
+                                <w:lang w:val="es-419"/>
+                              </w:rPr>
+                              <w:t>(Dejar en blanco si no hay retroalimentación)</w:t>
+                            </w:r>
+                          </w:p>
+                          <w:p>
+                            <w:pPr>
+                              <w:rPr>
+                                <w:lang w:val="es-419"/>
+                              </w:rPr>
+                            </w:pPr>
+                          </w:p>
+                          <w:p>
+                            <w:pPr>
+                              <w:rPr>
+                                <w:lang w:val="es-419"/>
+                              </w:rPr>
+                            </w:pPr>
+                          </w:p>
+                        </w:txbxContent>
+                      </wps:txbx>
+                      <wps:bodyPr rot="0" spcFirstLastPara="0" vertOverflow="overflow" horzOverflow="overflow" vert="horz" wrap="square" lIns="91440" tIns="45720" rIns="91440" bIns="45720" numCol="1" spcCol="0" rtlCol="0" fromWordArt="0" anchor="t" anchorCtr="0" forceAA="0" compatLnSpc="1">
+                        <a:prstTxWarp prst="textNoShape">
+                          <a:avLst/>
+                        </a:prstTxWarp>
+                        <a:noAutofit/>
+                      </wps:bodyPr>
+                    </wps:wsp>
+                  </a:graphicData>
+                </a:graphic>
+                <wp14:sizeRelV relativeFrom="margin">
+                  <wp14:pctHeight>0</wp14:pctHeight>
+                </wp14:sizeRelV>
+              </wp:anchor>
+            </w:drawing>
+          </mc:Choice>
+          <mc:Fallback>
+            <w:pict>
+              <v:shape w14:anchorId="611DA75C" id="Text Box 9" o:spid="_x0000_s1030" type="#_x0000_t202" style="position:absolute;margin-left:0;margin-top:0;width:399.15pt;height:112.9pt;z-index:251660288;visibility:visible;mso-wrap-style:square;mso-height-percent:0;mso-wrap-distance-left:9pt;mso-wrap-distance-top:0;mso-wrap-distance-right:9pt;mso-wrap-distance-bottom:0;mso-position-horizontal:absolute;mso-position-horizontal-relative:text;mso-position-vertical:absolute;mso-position-vertical-relative:text;mso-height-percent:0;mso-height-relative:margin;v-text-anchor:top" o:gfxdata="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" fillcolor="white [3201]" strokeweight=".5pt">
+                <v:textbox>
+                  <w:txbxContent>
+                    <w:p>
+                      <w:pPr>
+                        <w:rPr>
+                          <w:lang w:val="es-419"/>
+                        </w:rPr>
+                      </w:pPr>
+                      <w:r>
+                        <w:rPr>
+                          <w:b/>
+                          <w:bCs/>
+                          <w:lang w:val="es-419"/>
+                        </w:rPr>
+                        <w:t>Retroalimentación</w:t>
+                      </w:r>
+                      <w:r>
+                        <w:rPr>
+                          <w:lang w:val="es-419"/>
+                        </w:rPr>
+                        <w:t>:</w:t>
+                      </w:r>
+                    </w:p>
+                    <w:p>
+                      <w:pPr>
+                        <w:rPr>
+                          <w:i/>
+                          <w:iCs/>
+                          <w:color w:val="7F7F7F" w:themeColor="text1" w:themeTint="80"/>
+                          <w:lang w:val="es-419"/>
+                        </w:rPr>
+                      </w:pPr>
+                      <w:r>
+                        <w:rPr>
+                          <w:i/>
+                          <w:iCs/>
+                          <w:color w:val="7F7F7F" w:themeColor="text1" w:themeTint="80"/>
+                          <w:lang w:val="es-419"/>
+                        </w:rPr>
+                        <w:t>(Dejar en blanco si no hay retroalimentación)</w:t>
+                      </w:r>
+                    </w:p>
+                    <w:p>
+                      <w:pPr>
+                        <w:rPr>
+                          <w:lang w:val="es-419"/>
+                        </w:rPr>
+                      </w:pPr>
+                    </w:p>
+                    <w:p>
+                      <w:pPr>
+                        <w:rPr>
+                          <w:lang w:val="es-419"/>
+                        </w:rPr>
+                      </w:pPr>
+                    </w:p>
+                  </w:txbxContent>
+                </v:textbox>
+              </v:shape>
+            </w:pict>
+          </mc:Fallback>
+        </mc:AlternateContent>
+      </w:r>
+      <w:r>
+        <w:rPr>
+          <w:lang w:val="es-ES"/>
+        </w:rPr>
+        <w:br w:type="page"/>
+      </w:r>
+    </w:p>
+    <w:p>
+      <w:pPr>
+        <w:jc w:val="both"/>
+        <w:rPr>
+          <w:lang w:val="es-ES"/>
+        </w:rPr>
+      </w:pPr>
+      <w:r>
+        <w:rPr>
+          <w:lang w:val="es-ES"/>
+        </w:rPr>
         <w:lastRenderedPageBreak/>
-        <w:t xml:space="preserve">para garantizar, con un nivel de confianza del 95%, que </w:t>
-      </w:r>
-      <w:r>
-        <w:t>el error de estimación no supere</w:t>
-      </w:r>
-      <w:r>
-        <w:t xml:space="preserve"> el 2%. </w:t>
-      </w:r>
-      <w:r>
-        <w:rPr>
-          <w:lang w:val="es-ES"/>
-        </w:rPr>
-        <w:t>Valor 5 puntos.</w:t>
+        <w:t>Problemas 1 – 3</w:t>
       </w:r>
     </w:p>
     <w:p>
       <w:pPr>
         <w:jc w:val="both"/>
-      </w:pPr>
-      <w:r>
-        <w:rPr>
-          <w:b/>
-        </w:rPr>
-        <w:t>II Parte:</w:t>
-      </w:r>
-      <w:r>
-        <w:t xml:space="preserve"> En el caso que usted desarrolle en la vida real el tema que ha elegido como investigación, calcule el número de la muestra que usted necesitaría para llevar a cabo su investigación. Valor 20 puntos.</w:t>
+        <w:rPr>
+          <w:lang w:val="es-ES"/>
+        </w:rPr>
+      </w:pPr>
+      <w:r>
+        <w:rPr>
+          <w:lang w:val="es-ES"/>
+        </w:rPr>
+        <w:drawing>
+          <wp:inline distT="0" distB="0" distL="0" distR="0" wp14:anchorId="7120AE42" wp14:editId="1A11F7F3">
+            <wp:extent cx="5612130" cy="3593465"/>
+            <wp:effectExtent l="0" t="0" r="7620" b="6985"/>
+            <wp:docPr id="10" name="Picture 10"/>
+            <wp:cNvGraphicFramePr>
+              <a:graphicFrameLocks xmlns:a="http://schemas.openxmlformats.org/drawingml/2006/main" noChangeAspect="1"/>
+            </wp:cNvGraphicFramePr>
+            <a:graphic xmlns:a="http://schemas.openxmlformats.org/drawingml/2006/main">
+              <a:graphicData uri="http://schemas.openxmlformats.org/drawingml/2006/picture">
+                <pic:pic xmlns:pic="http://schemas.openxmlformats.org/drawingml/2006/picture">
+                  <pic:nvPicPr>
+                    <pic:cNvPr id="1" name=""/>
+                    <pic:cNvPicPr/>
+                  </pic:nvPicPr>
+                  <pic:blipFill>
+                    <a:blip r:embed="rId12"/>
+                    <a:stretch>
+                      <a:fillRect/>
+                    </a:stretch>
+                  </pic:blipFill>
+                  <pic:spPr>
+                    <a:xfrm>
+                      <a:off x="0" y="0"/>
+                      <a:ext cx="5612130" cy="3593465"/>
+                    </a:xfrm>
+                    <a:prstGeom prst="rect">
+                      <a:avLst/>
+                    </a:prstGeom>
+                  </pic:spPr>
+                </pic:pic>
+              </a:graphicData>
+            </a:graphic>
+          </wp:inline>
+        </w:drawing>
+      </w:r>
+      <w:r>
+        <w:rPr>
+          <w:lang w:val="es-ES"/>
+        </w:rPr>
+        <w:br/>
+        <w:t>Problemas 4 – 2da parte</w:t>
+      </w:r>
+    </w:p>
+    <w:p>
+      <w:pPr>
+        <w:jc w:val="both"/>
+        <w:rPr>
+          <w:lang w:val="es-ES"/>
+        </w:rPr>
+      </w:pPr>
+      <w:r>
+        <w:rPr>
+          <w:lang w:val="es-ES"/>
+        </w:rPr>
+        <w:drawing>
+          <wp:inline distT="0" distB="0" distL="0" distR="0" wp14:anchorId="202139AA" wp14:editId="5C1BC2E7">
+            <wp:extent cx="5612130" cy="3606165"/>
+            <wp:effectExtent l="0" t="0" r="7620" b="0"/>
+            <wp:docPr id="11" name="Picture 11"/>
+            <wp:cNvGraphicFramePr>
+              <a:graphicFrameLocks xmlns:a="http://schemas.openxmlformats.org/drawingml/2006/main" noChangeAspect="1"/>
+            </wp:cNvGraphicFramePr>
+            <a:graphic xmlns:a="http://schemas.openxmlformats.org/drawingml/2006/main">
+              <a:graphicData uri="http://schemas.openxmlformats.org/drawingml/2006/picture">
+                <pic:pic xmlns:pic="http://schemas.openxmlformats.org/drawingml/2006/picture">
+                  <pic:nvPicPr>
+                    <pic:cNvPr id="1" name=""/>
+                    <pic:cNvPicPr/>
+                  </pic:nvPicPr>
+                  <pic:blipFill>
+                    <a:blip r:embed="rId13"/>
+                    <a:stretch>
+                      <a:fillRect/>
+                    </a:stretch>
+                  </pic:blipFill>
+                  <pic:spPr>
+                    <a:xfrm>
+                      <a:off x="0" y="0"/>
+                      <a:ext cx="5612130" cy="3606165"/>
+                    </a:xfrm>
+                    <a:prstGeom prst="rect">
+                      <a:avLst/>
+                    </a:prstGeom>
+                  </pic:spPr>
+                </pic:pic>
+              </a:graphicData>
+            </a:graphic>
+          </wp:inline>
+        </w:drawing>
+      </w:r>
+      <w:r>
+        <w:rPr>
+          <w:lang w:val="es-ES"/>
+        </w:rPr>
+        <w:t xml:space="preserve"> </w:t>
       </w:r>
     </w:p>
     <w:sectPr>
-      <w:headerReference w:type="even" r:id="rId10"/>
-      <w:headerReference w:type="default" r:id="rId11"/>
-      <w:footerReference w:type="even" r:id="rId12"/>
-      <w:footerReference w:type="default" r:id="rId13"/>
-      <w:headerReference w:type="first" r:id="rId14"/>
-      <w:footerReference w:type="first" r:id="rId15"/>
+      <w:headerReference w:type="even" r:id="rId14"/>
+      <w:headerReference w:type="default" r:id="rId15"/>
+      <w:footerReference w:type="even" r:id="rId16"/>
+      <w:footerReference w:type="default" r:id="rId17"/>
+      <w:headerReference w:type="first" r:id="rId18"/>
+      <w:footerReference w:type="first" r:id="rId19"/>
       <w:pgSz w:w="12240" w:h="15840"/>
       <w:pgMar w:top="1417" w:right="1701" w:bottom="1417" w:left="1701" w:header="708" w:footer="708" w:gutter="0"/>
       <w:cols w:space="708"/>
@@ -688,7 +2300,7 @@
 </file>
 
 <file path=word/endnotes.xml><?xml version="1.0" encoding="utf-8"?>
-<w:endnotes xmlns:wpc="http://schemas.microsoft.com/office/word/2010/wordprocessingCanvas" xmlns:mc="http://schemas.openxmlformats.org/markup-compatibility/2006" xmlns:o="urn:schemas-microsoft-com:office:office" xmlns:r="http://schemas.openxmlformats.org/officeDocument/2006/relationships" xmlns:m="http://schemas.openxmlformats.org/officeDocument/2006/math" xmlns:v="urn:schemas-microsoft-com:vml" xmlns:wp14="http://schemas.microsoft.com/office/word/2010/wordprocessingDrawing" xmlns:wp="http://schemas.openxmlformats.org/drawingml/2006/wordprocessingDrawing" xmlns:w10="urn:schemas-microsoft-com:office:word" xmlns:w="http://schemas.openxmlformats.org/wordprocessingml/2006/main" xmlns:w14="http://schemas.microsoft.com/office/word/2010/wordml" xmlns:wpg="http://schemas.microsoft.com/office/word/2010/wordprocessingGroup" xmlns:wpi="http://schemas.microsoft.com/office/word/2010/wordprocessingInk" xmlns:wne="http://schemas.microsoft.com/office/word/2006/wordml" xmlns:wps="http://schemas.microsoft.com/office/word/2010/wordprocessingShape" mc:Ignorable="w14 wp14">
+<w:endnotes xmlns:wpc="http://schemas.microsoft.com/office/word/2010/wordprocessingCanvas" xmlns:cx="http://schemas.microsoft.com/office/drawing/2014/chartex" xmlns:cx1="http://schemas.microsoft.com/office/drawing/2015/9/8/chartex" xmlns:cx2="http://schemas.microsoft.com/office/drawing/2015/10/21/chartex" xmlns:cx3="http://schemas.microsoft.com/office/drawing/2016/5/9/chartex" xmlns:cx4="http://schemas.microsoft.com/office/drawing/2016/5/10/chartex" xmlns:cx5="http://schemas.microsoft.com/office/drawing/2016/5/11/chartex" xmlns:cx6="http://schemas.microsoft.com/office/drawing/2016/5/12/chartex" xmlns:cx7="http://schemas.microsoft.com/office/drawing/2016/5/13/chartex" xmlns:cx8="http://schemas.microsoft.com/office/drawing/2016/5/14/chartex" xmlns:mc="http://schemas.openxmlformats.org/markup-compatibility/2006" xmlns:aink="http://schemas.microsoft.com/office/drawing/2016/ink" xmlns:am3d="http://schemas.microsoft.com/office/drawing/2017/model3d" xmlns:o="urn:schemas-microsoft-com:office:office" xmlns:r="http://schemas.openxmlformats.org/officeDocument/2006/relationships" xmlns:m="http://schemas.openxmlformats.org/officeDocument/2006/math" xmlns:v="urn:schemas-microsoft-com:vml" xmlns:wp14="http://schemas.microsoft.com/office/word/2010/wordprocessingDrawing" xmlns:wp="http://schemas.openxmlformats.org/drawingml/2006/wordprocessingDrawing" xmlns:w10="urn:schemas-microsoft-com:office:word" xmlns:w="http://schemas.openxmlformats.org/wordprocessingml/2006/main" xmlns:w14="http://schemas.microsoft.com/office/word/2010/wordml" xmlns:w15="http://schemas.microsoft.com/office/word/2012/wordml" xmlns:w16cex="http://schemas.microsoft.com/office/word/2018/wordml/cex" xmlns:w16cid="http://schemas.microsoft.com/office/word/2016/wordml/cid" xmlns:w16="http://schemas.microsoft.com/office/word/2018/wordml" xmlns:w16sdtdh="http://schemas.microsoft.com/office/word/2020/wordml/sdtdatahash" xmlns:w16se="http://schemas.microsoft.com/office/word/2015/wordml/symex" xmlns:wpg="http://schemas.microsoft.com/office/word/2010/wordprocessingGroup" xmlns:wpi="http://schemas.microsoft.com/office/word/2010/wordprocessingInk" xmlns:wne="http://schemas.microsoft.com/office/word/2006/wordml" xmlns:wps="http://schemas.microsoft.com/office/word/2010/wordprocessingShape" mc:Ignorable="w14 w15 w16se w16cid w16 w16cex w16sdtdh wp14">
   <w:endnote w:type="separator" w:id="-1">
     <w:p>
       <w:pPr>
@@ -713,17 +2325,17 @@
 </file>
 
 <file path=word/footer1.xml><?xml version="1.0" encoding="utf-8"?>
-<w:ftr xmlns:wpc="http://schemas.microsoft.com/office/word/2010/wordprocessingCanvas" xmlns:mc="http://schemas.openxmlformats.org/markup-compatibility/2006" xmlns:o="urn:schemas-microsoft-com:office:office" xmlns:r="http://schemas.openxmlformats.org/officeDocument/2006/relationships" xmlns:m="http://schemas.openxmlformats.org/officeDocument/2006/math" xmlns:v="urn:schemas-microsoft-com:vml" xmlns:wp14="http://schemas.microsoft.com/office/word/2010/wordprocessingDrawing" xmlns:wp="http://schemas.openxmlformats.org/drawingml/2006/wordprocessingDrawing" xmlns:w10="urn:schemas-microsoft-com:office:word" xmlns:w="http://schemas.openxmlformats.org/wordprocessingml/2006/main" xmlns:w14="http://schemas.microsoft.com/office/word/2010/wordml" xmlns:wpg="http://schemas.microsoft.com/office/word/2010/wordprocessingGroup" xmlns:wpi="http://schemas.microsoft.com/office/word/2010/wordprocessingInk" xmlns:wne="http://schemas.microsoft.com/office/word/2006/wordml" xmlns:wps="http://schemas.microsoft.com/office/word/2010/wordprocessingShape" mc:Ignorable="w14 wp14">
+<w:ftr xmlns:wpc="http://schemas.microsoft.com/office/word/2010/wordprocessingCanvas" xmlns:cx="http://schemas.microsoft.com/office/drawing/2014/chartex" xmlns:cx1="http://schemas.microsoft.com/office/drawing/2015/9/8/chartex" xmlns:cx2="http://schemas.microsoft.com/office/drawing/2015/10/21/chartex" xmlns:cx3="http://schemas.microsoft.com/office/drawing/2016/5/9/chartex" xmlns:cx4="http://schemas.microsoft.com/office/drawing/2016/5/10/chartex" xmlns:cx5="http://schemas.microsoft.com/office/drawing/2016/5/11/chartex" xmlns:cx6="http://schemas.microsoft.com/office/drawing/2016/5/12/chartex" xmlns:cx7="http://schemas.microsoft.com/office/drawing/2016/5/13/chartex" xmlns:cx8="http://schemas.microsoft.com/office/drawing/2016/5/14/chartex" xmlns:mc="http://schemas.openxmlformats.org/markup-compatibility/2006" xmlns:aink="http://schemas.microsoft.com/office/drawing/2016/ink" xmlns:am3d="http://schemas.microsoft.com/office/drawing/2017/model3d" xmlns:o="urn:schemas-microsoft-com:office:office" xmlns:r="http://schemas.openxmlformats.org/officeDocument/2006/relationships" xmlns:m="http://schemas.openxmlformats.org/officeDocument/2006/math" xmlns:v="urn:schemas-microsoft-com:vml" xmlns:wp14="http://schemas.microsoft.com/office/word/2010/wordprocessingDrawing" xmlns:wp="http://schemas.openxmlformats.org/drawingml/2006/wordprocessingDrawing" xmlns:w10="urn:schemas-microsoft-com:office:word" xmlns:w="http://schemas.openxmlformats.org/wordprocessingml/2006/main" xmlns:w14="http://schemas.microsoft.com/office/word/2010/wordml" xmlns:w15="http://schemas.microsoft.com/office/word/2012/wordml" xmlns:w16cex="http://schemas.microsoft.com/office/word/2018/wordml/cex" xmlns:w16cid="http://schemas.microsoft.com/office/word/2016/wordml/cid" xmlns:w16="http://schemas.microsoft.com/office/word/2018/wordml" xmlns:w16sdtdh="http://schemas.microsoft.com/office/word/2020/wordml/sdtdatahash" xmlns:w16se="http://schemas.microsoft.com/office/word/2015/wordml/symex" xmlns:wpg="http://schemas.microsoft.com/office/word/2010/wordprocessingGroup" xmlns:wpi="http://schemas.microsoft.com/office/word/2010/wordprocessingInk" xmlns:wne="http://schemas.microsoft.com/office/word/2006/wordml" xmlns:wps="http://schemas.microsoft.com/office/word/2010/wordprocessingShape" mc:Ignorable="w14 w15 w16se w16cid w16 w16cex w16sdtdh wp14">
   <w:p>
     <w:pPr>
-      <w:pStyle w:val="Piedepgina"/>
+      <w:pStyle w:val="Footer"/>
     </w:pPr>
   </w:p>
 </w:ftr>
 </file>
 
 <file path=word/footer2.xml><?xml version="1.0" encoding="utf-8"?>
-<w:ftr xmlns:wpc="http://schemas.microsoft.com/office/word/2010/wordprocessingCanvas" xmlns:mc="http://schemas.openxmlformats.org/markup-compatibility/2006" xmlns:o="urn:schemas-microsoft-com:office:office" xmlns:r="http://schemas.openxmlformats.org/officeDocument/2006/relationships" xmlns:m="http://schemas.openxmlformats.org/officeDocument/2006/math" xmlns:v="urn:schemas-microsoft-com:vml" xmlns:wp14="http://schemas.microsoft.com/office/word/2010/wordprocessingDrawing" xmlns:wp="http://schemas.openxmlformats.org/drawingml/2006/wordprocessingDrawing" xmlns:w10="urn:schemas-microsoft-com:office:word" xmlns:w="http://schemas.openxmlformats.org/wordprocessingml/2006/main" xmlns:w14="http://schemas.microsoft.com/office/word/2010/wordml" xmlns:wpg="http://schemas.microsoft.com/office/word/2010/wordprocessingGroup" xmlns:wpi="http://schemas.microsoft.com/office/word/2010/wordprocessingInk" xmlns:wne="http://schemas.microsoft.com/office/word/2006/wordml" xmlns:wps="http://schemas.microsoft.com/office/word/2010/wordprocessingShape" mc:Ignorable="w14 wp14">
+<w:ftr xmlns:wpc="http://schemas.microsoft.com/office/word/2010/wordprocessingCanvas" xmlns:cx="http://schemas.microsoft.com/office/drawing/2014/chartex" xmlns:cx1="http://schemas.microsoft.com/office/drawing/2015/9/8/chartex" xmlns:cx2="http://schemas.microsoft.com/office/drawing/2015/10/21/chartex" xmlns:cx3="http://schemas.microsoft.com/office/drawing/2016/5/9/chartex" xmlns:cx4="http://schemas.microsoft.com/office/drawing/2016/5/10/chartex" xmlns:cx5="http://schemas.microsoft.com/office/drawing/2016/5/11/chartex" xmlns:cx6="http://schemas.microsoft.com/office/drawing/2016/5/12/chartex" xmlns:cx7="http://schemas.microsoft.com/office/drawing/2016/5/13/chartex" xmlns:cx8="http://schemas.microsoft.com/office/drawing/2016/5/14/chartex" xmlns:mc="http://schemas.openxmlformats.org/markup-compatibility/2006" xmlns:aink="http://schemas.microsoft.com/office/drawing/2016/ink" xmlns:am3d="http://schemas.microsoft.com/office/drawing/2017/model3d" xmlns:o="urn:schemas-microsoft-com:office:office" xmlns:r="http://schemas.openxmlformats.org/officeDocument/2006/relationships" xmlns:m="http://schemas.openxmlformats.org/officeDocument/2006/math" xmlns:v="urn:schemas-microsoft-com:vml" xmlns:wp14="http://schemas.microsoft.com/office/word/2010/wordprocessingDrawing" xmlns:wp="http://schemas.openxmlformats.org/drawingml/2006/wordprocessingDrawing" xmlns:w10="urn:schemas-microsoft-com:office:word" xmlns:w="http://schemas.openxmlformats.org/wordprocessingml/2006/main" xmlns:w14="http://schemas.microsoft.com/office/word/2010/wordml" xmlns:w15="http://schemas.microsoft.com/office/word/2012/wordml" xmlns:w16cex="http://schemas.microsoft.com/office/word/2018/wordml/cex" xmlns:w16cid="http://schemas.microsoft.com/office/word/2016/wordml/cid" xmlns:w16="http://schemas.microsoft.com/office/word/2018/wordml" xmlns:w16sdtdh="http://schemas.microsoft.com/office/word/2020/wordml/sdtdatahash" xmlns:w16se="http://schemas.microsoft.com/office/word/2015/wordml/symex" xmlns:wpg="http://schemas.microsoft.com/office/word/2010/wordprocessingGroup" xmlns:wpi="http://schemas.microsoft.com/office/word/2010/wordprocessingInk" xmlns:wne="http://schemas.microsoft.com/office/word/2006/wordml" xmlns:wps="http://schemas.microsoft.com/office/word/2010/wordprocessingShape" mc:Ignorable="w14 w15 w16se w16cid w16 w16cex w16sdtdh wp14">
   <w:p>
     <w:pPr>
       <w:spacing w:after="0"/>
@@ -743,17 +2355,17 @@
 </file>
 
 <file path=word/footer3.xml><?xml version="1.0" encoding="utf-8"?>
-<w:ftr xmlns:wpc="http://schemas.microsoft.com/office/word/2010/wordprocessingCanvas" xmlns:mc="http://schemas.openxmlformats.org/markup-compatibility/2006" xmlns:o="urn:schemas-microsoft-com:office:office" xmlns:r="http://schemas.openxmlformats.org/officeDocument/2006/relationships" xmlns:m="http://schemas.openxmlformats.org/officeDocument/2006/math" xmlns:v="urn:schemas-microsoft-com:vml" xmlns:wp14="http://schemas.microsoft.com/office/word/2010/wordprocessingDrawing" xmlns:wp="http://schemas.openxmlformats.org/drawingml/2006/wordprocessingDrawing" xmlns:w10="urn:schemas-microsoft-com:office:word" xmlns:w="http://schemas.openxmlformats.org/wordprocessingml/2006/main" xmlns:w14="http://schemas.microsoft.com/office/word/2010/wordml" xmlns:wpg="http://schemas.microsoft.com/office/word/2010/wordprocessingGroup" xmlns:wpi="http://schemas.microsoft.com/office/word/2010/wordprocessingInk" xmlns:wne="http://schemas.microsoft.com/office/word/2006/wordml" xmlns:wps="http://schemas.microsoft.com/office/word/2010/wordprocessingShape" mc:Ignorable="w14 wp14">
+<w:ftr xmlns:wpc="http://schemas.microsoft.com/office/word/2010/wordprocessingCanvas" xmlns:cx="http://schemas.microsoft.com/office/drawing/2014/chartex" xmlns:cx1="http://schemas.microsoft.com/office/drawing/2015/9/8/chartex" xmlns:cx2="http://schemas.microsoft.com/office/drawing/2015/10/21/chartex" xmlns:cx3="http://schemas.microsoft.com/office/drawing/2016/5/9/chartex" xmlns:cx4="http://schemas.microsoft.com/office/drawing/2016/5/10/chartex" xmlns:cx5="http://schemas.microsoft.com/office/drawing/2016/5/11/chartex" xmlns:cx6="http://schemas.microsoft.com/office/drawing/2016/5/12/chartex" xmlns:cx7="http://schemas.microsoft.com/office/drawing/2016/5/13/chartex" xmlns:cx8="http://schemas.microsoft.com/office/drawing/2016/5/14/chartex" xmlns:mc="http://schemas.openxmlformats.org/markup-compatibility/2006" xmlns:aink="http://schemas.microsoft.com/office/drawing/2016/ink" xmlns:am3d="http://schemas.microsoft.com/office/drawing/2017/model3d" xmlns:o="urn:schemas-microsoft-com:office:office" xmlns:r="http://schemas.openxmlformats.org/officeDocument/2006/relationships" xmlns:m="http://schemas.openxmlformats.org/officeDocument/2006/math" xmlns:v="urn:schemas-microsoft-com:vml" xmlns:wp14="http://schemas.microsoft.com/office/word/2010/wordprocessingDrawing" xmlns:wp="http://schemas.openxmlformats.org/drawingml/2006/wordprocessingDrawing" xmlns:w10="urn:schemas-microsoft-com:office:word" xmlns:w="http://schemas.openxmlformats.org/wordprocessingml/2006/main" xmlns:w14="http://schemas.microsoft.com/office/word/2010/wordml" xmlns:w15="http://schemas.microsoft.com/office/word/2012/wordml" xmlns:w16cex="http://schemas.microsoft.com/office/word/2018/wordml/cex" xmlns:w16cid="http://schemas.microsoft.com/office/word/2016/wordml/cid" xmlns:w16="http://schemas.microsoft.com/office/word/2018/wordml" xmlns:w16sdtdh="http://schemas.microsoft.com/office/word/2020/wordml/sdtdatahash" xmlns:w16se="http://schemas.microsoft.com/office/word/2015/wordml/symex" xmlns:wpg="http://schemas.microsoft.com/office/word/2010/wordprocessingGroup" xmlns:wpi="http://schemas.microsoft.com/office/word/2010/wordprocessingInk" xmlns:wne="http://schemas.microsoft.com/office/word/2006/wordml" xmlns:wps="http://schemas.microsoft.com/office/word/2010/wordprocessingShape" mc:Ignorable="w14 w15 w16se w16cid w16 w16cex w16sdtdh wp14">
   <w:p>
     <w:pPr>
-      <w:pStyle w:val="Piedepgina"/>
+      <w:pStyle w:val="Footer"/>
     </w:pPr>
   </w:p>
 </w:ftr>
 </file>
 
 <file path=word/footnotes.xml><?xml version="1.0" encoding="utf-8"?>
-<w:footnotes xmlns:wpc="http://schemas.microsoft.com/office/word/2010/wordprocessingCanvas" xmlns:mc="http://schemas.openxmlformats.org/markup-compatibility/2006" xmlns:o="urn:schemas-microsoft-com:office:office" xmlns:r="http://schemas.openxmlformats.org/officeDocument/2006/relationships" xmlns:m="http://schemas.openxmlformats.org/officeDocument/2006/math" xmlns:v="urn:schemas-microsoft-com:vml" xmlns:wp14="http://schemas.microsoft.com/office/word/2010/wordprocessingDrawing" xmlns:wp="http://schemas.openxmlformats.org/drawingml/2006/wordprocessingDrawing" xmlns:w10="urn:schemas-microsoft-com:office:word" xmlns:w="http://schemas.openxmlformats.org/wordprocessingml/2006/main" xmlns:w14="http://schemas.microsoft.com/office/word/2010/wordml" xmlns:wpg="http://schemas.microsoft.com/office/word/2010/wordprocessingGroup" xmlns:wpi="http://schemas.microsoft.com/office/word/2010/wordprocessingInk" xmlns:wne="http://schemas.microsoft.com/office/word/2006/wordml" xmlns:wps="http://schemas.microsoft.com/office/word/2010/wordprocessingShape" mc:Ignorable="w14 wp14">
+<w:footnotes xmlns:wpc="http://schemas.microsoft.com/office/word/2010/wordprocessingCanvas" xmlns:cx="http://schemas.microsoft.com/office/drawing/2014/chartex" xmlns:cx1="http://schemas.microsoft.com/office/drawing/2015/9/8/chartex" xmlns:cx2="http://schemas.microsoft.com/office/drawing/2015/10/21/chartex" xmlns:cx3="http://schemas.microsoft.com/office/drawing/2016/5/9/chartex" xmlns:cx4="http://schemas.microsoft.com/office/drawing/2016/5/10/chartex" xmlns:cx5="http://schemas.microsoft.com/office/drawing/2016/5/11/chartex" xmlns:cx6="http://schemas.microsoft.com/office/drawing/2016/5/12/chartex" xmlns:cx7="http://schemas.microsoft.com/office/drawing/2016/5/13/chartex" xmlns:cx8="http://schemas.microsoft.com/office/drawing/2016/5/14/chartex" xmlns:mc="http://schemas.openxmlformats.org/markup-compatibility/2006" xmlns:aink="http://schemas.microsoft.com/office/drawing/2016/ink" xmlns:am3d="http://schemas.microsoft.com/office/drawing/2017/model3d" xmlns:o="urn:schemas-microsoft-com:office:office" xmlns:r="http://schemas.openxmlformats.org/officeDocument/2006/relationships" xmlns:m="http://schemas.openxmlformats.org/officeDocument/2006/math" xmlns:v="urn:schemas-microsoft-com:vml" xmlns:wp14="http://schemas.microsoft.com/office/word/2010/wordprocessingDrawing" xmlns:wp="http://schemas.openxmlformats.org/drawingml/2006/wordprocessingDrawing" xmlns:w10="urn:schemas-microsoft-com:office:word" xmlns:w="http://schemas.openxmlformats.org/wordprocessingml/2006/main" xmlns:w14="http://schemas.microsoft.com/office/word/2010/wordml" xmlns:w15="http://schemas.microsoft.com/office/word/2012/wordml" xmlns:w16cex="http://schemas.microsoft.com/office/word/2018/wordml/cex" xmlns:w16cid="http://schemas.microsoft.com/office/word/2016/wordml/cid" xmlns:w16="http://schemas.microsoft.com/office/word/2018/wordml" xmlns:w16sdtdh="http://schemas.microsoft.com/office/word/2020/wordml/sdtdatahash" xmlns:w16se="http://schemas.microsoft.com/office/word/2015/wordml/symex" xmlns:wpg="http://schemas.microsoft.com/office/word/2010/wordprocessingGroup" xmlns:wpi="http://schemas.microsoft.com/office/word/2010/wordprocessingInk" xmlns:wne="http://schemas.microsoft.com/office/word/2006/wordml" xmlns:wps="http://schemas.microsoft.com/office/word/2010/wordprocessingShape" mc:Ignorable="w14 w15 w16se w16cid w16 w16cex w16sdtdh wp14">
   <w:footnote w:type="separator" w:id="-1">
     <w:p>
       <w:pPr>
@@ -778,38 +2390,38 @@
 </file>
 
 <file path=word/header1.xml><?xml version="1.0" encoding="utf-8"?>
-<w:hdr xmlns:wpc="http://schemas.microsoft.com/office/word/2010/wordprocessingCanvas" xmlns:mc="http://schemas.openxmlformats.org/markup-compatibility/2006" xmlns:o="urn:schemas-microsoft-com:office:office" xmlns:r="http://schemas.openxmlformats.org/officeDocument/2006/relationships" xmlns:m="http://schemas.openxmlformats.org/officeDocument/2006/math" xmlns:v="urn:schemas-microsoft-com:vml" xmlns:wp14="http://schemas.microsoft.com/office/word/2010/wordprocessingDrawing" xmlns:wp="http://schemas.openxmlformats.org/drawingml/2006/wordprocessingDrawing" xmlns:w10="urn:schemas-microsoft-com:office:word" xmlns:w="http://schemas.openxmlformats.org/wordprocessingml/2006/main" xmlns:w14="http://schemas.microsoft.com/office/word/2010/wordml" xmlns:wpg="http://schemas.microsoft.com/office/word/2010/wordprocessingGroup" xmlns:wpi="http://schemas.microsoft.com/office/word/2010/wordprocessingInk" xmlns:wne="http://schemas.microsoft.com/office/word/2006/wordml" xmlns:wps="http://schemas.microsoft.com/office/word/2010/wordprocessingShape" mc:Ignorable="w14 wp14">
+<w:hdr xmlns:wpc="http://schemas.microsoft.com/office/word/2010/wordprocessingCanvas" xmlns:cx="http://schemas.microsoft.com/office/drawing/2014/chartex" xmlns:cx1="http://schemas.microsoft.com/office/drawing/2015/9/8/chartex" xmlns:cx2="http://schemas.microsoft.com/office/drawing/2015/10/21/chartex" xmlns:cx3="http://schemas.microsoft.com/office/drawing/2016/5/9/chartex" xmlns:cx4="http://schemas.microsoft.com/office/drawing/2016/5/10/chartex" xmlns:cx5="http://schemas.microsoft.com/office/drawing/2016/5/11/chartex" xmlns:cx6="http://schemas.microsoft.com/office/drawing/2016/5/12/chartex" xmlns:cx7="http://schemas.microsoft.com/office/drawing/2016/5/13/chartex" xmlns:cx8="http://schemas.microsoft.com/office/drawing/2016/5/14/chartex" xmlns:mc="http://schemas.openxmlformats.org/markup-compatibility/2006" xmlns:aink="http://schemas.microsoft.com/office/drawing/2016/ink" xmlns:am3d="http://schemas.microsoft.com/office/drawing/2017/model3d" xmlns:o="urn:schemas-microsoft-com:office:office" xmlns:r="http://schemas.openxmlformats.org/officeDocument/2006/relationships" xmlns:m="http://schemas.openxmlformats.org/officeDocument/2006/math" xmlns:v="urn:schemas-microsoft-com:vml" xmlns:wp14="http://schemas.microsoft.com/office/word/2010/wordprocessingDrawing" xmlns:wp="http://schemas.openxmlformats.org/drawingml/2006/wordprocessingDrawing" xmlns:w10="urn:schemas-microsoft-com:office:word" xmlns:w="http://schemas.openxmlformats.org/wordprocessingml/2006/main" xmlns:w14="http://schemas.microsoft.com/office/word/2010/wordml" xmlns:w15="http://schemas.microsoft.com/office/word/2012/wordml" xmlns:w16cex="http://schemas.microsoft.com/office/word/2018/wordml/cex" xmlns:w16cid="http://schemas.microsoft.com/office/word/2016/wordml/cid" xmlns:w16="http://schemas.microsoft.com/office/word/2018/wordml" xmlns:w16sdtdh="http://schemas.microsoft.com/office/word/2020/wordml/sdtdatahash" xmlns:w16se="http://schemas.microsoft.com/office/word/2015/wordml/symex" xmlns:wpg="http://schemas.microsoft.com/office/word/2010/wordprocessingGroup" xmlns:wpi="http://schemas.microsoft.com/office/word/2010/wordprocessingInk" xmlns:wne="http://schemas.microsoft.com/office/word/2006/wordml" xmlns:wps="http://schemas.microsoft.com/office/word/2010/wordprocessingShape" mc:Ignorable="w14 w15 w16se w16cid w16 w16cex w16sdtdh wp14">
   <w:p>
     <w:pPr>
-      <w:pStyle w:val="Encabezado"/>
+      <w:pStyle w:val="Header"/>
     </w:pPr>
   </w:p>
 </w:hdr>
 </file>
 
 <file path=word/header2.xml><?xml version="1.0" encoding="utf-8"?>
-<w:hdr xmlns:wpc="http://schemas.microsoft.com/office/word/2010/wordprocessingCanvas" xmlns:mc="http://schemas.openxmlformats.org/markup-compatibility/2006" xmlns:o="urn:schemas-microsoft-com:office:office" xmlns:r="http://schemas.openxmlformats.org/officeDocument/2006/relationships" xmlns:m="http://schemas.openxmlformats.org/officeDocument/2006/math" xmlns:v="urn:schemas-microsoft-com:vml" xmlns:wp14="http://schemas.microsoft.com/office/word/2010/wordprocessingDrawing" xmlns:wp="http://schemas.openxmlformats.org/drawingml/2006/wordprocessingDrawing" xmlns:w10="urn:schemas-microsoft-com:office:word" xmlns:w="http://schemas.openxmlformats.org/wordprocessingml/2006/main" xmlns:w14="http://schemas.microsoft.com/office/word/2010/wordml" xmlns:wpg="http://schemas.microsoft.com/office/word/2010/wordprocessingGroup" xmlns:wpi="http://schemas.microsoft.com/office/word/2010/wordprocessingInk" xmlns:wne="http://schemas.microsoft.com/office/word/2006/wordml" xmlns:wps="http://schemas.microsoft.com/office/word/2010/wordprocessingShape" mc:Ignorable="w14 wp14">
+<w:hdr xmlns:wpc="http://schemas.microsoft.com/office/word/2010/wordprocessingCanvas" xmlns:cx="http://schemas.microsoft.com/office/drawing/2014/chartex" xmlns:cx1="http://schemas.microsoft.com/office/drawing/2015/9/8/chartex" xmlns:cx2="http://schemas.microsoft.com/office/drawing/2015/10/21/chartex" xmlns:cx3="http://schemas.microsoft.com/office/drawing/2016/5/9/chartex" xmlns:cx4="http://schemas.microsoft.com/office/drawing/2016/5/10/chartex" xmlns:cx5="http://schemas.microsoft.com/office/drawing/2016/5/11/chartex" xmlns:cx6="http://schemas.microsoft.com/office/drawing/2016/5/12/chartex" xmlns:cx7="http://schemas.microsoft.com/office/drawing/2016/5/13/chartex" xmlns:cx8="http://schemas.microsoft.com/office/drawing/2016/5/14/chartex" xmlns:mc="http://schemas.openxmlformats.org/markup-compatibility/2006" xmlns:aink="http://schemas.microsoft.com/office/drawing/2016/ink" xmlns:am3d="http://schemas.microsoft.com/office/drawing/2017/model3d" xmlns:o="urn:schemas-microsoft-com:office:office" xmlns:r="http://schemas.openxmlformats.org/officeDocument/2006/relationships" xmlns:m="http://schemas.openxmlformats.org/officeDocument/2006/math" xmlns:v="urn:schemas-microsoft-com:vml" xmlns:wp14="http://schemas.microsoft.com/office/word/2010/wordprocessingDrawing" xmlns:wp="http://schemas.openxmlformats.org/drawingml/2006/wordprocessingDrawing" xmlns:w10="urn:schemas-microsoft-com:office:word" xmlns:w="http://schemas.openxmlformats.org/wordprocessingml/2006/main" xmlns:w14="http://schemas.microsoft.com/office/word/2010/wordml" xmlns:w15="http://schemas.microsoft.com/office/word/2012/wordml" xmlns:w16cex="http://schemas.microsoft.com/office/word/2018/wordml/cex" xmlns:w16cid="http://schemas.microsoft.com/office/word/2016/wordml/cid" xmlns:w16="http://schemas.microsoft.com/office/word/2018/wordml" xmlns:w16sdtdh="http://schemas.microsoft.com/office/word/2020/wordml/sdtdatahash" xmlns:w16se="http://schemas.microsoft.com/office/word/2015/wordml/symex" xmlns:wpg="http://schemas.microsoft.com/office/word/2010/wordprocessingGroup" xmlns:wpi="http://schemas.microsoft.com/office/word/2010/wordprocessingInk" xmlns:wne="http://schemas.microsoft.com/office/word/2006/wordml" xmlns:wps="http://schemas.microsoft.com/office/word/2010/wordprocessingShape" mc:Ignorable="w14 w15 w16se w16cid w16 w16cex w16sdtdh wp14">
   <w:p>
     <w:pPr>
-      <w:pStyle w:val="Encabezado"/>
+      <w:pStyle w:val="Header"/>
     </w:pPr>
   </w:p>
 </w:hdr>
 </file>
 
 <file path=word/header3.xml><?xml version="1.0" encoding="utf-8"?>
-<w:hdr xmlns:wpc="http://schemas.microsoft.com/office/word/2010/wordprocessingCanvas" xmlns:mc="http://schemas.openxmlformats.org/markup-compatibility/2006" xmlns:o="urn:schemas-microsoft-com:office:office" xmlns:r="http://schemas.openxmlformats.org/officeDocument/2006/relationships" xmlns:m="http://schemas.openxmlformats.org/officeDocument/2006/math" xmlns:v="urn:schemas-microsoft-com:vml" xmlns:wp14="http://schemas.microsoft.com/office/word/2010/wordprocessingDrawing" xmlns:wp="http://schemas.openxmlformats.org/drawingml/2006/wordprocessingDrawing" xmlns:w10="urn:schemas-microsoft-com:office:word" xmlns:w="http://schemas.openxmlformats.org/wordprocessingml/2006/main" xmlns:w14="http://schemas.microsoft.com/office/word/2010/wordml" xmlns:wpg="http://schemas.microsoft.com/office/word/2010/wordprocessingGroup" xmlns:wpi="http://schemas.microsoft.com/office/word/2010/wordprocessingInk" xmlns:wne="http://schemas.microsoft.com/office/word/2006/wordml" xmlns:wps="http://schemas.microsoft.com/office/word/2010/wordprocessingShape" mc:Ignorable="w14 wp14">
+<w:hdr xmlns:wpc="http://schemas.microsoft.com/office/word/2010/wordprocessingCanvas" xmlns:cx="http://schemas.microsoft.com/office/drawing/2014/chartex" xmlns:cx1="http://schemas.microsoft.com/office/drawing/2015/9/8/chartex" xmlns:cx2="http://schemas.microsoft.com/office/drawing/2015/10/21/chartex" xmlns:cx3="http://schemas.microsoft.com/office/drawing/2016/5/9/chartex" xmlns:cx4="http://schemas.microsoft.com/office/drawing/2016/5/10/chartex" xmlns:cx5="http://schemas.microsoft.com/office/drawing/2016/5/11/chartex" xmlns:cx6="http://schemas.microsoft.com/office/drawing/2016/5/12/chartex" xmlns:cx7="http://schemas.microsoft.com/office/drawing/2016/5/13/chartex" xmlns:cx8="http://schemas.microsoft.com/office/drawing/2016/5/14/chartex" xmlns:mc="http://schemas.openxmlformats.org/markup-compatibility/2006" xmlns:aink="http://schemas.microsoft.com/office/drawing/2016/ink" xmlns:am3d="http://schemas.microsoft.com/office/drawing/2017/model3d" xmlns:o="urn:schemas-microsoft-com:office:office" xmlns:r="http://schemas.openxmlformats.org/officeDocument/2006/relationships" xmlns:m="http://schemas.openxmlformats.org/officeDocument/2006/math" xmlns:v="urn:schemas-microsoft-com:vml" xmlns:wp14="http://schemas.microsoft.com/office/word/2010/wordprocessingDrawing" xmlns:wp="http://schemas.openxmlformats.org/drawingml/2006/wordprocessingDrawing" xmlns:w10="urn:schemas-microsoft-com:office:word" xmlns:w="http://schemas.openxmlformats.org/wordprocessingml/2006/main" xmlns:w14="http://schemas.microsoft.com/office/word/2010/wordml" xmlns:w15="http://schemas.microsoft.com/office/word/2012/wordml" xmlns:w16cex="http://schemas.microsoft.com/office/word/2018/wordml/cex" xmlns:w16cid="http://schemas.microsoft.com/office/word/2016/wordml/cid" xmlns:w16="http://schemas.microsoft.com/office/word/2018/wordml" xmlns:w16sdtdh="http://schemas.microsoft.com/office/word/2020/wordml/sdtdatahash" xmlns:w16se="http://schemas.microsoft.com/office/word/2015/wordml/symex" xmlns:wpg="http://schemas.microsoft.com/office/word/2010/wordprocessingGroup" xmlns:wpi="http://schemas.microsoft.com/office/word/2010/wordprocessingInk" xmlns:wne="http://schemas.microsoft.com/office/word/2006/wordml" xmlns:wps="http://schemas.microsoft.com/office/word/2010/wordprocessingShape" mc:Ignorable="w14 w15 w16se w16cid w16 w16cex w16sdtdh wp14">
   <w:p>
     <w:pPr>
-      <w:pStyle w:val="Encabezado"/>
+      <w:pStyle w:val="Header"/>
     </w:pPr>
   </w:p>
 </w:hdr>
 </file>
 
 <file path=word/numbering.xml><?xml version="1.0" encoding="utf-8"?>
-<w:numbering xmlns:wpc="http://schemas.microsoft.com/office/word/2010/wordprocessingCanvas" xmlns:mc="http://schemas.openxmlformats.org/markup-compatibility/2006" xmlns:o="urn:schemas-microsoft-com:office:office" xmlns:r="http://schemas.openxmlformats.org/officeDocument/2006/relationships" xmlns:m="http://schemas.openxmlformats.org/officeDocument/2006/math" xmlns:v="urn:schemas-microsoft-com:vml" xmlns:wp14="http://schemas.microsoft.com/office/word/2010/wordprocessingDrawing" xmlns:wp="http://schemas.openxmlformats.org/drawingml/2006/wordprocessingDrawing" xmlns:w10="urn:schemas-microsoft-com:office:word" xmlns:w="http://schemas.openxmlformats.org/wordprocessingml/2006/main" xmlns:w14="http://schemas.microsoft.com/office/word/2010/wordml" xmlns:wpg="http://schemas.microsoft.com/office/word/2010/wordprocessingGroup" xmlns:wpi="http://schemas.microsoft.com/office/word/2010/wordprocessingInk" xmlns:wne="http://schemas.microsoft.com/office/word/2006/wordml" xmlns:wps="http://schemas.microsoft.com/office/word/2010/wordprocessingShape" mc:Ignorable="w14 wp14">
-  <w:abstractNum w:abstractNumId="0">
+<w:numbering xmlns:wpc="http://schemas.microsoft.com/office/word/2010/wordprocessingCanvas" xmlns:cx="http://schemas.microsoft.com/office/drawing/2014/chartex" xmlns:cx1="http://schemas.microsoft.com/office/drawing/2015/9/8/chartex" xmlns:cx2="http://schemas.microsoft.com/office/drawing/2015/10/21/chartex" xmlns:cx3="http://schemas.microsoft.com/office/drawing/2016/5/9/chartex" xmlns:cx4="http://schemas.microsoft.com/office/drawing/2016/5/10/chartex" xmlns:cx5="http://schemas.microsoft.com/office/drawing/2016/5/11/chartex" xmlns:cx6="http://schemas.microsoft.com/office/drawing/2016/5/12/chartex" xmlns:cx7="http://schemas.microsoft.com/office/drawing/2016/5/13/chartex" xmlns:cx8="http://schemas.microsoft.com/office/drawing/2016/5/14/chartex" xmlns:mc="http://schemas.openxmlformats.org/markup-compatibility/2006" xmlns:aink="http://schemas.microsoft.com/office/drawing/2016/ink" xmlns:am3d="http://schemas.microsoft.com/office/drawing/2017/model3d" xmlns:o="urn:schemas-microsoft-com:office:office" xmlns:r="http://schemas.openxmlformats.org/officeDocument/2006/relationships" xmlns:m="http://schemas.openxmlformats.org/officeDocument/2006/math" xmlns:v="urn:schemas-microsoft-com:vml" xmlns:wp14="http://schemas.microsoft.com/office/word/2010/wordprocessingDrawing" xmlns:wp="http://schemas.openxmlformats.org/drawingml/2006/wordprocessingDrawing" xmlns:w10="urn:schemas-microsoft-com:office:word" xmlns:w="http://schemas.openxmlformats.org/wordprocessingml/2006/main" xmlns:w14="http://schemas.microsoft.com/office/word/2010/wordml" xmlns:w15="http://schemas.microsoft.com/office/word/2012/wordml" xmlns:w16cex="http://schemas.microsoft.com/office/word/2018/wordml/cex" xmlns:w16cid="http://schemas.microsoft.com/office/word/2016/wordml/cid" xmlns:w16="http://schemas.microsoft.com/office/word/2018/wordml" xmlns:w16sdtdh="http://schemas.microsoft.com/office/word/2020/wordml/sdtdatahash" xmlns:w16se="http://schemas.microsoft.com/office/word/2015/wordml/symex" xmlns:wpg="http://schemas.microsoft.com/office/word/2010/wordprocessingGroup" xmlns:wpi="http://schemas.microsoft.com/office/word/2010/wordprocessingInk" xmlns:wne="http://schemas.microsoft.com/office/word/2006/wordml" xmlns:wps="http://schemas.microsoft.com/office/word/2010/wordprocessingShape" mc:Ignorable="w14 w15 w16se w16cid w16 w16cex w16sdtdh wp14">
+  <w:abstractNum w:abstractNumId="0" w15:restartNumberingAfterBreak="0">
     <w:nsid w:val="36E478C1"/>
     <w:multiLevelType w:val="hybridMultilevel"/>
     <w:tmpl w:val="A1E8A988"/>
@@ -922,7 +2534,7 @@
       </w:rPr>
     </w:lvl>
   </w:abstractNum>
-  <w:abstractNum w:abstractNumId="1">
+  <w:abstractNum w:abstractNumId="1" w15:restartNumberingAfterBreak="0">
     <w:nsid w:val="513D5A6A"/>
     <w:multiLevelType w:val="hybridMultilevel"/>
     <w:tmpl w:val="428EC81C"/>
@@ -1011,7 +2623,7 @@
       </w:pPr>
     </w:lvl>
   </w:abstractNum>
-  <w:abstractNum w:abstractNumId="2">
+  <w:abstractNum w:abstractNumId="2" w15:restartNumberingAfterBreak="0">
     <w:nsid w:val="59833F9F"/>
     <w:multiLevelType w:val="hybridMultilevel"/>
     <w:tmpl w:val="E30E2F4A"/>
@@ -1124,7 +2736,7 @@
       </w:rPr>
     </w:lvl>
   </w:abstractNum>
-  <w:abstractNum w:abstractNumId="3">
+  <w:abstractNum w:abstractNumId="3" w15:restartNumberingAfterBreak="0">
     <w:nsid w:val="5D5A00D0"/>
     <w:multiLevelType w:val="hybridMultilevel"/>
     <w:tmpl w:val="543AAE0E"/>
@@ -1237,7 +2849,7 @@
       </w:rPr>
     </w:lvl>
   </w:abstractNum>
-  <w:abstractNum w:abstractNumId="4">
+  <w:abstractNum w:abstractNumId="4" w15:restartNumberingAfterBreak="0">
     <w:nsid w:val="5E871A28"/>
     <w:multiLevelType w:val="hybridMultilevel"/>
     <w:tmpl w:val="2D102D52"/>
@@ -1323,7 +2935,7 @@
       </w:pPr>
     </w:lvl>
   </w:abstractNum>
-  <w:abstractNum w:abstractNumId="5">
+  <w:abstractNum w:abstractNumId="5" w15:restartNumberingAfterBreak="0">
     <w:nsid w:val="65762372"/>
     <w:multiLevelType w:val="hybridMultilevel"/>
     <w:tmpl w:val="B1908E7C"/>
@@ -1412,7 +3024,96 @@
       </w:pPr>
     </w:lvl>
   </w:abstractNum>
-  <w:abstractNum w:abstractNumId="6">
+  <w:abstractNum w:abstractNumId="6" w15:restartNumberingAfterBreak="0">
+    <w:nsid w:val="720746C7"/>
+    <w:multiLevelType w:val="hybridMultilevel"/>
+    <w:tmpl w:val="4168BA8E"/>
+    <w:lvl w:ilvl="0" w:tplc="580A000F">
+      <w:start w:val="1"/>
+      <w:numFmt w:val="decimal"/>
+      <w:lvlText w:val="%1."/>
+      <w:lvlJc w:val="left"/>
+      <w:pPr>
+        <w:ind w:left="720" w:hanging="360"/>
+      </w:pPr>
+      <w:rPr>
+        <w:rFonts w:hint="default"/>
+      </w:rPr>
+    </w:lvl>
+    <w:lvl w:ilvl="1" w:tplc="580A0019" w:tentative="1">
+      <w:start w:val="1"/>
+      <w:numFmt w:val="lowerLetter"/>
+      <w:lvlText w:val="%2."/>
+      <w:lvlJc w:val="left"/>
+      <w:pPr>
+        <w:ind w:left="1440" w:hanging="360"/>
+      </w:pPr>
+    </w:lvl>
+    <w:lvl w:ilvl="2" w:tplc="580A001B" w:tentative="1">
+      <w:start w:val="1"/>
+      <w:numFmt w:val="lowerRoman"/>
+      <w:lvlText w:val="%3."/>
+      <w:lvlJc w:val="right"/>
+      <w:pPr>
+        <w:ind w:left="2160" w:hanging="180"/>
+      </w:pPr>
+    </w:lvl>
+    <w:lvl w:ilvl="3" w:tplc="580A000F" w:tentative="1">
+      <w:start w:val="1"/>
+      <w:numFmt w:val="decimal"/>
+      <w:lvlText w:val="%4."/>
+      <w:lvlJc w:val="left"/>
+      <w:pPr>
+        <w:ind w:left="2880" w:hanging="360"/>
+      </w:pPr>
+    </w:lvl>
+    <w:lvl w:ilvl="4" w:tplc="580A0019" w:tentative="1">
+      <w:start w:val="1"/>
+      <w:numFmt w:val="lowerLetter"/>
+      <w:lvlText w:val="%5."/>
+      <w:lvlJc w:val="left"/>
+      <w:pPr>
+        <w:ind w:left="3600" w:hanging="360"/>
+      </w:pPr>
+    </w:lvl>
+    <w:lvl w:ilvl="5" w:tplc="580A001B" w:tentative="1">
+      <w:start w:val="1"/>
+      <w:numFmt w:val="lowerRoman"/>
+      <w:lvlText w:val="%6."/>
+      <w:lvlJc w:val="right"/>
+      <w:pPr>
+        <w:ind w:left="4320" w:hanging="180"/>
+      </w:pPr>
+    </w:lvl>
+    <w:lvl w:ilvl="6" w:tplc="580A000F" w:tentative="1">
+      <w:start w:val="1"/>
+      <w:numFmt w:val="decimal"/>
+      <w:lvlText w:val="%7."/>
+      <w:lvlJc w:val="left"/>
+      <w:pPr>
+        <w:ind w:left="5040" w:hanging="360"/>
+      </w:pPr>
+    </w:lvl>
+    <w:lvl w:ilvl="7" w:tplc="580A0019" w:tentative="1">
+      <w:start w:val="1"/>
+      <w:numFmt w:val="lowerLetter"/>
+      <w:lvlText w:val="%8."/>
+      <w:lvlJc w:val="left"/>
+      <w:pPr>
+        <w:ind w:left="5760" w:hanging="360"/>
+      </w:pPr>
+    </w:lvl>
+    <w:lvl w:ilvl="8" w:tplc="580A001B" w:tentative="1">
+      <w:start w:val="1"/>
+      <w:numFmt w:val="lowerRoman"/>
+      <w:lvlText w:val="%9."/>
+      <w:lvlJc w:val="right"/>
+      <w:pPr>
+        <w:ind w:left="6480" w:hanging="180"/>
+      </w:pPr>
+    </w:lvl>
+  </w:abstractNum>
+  <w:abstractNum w:abstractNumId="7" w15:restartNumberingAfterBreak="0">
     <w:nsid w:val="7E1B2A93"/>
     <w:multiLevelType w:val="hybridMultilevel"/>
     <w:tmpl w:val="136ED74E"/>
@@ -1529,7 +3230,7 @@
     <w:abstractNumId w:val="5"/>
   </w:num>
   <w:num w:numId="2">
-    <w:abstractNumId w:val="6"/>
+    <w:abstractNumId w:val="7"/>
   </w:num>
   <w:num w:numId="3">
     <w:abstractNumId w:val="3"/>
@@ -1546,11 +3247,14 @@
   <w:num w:numId="7">
     <w:abstractNumId w:val="1"/>
   </w:num>
+  <w:num w:numId="8">
+    <w:abstractNumId w:val="6"/>
+  </w:num>
 </w:numbering>
 </file>
 
 <file path=word/styles.xml><?xml version="1.0" encoding="utf-8"?>
-<w:styles xmlns:mc="http://schemas.openxmlformats.org/markup-compatibility/2006" xmlns:r="http://schemas.openxmlformats.org/officeDocument/2006/relationships" xmlns:w="http://schemas.openxmlformats.org/wordprocessingml/2006/main" xmlns:w14="http://schemas.microsoft.com/office/word/2010/wordml" mc:Ignorable="w14">
+<w:styles xmlns:mc="http://schemas.openxmlformats.org/markup-compatibility/2006" xmlns:r="http://schemas.openxmlformats.org/officeDocument/2006/relationships" xmlns:w="http://schemas.openxmlformats.org/wordprocessingml/2006/main" xmlns:w14="http://schemas.microsoft.com/office/word/2010/wordml" xmlns:w15="http://schemas.microsoft.com/office/word/2012/wordml" xmlns:w16cex="http://schemas.microsoft.com/office/word/2018/wordml/cex" xmlns:w16cid="http://schemas.microsoft.com/office/word/2016/wordml/cid" xmlns:w16="http://schemas.microsoft.com/office/word/2018/wordml" xmlns:w16sdtdh="http://schemas.microsoft.com/office/word/2020/wordml/sdtdatahash" xmlns:w16se="http://schemas.microsoft.com/office/word/2015/wordml/symex" mc:Ignorable="w14 w15 w16se w16cid w16 w16cex w16sdtdh">
   <w:docDefaults>
     <w:rPrDefault>
       <w:rPr>
@@ -1566,156 +3270,395 @@
       </w:pPr>
     </w:pPrDefault>
   </w:docDefaults>
-  <w:latentStyles w:defLockedState="0" w:defUIPriority="99" w:defSemiHidden="1" w:defUnhideWhenUsed="1" w:defQFormat="0" w:count="267">
-    <w:lsdException w:name="Normal" w:semiHidden="0" w:uiPriority="0" w:unhideWhenUsed="0" w:qFormat="1"/>
-    <w:lsdException w:name="heading 1" w:semiHidden="0" w:uiPriority="9" w:unhideWhenUsed="0" w:qFormat="1"/>
-    <w:lsdException w:name="heading 2" w:uiPriority="9" w:qFormat="1"/>
-    <w:lsdException w:name="heading 3" w:uiPriority="9" w:qFormat="1"/>
-    <w:lsdException w:name="heading 4" w:uiPriority="9" w:qFormat="1"/>
-    <w:lsdException w:name="heading 5" w:uiPriority="9" w:qFormat="1"/>
-    <w:lsdException w:name="heading 6" w:uiPriority="9" w:qFormat="1"/>
-    <w:lsdException w:name="heading 7" w:uiPriority="9" w:qFormat="1"/>
-    <w:lsdException w:name="heading 8" w:uiPriority="9" w:qFormat="1"/>
-    <w:lsdException w:name="heading 9" w:uiPriority="9" w:qFormat="1"/>
-    <w:lsdException w:name="toc 1" w:uiPriority="39"/>
-    <w:lsdException w:name="toc 2" w:uiPriority="39"/>
-    <w:lsdException w:name="toc 3" w:uiPriority="39"/>
-    <w:lsdException w:name="toc 4" w:uiPriority="39"/>
-    <w:lsdException w:name="toc 5" w:uiPriority="39"/>
-    <w:lsdException w:name="toc 6" w:uiPriority="39"/>
-    <w:lsdException w:name="toc 7" w:uiPriority="39"/>
-    <w:lsdException w:name="toc 8" w:uiPriority="39"/>
-    <w:lsdException w:name="toc 9" w:uiPriority="39"/>
-    <w:lsdException w:name="caption" w:uiPriority="35" w:qFormat="1"/>
-    <w:lsdException w:name="Title" w:semiHidden="0" w:uiPriority="10" w:unhideWhenUsed="0" w:qFormat="1"/>
-    <w:lsdException w:name="Default Paragraph Font" w:uiPriority="1"/>
-    <w:lsdException w:name="Subtitle" w:semiHidden="0" w:uiPriority="11" w:unhideWhenUsed="0" w:qFormat="1"/>
-    <w:lsdException w:name="Strong" w:semiHidden="0" w:uiPriority="22" w:unhideWhenUsed="0" w:qFormat="1"/>
-    <w:lsdException w:name="Emphasis" w:semiHidden="0" w:uiPriority="20" w:unhideWhenUsed="0" w:qFormat="1"/>
-    <w:lsdException w:name="Table Grid" w:semiHidden="0" w:uiPriority="59" w:unhideWhenUsed="0"/>
-    <w:lsdException w:name="Placeholder Text" w:unhideWhenUsed="0"/>
-    <w:lsdException w:name="No Spacing" w:semiHidden="0" w:uiPriority="1" w:unhideWhenUsed="0" w:qFormat="1"/>
-    <w:lsdException w:name="Light Shading" w:semiHidden="0" w:uiPriority="60" w:unhideWhenUsed="0"/>
-    <w:lsdException w:name="Light List" w:semiHidden="0" w:uiPriority="61" w:unhideWhenUsed="0"/>
-    <w:lsdException w:name="Light Grid" w:semiHidden="0" w:uiPriority="62" w:unhideWhenUsed="0"/>
-    <w:lsdException w:name="Medium Shading 1" w:semiHidden="0" w:uiPriority="63" w:unhideWhenUsed="0"/>
-    <w:lsdException w:name="Medium Shading 2" w:semiHidden="0" w:uiPriority="64" w:unhideWhenUsed="0"/>
-    <w:lsdException w:name="Medium List 1" w:semiHidden="0" w:uiPriority="65" w:unhideWhenUsed="0"/>
-    <w:lsdException w:name="Medium List 2" w:semiHidden="0" w:uiPriority="66" w:unhideWhenUsed="0"/>
-    <w:lsdException w:name="Medium Grid 1" w:semiHidden="0" w:uiPriority="67" w:unhideWhenUsed="0"/>
-    <w:lsdException w:name="Medium Grid 2" w:semiHidden="0" w:uiPriority="68" w:unhideWhenUsed="0"/>
-    <w:lsdException w:name="Medium Grid 3" w:semiHidden="0" w:uiPriority="69" w:unhideWhenUsed="0"/>
-    <w:lsdException w:name="Dark List" w:semiHidden="0" w:uiPriority="70" w:unhideWhenUsed="0"/>
-    <w:lsdException w:name="Colorful Shading" w:semiHidden="0" w:uiPriority="71" w:unhideWhenUsed="0"/>
-    <w:lsdException w:name="Colorful List" w:semiHidden="0" w:uiPriority="72" w:unhideWhenUsed="0"/>
-    <w:lsdException w:name="Colorful Grid" w:semiHidden="0" w:uiPriority="73" w:unhideWhenUsed="0"/>
-    <w:lsdException w:name="Light Shading Accent 1" w:semiHidden="0" w:uiPriority="60" w:unhideWhenUsed="0"/>
-    <w:lsdException w:name="Light List Accent 1" w:semiHidden="0" w:uiPriority="61" w:unhideWhenUsed="0"/>
-    <w:lsdException w:name="Light Grid Accent 1" w:semiHidden="0" w:uiPriority="62" w:unhideWhenUsed="0"/>
-    <w:lsdException w:name="Medium Shading 1 Accent 1" w:semiHidden="0" w:uiPriority="63" w:unhideWhenUsed="0"/>
-    <w:lsdException w:name="Medium Shading 2 Accent 1" w:semiHidden="0" w:uiPriority="64" w:unhideWhenUsed="0"/>
-    <w:lsdException w:name="Medium List 1 Accent 1" w:semiHidden="0" w:uiPriority="65" w:unhideWhenUsed="0"/>
-    <w:lsdException w:name="Revision" w:unhideWhenUsed="0"/>
-    <w:lsdException w:name="List Paragraph" w:semiHidden="0" w:uiPriority="34" w:unhideWhenUsed="0" w:qFormat="1"/>
-    <w:lsdException w:name="Quote" w:semiHidden="0" w:uiPriority="29" w:unhideWhenUsed="0" w:qFormat="1"/>
-    <w:lsdException w:name="Intense Quote" w:semiHidden="0" w:uiPriority="30" w:unhideWhenUsed="0" w:qFormat="1"/>
-    <w:lsdException w:name="Medium List 2 Accent 1" w:semiHidden="0" w:uiPriority="66" w:unhideWhenUsed="0"/>
-    <w:lsdException w:name="Medium Grid 1 Accent 1" w:semiHidden="0" w:uiPriority="67" w:unhideWhenUsed="0"/>
-    <w:lsdException w:name="Medium Grid 2 Accent 1" w:semiHidden="0" w:uiPriority="68" w:unhideWhenUsed="0"/>
-    <w:lsdException w:name="Medium Grid 3 Accent 1" w:semiHidden="0" w:uiPriority="69" w:unhideWhenUsed="0"/>
-    <w:lsdException w:name="Dark List Accent 1" w:semiHidden="0" w:uiPriority="70" w:unhideWhenUsed="0"/>
-    <w:lsdException w:name="Colorful Shading Accent 1" w:semiHidden="0" w:uiPriority="71" w:unhideWhenUsed="0"/>
-    <w:lsdException w:name="Colorful List Accent 1" w:semiHidden="0" w:uiPriority="72" w:unhideWhenUsed="0"/>
-    <w:lsdException w:name="Colorful Grid Accent 1" w:semiHidden="0" w:uiPriority="73" w:unhideWhenUsed="0"/>
-    <w:lsdException w:name="Light Shading Accent 2" w:semiHidden="0" w:uiPriority="60" w:unhideWhenUsed="0"/>
-    <w:lsdException w:name="Light List Accent 2" w:semiHidden="0" w:uiPriority="61" w:unhideWhenUsed="0"/>
-    <w:lsdException w:name="Light Grid Accent 2" w:semiHidden="0" w:uiPriority="62" w:unhideWhenUsed="0"/>
-    <w:lsdException w:name="Medium Shading 1 Accent 2" w:semiHidden="0" w:uiPriority="63" w:unhideWhenUsed="0"/>
-    <w:lsdException w:name="Medium Shading 2 Accent 2" w:semiHidden="0" w:uiPriority="64" w:unhideWhenUsed="0"/>
-    <w:lsdException w:name="Medium List 1 Accent 2" w:semiHidden="0" w:uiPriority="65" w:unhideWhenUsed="0"/>
-    <w:lsdException w:name="Medium List 2 Accent 2" w:semiHidden="0" w:uiPriority="66" w:unhideWhenUsed="0"/>
-    <w:lsdException w:name="Medium Grid 1 Accent 2" w:semiHidden="0" w:uiPriority="67" w:unhideWhenUsed="0"/>
-    <w:lsdException w:name="Medium Grid 2 Accent 2" w:semiHidden="0" w:uiPriority="68" w:unhideWhenUsed="0"/>
-    <w:lsdException w:name="Medium Grid 3 Accent 2" w:semiHidden="0" w:uiPriority="69" w:unhideWhenUsed="0"/>
-    <w:lsdException w:name="Dark List Accent 2" w:semiHidden="0" w:uiPriority="70" w:unhideWhenUsed="0"/>
-    <w:lsdException w:name="Colorful Shading Accent 2" w:semiHidden="0" w:uiPriority="71" w:unhideWhenUsed="0"/>
-    <w:lsdException w:name="Colorful List Accent 2" w:semiHidden="0" w:uiPriority="72" w:unhideWhenUsed="0"/>
-    <w:lsdException w:name="Colorful Grid Accent 2" w:semiHidden="0" w:uiPriority="73" w:unhideWhenUsed="0"/>
-    <w:lsdException w:name="Light Shading Accent 3" w:semiHidden="0" w:uiPriority="60" w:unhideWhenUsed="0"/>
-    <w:lsdException w:name="Light List Accent 3" w:semiHidden="0" w:uiPriority="61" w:unhideWhenUsed="0"/>
-    <w:lsdException w:name="Light Grid Accent 3" w:semiHidden="0" w:uiPriority="62" w:unhideWhenUsed="0"/>
-    <w:lsdException w:name="Medium Shading 1 Accent 3" w:semiHidden="0" w:uiPriority="63" w:unhideWhenUsed="0"/>
-    <w:lsdException w:name="Medium Shading 2 Accent 3" w:semiHidden="0" w:uiPriority="64" w:unhideWhenUsed="0"/>
-    <w:lsdException w:name="Medium List 1 Accent 3" w:semiHidden="0" w:uiPriority="65" w:unhideWhenUsed="0"/>
-    <w:lsdException w:name="Medium List 2 Accent 3" w:semiHidden="0" w:uiPriority="66" w:unhideWhenUsed="0"/>
-    <w:lsdException w:name="Medium Grid 1 Accent 3" w:semiHidden="0" w:uiPriority="67" w:unhideWhenUsed="0"/>
-    <w:lsdException w:name="Medium Grid 2 Accent 3" w:semiHidden="0" w:uiPriority="68" w:unhideWhenUsed="0"/>
-    <w:lsdException w:name="Medium Grid 3 Accent 3" w:semiHidden="0" w:uiPriority="69" w:unhideWhenUsed="0"/>
-    <w:lsdException w:name="Dark List Accent 3" w:semiHidden="0" w:uiPriority="70" w:unhideWhenUsed="0"/>
-    <w:lsdException w:name="Colorful Shading Accent 3" w:semiHidden="0" w:uiPriority="71" w:unhideWhenUsed="0"/>
-    <w:lsdException w:name="Colorful List Accent 3" w:semiHidden="0" w:uiPriority="72" w:unhideWhenUsed="0"/>
-    <w:lsdException w:name="Colorful Grid Accent 3" w:semiHidden="0" w:uiPriority="73" w:unhideWhenUsed="0"/>
-    <w:lsdException w:name="Light Shading Accent 4" w:semiHidden="0" w:uiPriority="60" w:unhideWhenUsed="0"/>
-    <w:lsdException w:name="Light List Accent 4" w:semiHidden="0" w:uiPriority="61" w:unhideWhenUsed="0"/>
-    <w:lsdException w:name="Light Grid Accent 4" w:semiHidden="0" w:uiPriority="62" w:unhideWhenUsed="0"/>
-    <w:lsdException w:name="Medium Shading 1 Accent 4" w:semiHidden="0" w:uiPriority="63" w:unhideWhenUsed="0"/>
-    <w:lsdException w:name="Medium Shading 2 Accent 4" w:semiHidden="0" w:uiPriority="64" w:unhideWhenUsed="0"/>
-    <w:lsdException w:name="Medium List 1 Accent 4" w:semiHidden="0" w:uiPriority="65" w:unhideWhenUsed="0"/>
-    <w:lsdException w:name="Medium List 2 Accent 4" w:semiHidden="0" w:uiPriority="66" w:unhideWhenUsed="0"/>
-    <w:lsdException w:name="Medium Grid 1 Accent 4" w:semiHidden="0" w:uiPriority="67" w:unhideWhenUsed="0"/>
-    <w:lsdException w:name="Medium Grid 2 Accent 4" w:semiHidden="0" w:uiPriority="68" w:unhideWhenUsed="0"/>
-    <w:lsdException w:name="Medium Grid 3 Accent 4" w:semiHidden="0" w:uiPriority="69" w:unhideWhenUsed="0"/>
-    <w:lsdException w:name="Dark List Accent 4" w:semiHidden="0" w:uiPriority="70" w:unhideWhenUsed="0"/>
-    <w:lsdException w:name="Colorful Shading Accent 4" w:semiHidden="0" w:uiPriority="71" w:unhideWhenUsed="0"/>
-    <w:lsdException w:name="Colorful List Accent 4" w:semiHidden="0" w:uiPriority="72" w:unhideWhenUsed="0"/>
-    <w:lsdException w:name="Colorful Grid Accent 4" w:semiHidden="0" w:uiPriority="73" w:unhideWhenUsed="0"/>
-    <w:lsdException w:name="Light Shading Accent 5" w:semiHidden="0" w:uiPriority="60" w:unhideWhenUsed="0"/>
-    <w:lsdException w:name="Light List Accent 5" w:semiHidden="0" w:uiPriority="61" w:unhideWhenUsed="0"/>
-    <w:lsdException w:name="Light Grid Accent 5" w:semiHidden="0" w:uiPriority="62" w:unhideWhenUsed="0"/>
-    <w:lsdException w:name="Medium Shading 1 Accent 5" w:semiHidden="0" w:uiPriority="63" w:unhideWhenUsed="0"/>
-    <w:lsdException w:name="Medium Shading 2 Accent 5" w:semiHidden="0" w:uiPriority="64" w:unhideWhenUsed="0"/>
-    <w:lsdException w:name="Medium List 1 Accent 5" w:semiHidden="0" w:uiPriority="65" w:unhideWhenUsed="0"/>
-    <w:lsdException w:name="Medium List 2 Accent 5" w:semiHidden="0" w:uiPriority="66" w:unhideWhenUsed="0"/>
-    <w:lsdException w:name="Medium Grid 1 Accent 5" w:semiHidden="0" w:uiPriority="67" w:unhideWhenUsed="0"/>
-    <w:lsdException w:name="Medium Grid 2 Accent 5" w:semiHidden="0" w:uiPriority="68" w:unhideWhenUsed="0"/>
-    <w:lsdException w:name="Medium Grid 3 Accent 5" w:semiHidden="0" w:uiPriority="69" w:unhideWhenUsed="0"/>
-    <w:lsdException w:name="Dark List Accent 5" w:semiHidden="0" w:uiPriority="70" w:unhideWhenUsed="0"/>
-    <w:lsdException w:name="Colorful Shading Accent 5" w:semiHidden="0" w:uiPriority="71" w:unhideWhenUsed="0"/>
-    <w:lsdException w:name="Colorful List Accent 5" w:semiHidden="0" w:uiPriority="72" w:unhideWhenUsed="0"/>
-    <w:lsdException w:name="Colorful Grid Accent 5" w:semiHidden="0" w:uiPriority="73" w:unhideWhenUsed="0"/>
-    <w:lsdException w:name="Light Shading Accent 6" w:semiHidden="0" w:uiPriority="60" w:unhideWhenUsed="0"/>
-    <w:lsdException w:name="Light List Accent 6" w:semiHidden="0" w:uiPriority="61" w:unhideWhenUsed="0"/>
-    <w:lsdException w:name="Light Grid Accent 6" w:semiHidden="0" w:uiPriority="62" w:unhideWhenUsed="0"/>
-    <w:lsdException w:name="Medium Shading 1 Accent 6" w:semiHidden="0" w:uiPriority="63" w:unhideWhenUsed="0"/>
-    <w:lsdException w:name="Medium Shading 2 Accent 6" w:semiHidden="0" w:uiPriority="64" w:unhideWhenUsed="0"/>
-    <w:lsdException w:name="Medium List 1 Accent 6" w:semiHidden="0" w:uiPriority="65" w:unhideWhenUsed="0"/>
-    <w:lsdException w:name="Medium List 2 Accent 6" w:semiHidden="0" w:uiPriority="66" w:unhideWhenUsed="0"/>
-    <w:lsdException w:name="Medium Grid 1 Accent 6" w:semiHidden="0" w:uiPriority="67" w:unhideWhenUsed="0"/>
-    <w:lsdException w:name="Medium Grid 2 Accent 6" w:semiHidden="0" w:uiPriority="68" w:unhideWhenUsed="0"/>
-    <w:lsdException w:name="Medium Grid 3 Accent 6" w:semiHidden="0" w:uiPriority="69" w:unhideWhenUsed="0"/>
-    <w:lsdException w:name="Dark List Accent 6" w:semiHidden="0" w:uiPriority="70" w:unhideWhenUsed="0"/>
-    <w:lsdException w:name="Colorful Shading Accent 6" w:semiHidden="0" w:uiPriority="71" w:unhideWhenUsed="0"/>
-    <w:lsdException w:name="Colorful List Accent 6" w:semiHidden="0" w:uiPriority="72" w:unhideWhenUsed="0"/>
-    <w:lsdException w:name="Colorful Grid Accent 6" w:semiHidden="0" w:uiPriority="73" w:unhideWhenUsed="0"/>
-    <w:lsdException w:name="Subtle Emphasis" w:semiHidden="0" w:uiPriority="19" w:unhideWhenUsed="0" w:qFormat="1"/>
-    <w:lsdException w:name="Intense Emphasis" w:semiHidden="0" w:uiPriority="21" w:unhideWhenUsed="0" w:qFormat="1"/>
-    <w:lsdException w:name="Subtle Reference" w:semiHidden="0" w:uiPriority="31" w:unhideWhenUsed="0" w:qFormat="1"/>
-    <w:lsdException w:name="Intense Reference" w:semiHidden="0" w:uiPriority="32" w:unhideWhenUsed="0" w:qFormat="1"/>
-    <w:lsdException w:name="Book Title" w:semiHidden="0" w:uiPriority="33" w:unhideWhenUsed="0" w:qFormat="1"/>
-    <w:lsdException w:name="Bibliography" w:uiPriority="37"/>
-    <w:lsdException w:name="TOC Heading" w:uiPriority="39" w:qFormat="1"/>
+  <w:latentStyles w:defLockedState="0" w:defUIPriority="99" w:defSemiHidden="0" w:defUnhideWhenUsed="0" w:defQFormat="0" w:count="376">
+    <w:lsdException w:name="Normal" w:uiPriority="0" w:qFormat="1"/>
+    <w:lsdException w:name="heading 1" w:uiPriority="9" w:qFormat="1"/>
+    <w:lsdException w:name="heading 2" w:semiHidden="1" w:uiPriority="9" w:unhideWhenUsed="1" w:qFormat="1"/>
+    <w:lsdException w:name="heading 3" w:semiHidden="1" w:uiPriority="9" w:unhideWhenUsed="1" w:qFormat="1"/>
+    <w:lsdException w:name="heading 4" w:semiHidden="1" w:uiPriority="9" w:unhideWhenUsed="1" w:qFormat="1"/>
+    <w:lsdException w:name="heading 5" w:semiHidden="1" w:uiPriority="9" w:unhideWhenUsed="1" w:qFormat="1"/>
+    <w:lsdException w:name="heading 6" w:semiHidden="1" w:uiPriority="9" w:unhideWhenUsed="1" w:qFormat="1"/>
+    <w:lsdException w:name="heading 7" w:semiHidden="1" w:uiPriority="9" w:unhideWhenUsed="1" w:qFormat="1"/>
+    <w:lsdException w:name="heading 8" w:semiHidden="1" w:uiPriority="9" w:unhideWhenUsed="1" w:qFormat="1"/>
+    <w:lsdException w:name="heading 9" w:semiHidden="1" w:uiPriority="9" w:unhideWhenUsed="1" w:qFormat="1"/>
+    <w:lsdException w:name="index 1" w:semiHidden="1" w:unhideWhenUsed="1"/>
+    <w:lsdException w:name="index 2" w:semiHidden="1" w:unhideWhenUsed="1"/>
+    <w:lsdException w:name="index 3" w:semiHidden="1" w:unhideWhenUsed="1"/>
+    <w:lsdException w:name="index 4" w:semiHidden="1" w:unhideWhenUsed="1"/>
+    <w:lsdException w:name="index 5" w:semiHidden="1" w:unhideWhenUsed="1"/>
+    <w:lsdException w:name="index 6" w:semiHidden="1" w:unhideWhenUsed="1"/>
+    <w:lsdException w:name="index 7" w:semiHidden="1" w:unhideWhenUsed="1"/>
+    <w:lsdException w:name="index 8" w:semiHidden="1" w:unhideWhenUsed="1"/>
+    <w:lsdException w:name="index 9" w:semiHidden="1" w:unhideWhenUsed="1"/>
+    <w:lsdException w:name="toc 1" w:semiHidden="1" w:uiPriority="39" w:unhideWhenUsed="1"/>
+    <w:lsdException w:name="toc 2" w:semiHidden="1" w:uiPriority="39" w:unhideWhenUsed="1"/>
+    <w:lsdException w:name="toc 3" w:semiHidden="1" w:uiPriority="39" w:unhideWhenUsed="1"/>
+    <w:lsdException w:name="toc 4" w:semiHidden="1" w:uiPriority="39" w:unhideWhenUsed="1"/>
+    <w:lsdException w:name="toc 5" w:semiHidden="1" w:uiPriority="39" w:unhideWhenUsed="1"/>
+    <w:lsdException w:name="toc 6" w:semiHidden="1" w:uiPriority="39" w:unhideWhenUsed="1"/>
+    <w:lsdException w:name="toc 7" w:semiHidden="1" w:uiPriority="39" w:unhideWhenUsed="1"/>
+    <w:lsdException w:name="toc 8" w:semiHidden="1" w:uiPriority="39" w:unhideWhenUsed="1"/>
+    <w:lsdException w:name="toc 9" w:semiHidden="1" w:uiPriority="39" w:unhideWhenUsed="1"/>
+    <w:lsdException w:name="Normal Indent" w:semiHidden="1" w:unhideWhenUsed="1"/>
+    <w:lsdException w:name="footnote text" w:semiHidden="1" w:unhideWhenUsed="1"/>
+    <w:lsdException w:name="annotation text" w:semiHidden="1" w:unhideWhenUsed="1"/>
+    <w:lsdException w:name="header" w:semiHidden="1" w:unhideWhenUsed="1"/>
+    <w:lsdException w:name="footer" w:semiHidden="1" w:unhideWhenUsed="1"/>
+    <w:lsdException w:name="index heading" w:semiHidden="1" w:unhideWhenUsed="1"/>
+    <w:lsdException w:name="caption" w:semiHidden="1" w:uiPriority="35" w:unhideWhenUsed="1" w:qFormat="1"/>
+    <w:lsdException w:name="table of figures" w:semiHidden="1" w:unhideWhenUsed="1"/>
+    <w:lsdException w:name="envelope address" w:semiHidden="1" w:unhideWhenUsed="1"/>
+    <w:lsdException w:name="envelope return" w:semiHidden="1" w:unhideWhenUsed="1"/>
+    <w:lsdException w:name="footnote reference" w:semiHidden="1" w:unhideWhenUsed="1"/>
+    <w:lsdException w:name="annotation reference" w:semiHidden="1" w:unhideWhenUsed="1"/>
+    <w:lsdException w:name="line number" w:semiHidden="1" w:unhideWhenUsed="1"/>
+    <w:lsdException w:name="page number" w:semiHidden="1" w:unhideWhenUsed="1"/>
+    <w:lsdException w:name="endnote reference" w:semiHidden="1" w:unhideWhenUsed="1"/>
+    <w:lsdException w:name="endnote text" w:semiHidden="1" w:unhideWhenUsed="1"/>
+    <w:lsdException w:name="table of authorities" w:semiHidden="1" w:unhideWhenUsed="1"/>
+    <w:lsdException w:name="macro" w:semiHidden="1" w:unhideWhenUsed="1"/>
+    <w:lsdException w:name="toa heading" w:semiHidden="1" w:unhideWhenUsed="1"/>
+    <w:lsdException w:name="List" w:semiHidden="1" w:unhideWhenUsed="1"/>
+    <w:lsdException w:name="List Bullet" w:semiHidden="1" w:unhideWhenUsed="1"/>
+    <w:lsdException w:name="List Number" w:semiHidden="1" w:unhideWhenUsed="1"/>
+    <w:lsdException w:name="List 2" w:semiHidden="1" w:unhideWhenUsed="1"/>
+    <w:lsdException w:name="List 3" w:semiHidden="1" w:unhideWhenUsed="1"/>
+    <w:lsdException w:name="List 4" w:semiHidden="1" w:unhideWhenUsed="1"/>
+    <w:lsdException w:name="List 5" w:semiHidden="1" w:unhideWhenUsed="1"/>
+    <w:lsdException w:name="List Bullet 2" w:semiHidden="1" w:unhideWhenUsed="1"/>
+    <w:lsdException w:name="List Bullet 3" w:semiHidden="1" w:unhideWhenUsed="1"/>
+    <w:lsdException w:name="List Bullet 4" w:semiHidden="1" w:unhideWhenUsed="1"/>
+    <w:lsdException w:name="List Bullet 5" w:semiHidden="1" w:unhideWhenUsed="1"/>
+    <w:lsdException w:name="List Number 2" w:semiHidden="1" w:unhideWhenUsed="1"/>
+    <w:lsdException w:name="List Number 3" w:semiHidden="1" w:unhideWhenUsed="1"/>
+    <w:lsdException w:name="List Number 4" w:semiHidden="1" w:unhideWhenUsed="1"/>
+    <w:lsdException w:name="List Number 5" w:semiHidden="1" w:unhideWhenUsed="1"/>
+    <w:lsdException w:name="Title" w:uiPriority="10" w:qFormat="1"/>
+    <w:lsdException w:name="Closing" w:semiHidden="1" w:unhideWhenUsed="1"/>
+    <w:lsdException w:name="Signature" w:semiHidden="1" w:unhideWhenUsed="1"/>
+    <w:lsdException w:name="Default Paragraph Font" w:semiHidden="1" w:uiPriority="1" w:unhideWhenUsed="1"/>
+    <w:lsdException w:name="Body Text" w:semiHidden="1" w:unhideWhenUsed="1"/>
+    <w:lsdException w:name="Body Text Indent" w:semiHidden="1" w:unhideWhenUsed="1"/>
+    <w:lsdException w:name="List Continue" w:semiHidden="1" w:unhideWhenUsed="1"/>
+    <w:lsdException w:name="List Continue 2" w:semiHidden="1" w:unhideWhenUsed="1"/>
+    <w:lsdException w:name="List Continue 3" w:semiHidden="1" w:unhideWhenUsed="1"/>
+    <w:lsdException w:name="List Continue 4" w:semiHidden="1" w:unhideWhenUsed="1"/>
+    <w:lsdException w:name="List Continue 5" w:semiHidden="1" w:unhideWhenUsed="1"/>
+    <w:lsdException w:name="Message Header" w:semiHidden="1" w:unhideWhenUsed="1"/>
+    <w:lsdException w:name="Subtitle" w:uiPriority="11" w:qFormat="1"/>
+    <w:lsdException w:name="Salutation" w:semiHidden="1" w:unhideWhenUsed="1"/>
+    <w:lsdException w:name="Date" w:semiHidden="1" w:unhideWhenUsed="1"/>
+    <w:lsdException w:name="Body Text First Indent" w:semiHidden="1" w:unhideWhenUsed="1"/>
+    <w:lsdException w:name="Body Text First Indent 2" w:semiHidden="1" w:unhideWhenUsed="1"/>
+    <w:lsdException w:name="Note Heading" w:semiHidden="1" w:unhideWhenUsed="1"/>
+    <w:lsdException w:name="Body Text 2" w:semiHidden="1" w:unhideWhenUsed="1"/>
+    <w:lsdException w:name="Body Text 3" w:semiHidden="1" w:unhideWhenUsed="1"/>
+    <w:lsdException w:name="Body Text Indent 2" w:semiHidden="1" w:unhideWhenUsed="1"/>
+    <w:lsdException w:name="Body Text Indent 3" w:semiHidden="1" w:unhideWhenUsed="1"/>
+    <w:lsdException w:name="Block Text" w:semiHidden="1" w:unhideWhenUsed="1"/>
+    <w:lsdException w:name="Hyperlink" w:semiHidden="1" w:unhideWhenUsed="1"/>
+    <w:lsdException w:name="FollowedHyperlink" w:semiHidden="1" w:unhideWhenUsed="1"/>
+    <w:lsdException w:name="Strong" w:uiPriority="22" w:qFormat="1"/>
+    <w:lsdException w:name="Emphasis" w:uiPriority="20" w:qFormat="1"/>
+    <w:lsdException w:name="Document Map" w:semiHidden="1" w:unhideWhenUsed="1"/>
+    <w:lsdException w:name="Plain Text" w:semiHidden="1" w:unhideWhenUsed="1"/>
+    <w:lsdException w:name="E-mail Signature" w:semiHidden="1" w:unhideWhenUsed="1"/>
+    <w:lsdException w:name="HTML Top of Form" w:semiHidden="1" w:unhideWhenUsed="1"/>
+    <w:lsdException w:name="HTML Bottom of Form" w:semiHidden="1" w:unhideWhenUsed="1"/>
+    <w:lsdException w:name="Normal (Web)" w:semiHidden="1" w:unhideWhenUsed="1"/>
+    <w:lsdException w:name="HTML Acronym" w:semiHidden="1" w:unhideWhenUsed="1"/>
+    <w:lsdException w:name="HTML Address" w:semiHidden="1" w:unhideWhenUsed="1"/>
+    <w:lsdException w:name="HTML Cite" w:semiHidden="1" w:unhideWhenUsed="1"/>
+    <w:lsdException w:name="HTML Code" w:semiHidden="1" w:unhideWhenUsed="1"/>
+    <w:lsdException w:name="HTML Definition" w:semiHidden="1" w:unhideWhenUsed="1"/>
+    <w:lsdException w:name="HTML Keyboard" w:semiHidden="1" w:unhideWhenUsed="1"/>
+    <w:lsdException w:name="HTML Preformatted" w:semiHidden="1" w:unhideWhenUsed="1"/>
+    <w:lsdException w:name="HTML Sample" w:semiHidden="1" w:unhideWhenUsed="1"/>
+    <w:lsdException w:name="HTML Typewriter" w:semiHidden="1" w:unhideWhenUsed="1"/>
+    <w:lsdException w:name="HTML Variable" w:semiHidden="1" w:unhideWhenUsed="1"/>
+    <w:lsdException w:name="Normal Table" w:semiHidden="1" w:unhideWhenUsed="1"/>
+    <w:lsdException w:name="annotation subject" w:semiHidden="1" w:unhideWhenUsed="1"/>
+    <w:lsdException w:name="No List" w:semiHidden="1" w:unhideWhenUsed="1"/>
+    <w:lsdException w:name="Outline List 1" w:semiHidden="1" w:unhideWhenUsed="1"/>
+    <w:lsdException w:name="Outline List 2" w:semiHidden="1" w:unhideWhenUsed="1"/>
+    <w:lsdException w:name="Outline List 3" w:semiHidden="1" w:unhideWhenUsed="1"/>
+    <w:lsdException w:name="Table Simple 1" w:semiHidden="1" w:unhideWhenUsed="1"/>
+    <w:lsdException w:name="Table Simple 2" w:semiHidden="1" w:unhideWhenUsed="1"/>
+    <w:lsdException w:name="Table Simple 3" w:semiHidden="1" w:unhideWhenUsed="1"/>
+    <w:lsdException w:name="Table Classic 1" w:semiHidden="1" w:unhideWhenUsed="1"/>
+    <w:lsdException w:name="Table Classic 2" w:semiHidden="1" w:unhideWhenUsed="1"/>
+    <w:lsdException w:name="Table Classic 3" w:semiHidden="1" w:unhideWhenUsed="1"/>
+    <w:lsdException w:name="Table Classic 4" w:semiHidden="1" w:unhideWhenUsed="1"/>
+    <w:lsdException w:name="Table Colorful 1" w:semiHidden="1" w:unhideWhenUsed="1"/>
+    <w:lsdException w:name="Table Colorful 2" w:semiHidden="1" w:unhideWhenUsed="1"/>
+    <w:lsdException w:name="Table Colorful 3" w:semiHidden="1" w:unhideWhenUsed="1"/>
+    <w:lsdException w:name="Table Columns 1" w:semiHidden="1" w:unhideWhenUsed="1"/>
+    <w:lsdException w:name="Table Columns 2" w:semiHidden="1" w:unhideWhenUsed="1"/>
+    <w:lsdException w:name="Table Columns 3" w:semiHidden="1" w:unhideWhenUsed="1"/>
+    <w:lsdException w:name="Table Columns 4" w:semiHidden="1" w:unhideWhenUsed="1"/>
+    <w:lsdException w:name="Table Columns 5" w:semiHidden="1" w:unhideWhenUsed="1"/>
+    <w:lsdException w:name="Table Grid 1" w:semiHidden="1" w:unhideWhenUsed="1"/>
+    <w:lsdException w:name="Table Grid 2" w:semiHidden="1" w:unhideWhenUsed="1"/>
+    <w:lsdException w:name="Table Grid 3" w:semiHidden="1" w:unhideWhenUsed="1"/>
+    <w:lsdException w:name="Table Grid 4" w:semiHidden="1" w:unhideWhenUsed="1"/>
+    <w:lsdException w:name="Table Grid 5" w:semiHidden="1" w:unhideWhenUsed="1"/>
+    <w:lsdException w:name="Table Grid 6" w:semiHidden="1" w:unhideWhenUsed="1"/>
+    <w:lsdException w:name="Table Grid 7" w:semiHidden="1" w:unhideWhenUsed="1"/>
+    <w:lsdException w:name="Table Grid 8" w:semiHidden="1" w:unhideWhenUsed="1"/>
+    <w:lsdException w:name="Table List 1" w:semiHidden="1" w:unhideWhenUsed="1"/>
+    <w:lsdException w:name="Table List 2" w:semiHidden="1" w:unhideWhenUsed="1"/>
+    <w:lsdException w:name="Table List 3" w:semiHidden="1" w:unhideWhenUsed="1"/>
+    <w:lsdException w:name="Table List 4" w:semiHidden="1" w:unhideWhenUsed="1"/>
+    <w:lsdException w:name="Table List 5" w:semiHidden="1" w:unhideWhenUsed="1"/>
+    <w:lsdException w:name="Table List 6" w:semiHidden="1" w:unhideWhenUsed="1"/>
+    <w:lsdException w:name="Table List 7" w:semiHidden="1" w:unhideWhenUsed="1"/>
+    <w:lsdException w:name="Table List 8" w:semiHidden="1" w:unhideWhenUsed="1"/>
+    <w:lsdException w:name="Table 3D effects 1" w:semiHidden="1" w:unhideWhenUsed="1"/>
+    <w:lsdException w:name="Table 3D effects 2" w:semiHidden="1" w:unhideWhenUsed="1"/>
+    <w:lsdException w:name="Table 3D effects 3" w:semiHidden="1" w:unhideWhenUsed="1"/>
+    <w:lsdException w:name="Table Contemporary" w:semiHidden="1" w:unhideWhenUsed="1"/>
+    <w:lsdException w:name="Table Elegant" w:semiHidden="1" w:unhideWhenUsed="1"/>
+    <w:lsdException w:name="Table Professional" w:semiHidden="1" w:unhideWhenUsed="1"/>
+    <w:lsdException w:name="Table Subtle 1" w:semiHidden="1" w:unhideWhenUsed="1"/>
+    <w:lsdException w:name="Table Subtle 2" w:semiHidden="1" w:unhideWhenUsed="1"/>
+    <w:lsdException w:name="Table Web 1" w:semiHidden="1" w:unhideWhenUsed="1"/>
+    <w:lsdException w:name="Table Web 2" w:semiHidden="1" w:unhideWhenUsed="1"/>
+    <w:lsdException w:name="Table Web 3" w:semiHidden="1" w:unhideWhenUsed="1"/>
+    <w:lsdException w:name="Balloon Text" w:semiHidden="1" w:unhideWhenUsed="1"/>
+    <w:lsdException w:name="Table Grid" w:semiHidden="1" w:uiPriority="59" w:unhideWhenUsed="1"/>
+    <w:lsdException w:name="Table Theme" w:semiHidden="1" w:unhideWhenUsed="1"/>
+    <w:lsdException w:name="Placeholder Text" w:semiHidden="1"/>
+    <w:lsdException w:name="No Spacing" w:uiPriority="1" w:qFormat="1"/>
+    <w:lsdException w:name="Light Shading" w:uiPriority="60"/>
+    <w:lsdException w:name="Light List" w:uiPriority="61"/>
+    <w:lsdException w:name="Light Grid" w:uiPriority="62"/>
+    <w:lsdException w:name="Medium Shading 1" w:uiPriority="63"/>
+    <w:lsdException w:name="Medium Shading 2" w:uiPriority="64"/>
+    <w:lsdException w:name="Medium List 1" w:uiPriority="65"/>
+    <w:lsdException w:name="Medium List 2" w:uiPriority="66"/>
+    <w:lsdException w:name="Medium Grid 1" w:uiPriority="67"/>
+    <w:lsdException w:name="Medium Grid 2" w:uiPriority="68"/>
+    <w:lsdException w:name="Medium Grid 3" w:uiPriority="69"/>
+    <w:lsdException w:name="Dark List" w:uiPriority="70"/>
+    <w:lsdException w:name="Colorful Shading" w:uiPriority="71"/>
+    <w:lsdException w:name="Colorful List" w:uiPriority="72"/>
+    <w:lsdException w:name="Colorful Grid" w:uiPriority="73"/>
+    <w:lsdException w:name="Light Shading Accent 1" w:uiPriority="60"/>
+    <w:lsdException w:name="Light List Accent 1" w:uiPriority="61"/>
+    <w:lsdException w:name="Light Grid Accent 1" w:uiPriority="62"/>
+    <w:lsdException w:name="Medium Shading 1 Accent 1" w:uiPriority="63"/>
+    <w:lsdException w:name="Medium Shading 2 Accent 1" w:uiPriority="64"/>
+    <w:lsdException w:name="Medium List 1 Accent 1" w:uiPriority="65"/>
+    <w:lsdException w:name="Revision" w:semiHidden="1"/>
+    <w:lsdException w:name="List Paragraph" w:uiPriority="34" w:qFormat="1"/>
+    <w:lsdException w:name="Quote" w:uiPriority="29" w:qFormat="1"/>
+    <w:lsdException w:name="Intense Quote" w:uiPriority="30" w:qFormat="1"/>
+    <w:lsdException w:name="Medium List 2 Accent 1" w:uiPriority="66"/>
+    <w:lsdException w:name="Medium Grid 1 Accent 1" w:uiPriority="67"/>
+    <w:lsdException w:name="Medium Grid 2 Accent 1" w:uiPriority="68"/>
+    <w:lsdException w:name="Medium Grid 3 Accent 1" w:uiPriority="69"/>
+    <w:lsdException w:name="Dark List Accent 1" w:uiPriority="70"/>
+    <w:lsdException w:name="Colorful Shading Accent 1" w:uiPriority="71"/>
+    <w:lsdException w:name="Colorful List Accent 1" w:uiPriority="72"/>
+    <w:lsdException w:name="Colorful Grid Accent 1" w:uiPriority="73"/>
+    <w:lsdException w:name="Light Shading Accent 2" w:uiPriority="60"/>
+    <w:lsdException w:name="Light List Accent 2" w:uiPriority="61"/>
+    <w:lsdException w:name="Light Grid Accent 2" w:uiPriority="62"/>
+    <w:lsdException w:name="Medium Shading 1 Accent 2" w:uiPriority="63"/>
+    <w:lsdException w:name="Medium Shading 2 Accent 2" w:uiPriority="64"/>
+    <w:lsdException w:name="Medium List 1 Accent 2" w:uiPriority="65"/>
+    <w:lsdException w:name="Medium List 2 Accent 2" w:uiPriority="66"/>
+    <w:lsdException w:name="Medium Grid 1 Accent 2" w:uiPriority="67"/>
+    <w:lsdException w:name="Medium Grid 2 Accent 2" w:uiPriority="68"/>
+    <w:lsdException w:name="Medium Grid 3 Accent 2" w:uiPriority="69"/>
+    <w:lsdException w:name="Dark List Accent 2" w:uiPriority="70"/>
+    <w:lsdException w:name="Colorful Shading Accent 2" w:uiPriority="71"/>
+    <w:lsdException w:name="Colorful List Accent 2" w:uiPriority="72"/>
+    <w:lsdException w:name="Colorful Grid Accent 2" w:uiPriority="73"/>
+    <w:lsdException w:name="Light Shading Accent 3" w:uiPriority="60"/>
+    <w:lsdException w:name="Light List Accent 3" w:uiPriority="61"/>
+    <w:lsdException w:name="Light Grid Accent 3" w:uiPriority="62"/>
+    <w:lsdException w:name="Medium Shading 1 Accent 3" w:uiPriority="63"/>
+    <w:lsdException w:name="Medium Shading 2 Accent 3" w:uiPriority="64"/>
+    <w:lsdException w:name="Medium List 1 Accent 3" w:uiPriority="65"/>
+    <w:lsdException w:name="Medium List 2 Accent 3" w:uiPriority="66"/>
+    <w:lsdException w:name="Medium Grid 1 Accent 3" w:uiPriority="67"/>
+    <w:lsdException w:name="Medium Grid 2 Accent 3" w:uiPriority="68"/>
+    <w:lsdException w:name="Medium Grid 3 Accent 3" w:uiPriority="69"/>
+    <w:lsdException w:name="Dark List Accent 3" w:uiPriority="70"/>
+    <w:lsdException w:name="Colorful Shading Accent 3" w:uiPriority="71"/>
+    <w:lsdException w:name="Colorful List Accent 3" w:uiPriority="72"/>
+    <w:lsdException w:name="Colorful Grid Accent 3" w:uiPriority="73"/>
+    <w:lsdException w:name="Light Shading Accent 4" w:uiPriority="60"/>
+    <w:lsdException w:name="Light List Accent 4" w:uiPriority="61"/>
+    <w:lsdException w:name="Light Grid Accent 4" w:uiPriority="62"/>
+    <w:lsdException w:name="Medium Shading 1 Accent 4" w:uiPriority="63"/>
+    <w:lsdException w:name="Medium Shading 2 Accent 4" w:uiPriority="64"/>
+    <w:lsdException w:name="Medium List 1 Accent 4" w:uiPriority="65"/>
+    <w:lsdException w:name="Medium List 2 Accent 4" w:uiPriority="66"/>
+    <w:lsdException w:name="Medium Grid 1 Accent 4" w:uiPriority="67"/>
+    <w:lsdException w:name="Medium Grid 2 Accent 4" w:uiPriority="68"/>
+    <w:lsdException w:name="Medium Grid 3 Accent 4" w:uiPriority="69"/>
+    <w:lsdException w:name="Dark List Accent 4" w:uiPriority="70"/>
+    <w:lsdException w:name="Colorful Shading Accent 4" w:uiPriority="71"/>
+    <w:lsdException w:name="Colorful List Accent 4" w:uiPriority="72"/>
+    <w:lsdException w:name="Colorful Grid Accent 4" w:uiPriority="73"/>
+    <w:lsdException w:name="Light Shading Accent 5" w:uiPriority="60"/>
+    <w:lsdException w:name="Light List Accent 5" w:uiPriority="61"/>
+    <w:lsdException w:name="Light Grid Accent 5" w:uiPriority="62"/>
+    <w:lsdException w:name="Medium Shading 1 Accent 5" w:uiPriority="63"/>
+    <w:lsdException w:name="Medium Shading 2 Accent 5" w:uiPriority="64"/>
+    <w:lsdException w:name="Medium List 1 Accent 5" w:uiPriority="65"/>
+    <w:lsdException w:name="Medium List 2 Accent 5" w:uiPriority="66"/>
+    <w:lsdException w:name="Medium Grid 1 Accent 5" w:uiPriority="67"/>
+    <w:lsdException w:name="Medium Grid 2 Accent 5" w:uiPriority="68"/>
+    <w:lsdException w:name="Medium Grid 3 Accent 5" w:uiPriority="69"/>
+    <w:lsdException w:name="Dark List Accent 5" w:uiPriority="70"/>
+    <w:lsdException w:name="Colorful Shading Accent 5" w:uiPriority="71"/>
+    <w:lsdException w:name="Colorful List Accent 5" w:uiPriority="72"/>
+    <w:lsdException w:name="Colorful Grid Accent 5" w:uiPriority="73"/>
+    <w:lsdException w:name="Light Shading Accent 6" w:uiPriority="60"/>
+    <w:lsdException w:name="Light List Accent 6" w:uiPriority="61"/>
+    <w:lsdException w:name="Light Grid Accent 6" w:uiPriority="62"/>
+    <w:lsdException w:name="Medium Shading 1 Accent 6" w:uiPriority="63"/>
+    <w:lsdException w:name="Medium Shading 2 Accent 6" w:uiPriority="64"/>
+    <w:lsdException w:name="Medium List 1 Accent 6" w:uiPriority="65"/>
+    <w:lsdException w:name="Medium List 2 Accent 6" w:uiPriority="66"/>
+    <w:lsdException w:name="Medium Grid 1 Accent 6" w:uiPriority="67"/>
+    <w:lsdException w:name="Medium Grid 2 Accent 6" w:uiPriority="68"/>
+    <w:lsdException w:name="Medium Grid 3 Accent 6" w:uiPriority="69"/>
+    <w:lsdException w:name="Dark List Accent 6" w:uiPriority="70"/>
+    <w:lsdException w:name="Colorful Shading Accent 6" w:uiPriority="71"/>
+    <w:lsdException w:name="Colorful List Accent 6" w:uiPriority="72"/>
+    <w:lsdException w:name="Colorful Grid Accent 6" w:uiPriority="73"/>
+    <w:lsdException w:name="Subtle Emphasis" w:uiPriority="19" w:qFormat="1"/>
+    <w:lsdException w:name="Intense Emphasis" w:uiPriority="21" w:qFormat="1"/>
+    <w:lsdException w:name="Subtle Reference" w:uiPriority="31" w:qFormat="1"/>
+    <w:lsdException w:name="Intense Reference" w:uiPriority="32" w:qFormat="1"/>
+    <w:lsdException w:name="Book Title" w:uiPriority="33" w:qFormat="1"/>
+    <w:lsdException w:name="Bibliography" w:semiHidden="1" w:uiPriority="37" w:unhideWhenUsed="1"/>
+    <w:lsdException w:name="TOC Heading" w:semiHidden="1" w:uiPriority="39" w:unhideWhenUsed="1" w:qFormat="1"/>
+    <w:lsdException w:name="Plain Table 1" w:uiPriority="41"/>
+    <w:lsdException w:name="Plain Table 2" w:uiPriority="42"/>
+    <w:lsdException w:name="Plain Table 3" w:uiPriority="43"/>
+    <w:lsdException w:name="Plain Table 4" w:uiPriority="44"/>
+    <w:lsdException w:name="Plain Table 5" w:uiPriority="45"/>
+    <w:lsdException w:name="Grid Table Light" w:uiPriority="40"/>
+    <w:lsdException w:name="Grid Table 1 Light" w:uiPriority="46"/>
+    <w:lsdException w:name="Grid Table 2" w:uiPriority="47"/>
+    <w:lsdException w:name="Grid Table 3" w:uiPriority="48"/>
+    <w:lsdException w:name="Grid Table 4" w:uiPriority="49"/>
+    <w:lsdException w:name="Grid Table 5 Dark" w:uiPriority="50"/>
+    <w:lsdException w:name="Grid Table 6 Colorful" w:uiPriority="51"/>
+    <w:lsdException w:name="Grid Table 7 Colorful" w:uiPriority="52"/>
+    <w:lsdException w:name="Grid Table 1 Light Accent 1" w:uiPriority="46"/>
+    <w:lsdException w:name="Grid Table 2 Accent 1" w:uiPriority="47"/>
+    <w:lsdException w:name="Grid Table 3 Accent 1" w:uiPriority="48"/>
+    <w:lsdException w:name="Grid Table 4 Accent 1" w:uiPriority="49"/>
+    <w:lsdException w:name="Grid Table 5 Dark Accent 1" w:uiPriority="50"/>
+    <w:lsdException w:name="Grid Table 6 Colorful Accent 1" w:uiPriority="51"/>
+    <w:lsdException w:name="Grid Table 7 Colorful Accent 1" w:uiPriority="52"/>
+    <w:lsdException w:name="Grid Table 1 Light Accent 2" w:uiPriority="46"/>
+    <w:lsdException w:name="Grid Table 2 Accent 2" w:uiPriority="47"/>
+    <w:lsdException w:name="Grid Table 3 Accent 2" w:uiPriority="48"/>
+    <w:lsdException w:name="Grid Table 4 Accent 2" w:uiPriority="49"/>
+    <w:lsdException w:name="Grid Table 5 Dark Accent 2" w:uiPriority="50"/>
+    <w:lsdException w:name="Grid Table 6 Colorful Accent 2" w:uiPriority="51"/>
+    <w:lsdException w:name="Grid Table 7 Colorful Accent 2" w:uiPriority="52"/>
+    <w:lsdException w:name="Grid Table 1 Light Accent 3" w:uiPriority="46"/>
+    <w:lsdException w:name="Grid Table 2 Accent 3" w:uiPriority="47"/>
+    <w:lsdException w:name="Grid Table 3 Accent 3" w:uiPriority="48"/>
+    <w:lsdException w:name="Grid Table 4 Accent 3" w:uiPriority="49"/>
+    <w:lsdException w:name="Grid Table 5 Dark Accent 3" w:uiPriority="50"/>
+    <w:lsdException w:name="Grid Table 6 Colorful Accent 3" w:uiPriority="51"/>
+    <w:lsdException w:name="Grid Table 7 Colorful Accent 3" w:uiPriority="52"/>
+    <w:lsdException w:name="Grid Table 1 Light Accent 4" w:uiPriority="46"/>
+    <w:lsdException w:name="Grid Table 2 Accent 4" w:uiPriority="47"/>
+    <w:lsdException w:name="Grid Table 3 Accent 4" w:uiPriority="48"/>
+    <w:lsdException w:name="Grid Table 4 Accent 4" w:uiPriority="49"/>
+    <w:lsdException w:name="Grid Table 5 Dark Accent 4" w:uiPriority="50"/>
+    <w:lsdException w:name="Grid Table 6 Colorful Accent 4" w:uiPriority="51"/>
+    <w:lsdException w:name="Grid Table 7 Colorful Accent 4" w:uiPriority="52"/>
+    <w:lsdException w:name="Grid Table 1 Light Accent 5" w:uiPriority="46"/>
+    <w:lsdException w:name="Grid Table 2 Accent 5" w:uiPriority="47"/>
+    <w:lsdException w:name="Grid Table 3 Accent 5" w:uiPriority="48"/>
+    <w:lsdException w:name="Grid Table 4 Accent 5" w:uiPriority="49"/>
+    <w:lsdException w:name="Grid Table 5 Dark Accent 5" w:uiPriority="50"/>
+    <w:lsdException w:name="Grid Table 6 Colorful Accent 5" w:uiPriority="51"/>
+    <w:lsdException w:name="Grid Table 7 Colorful Accent 5" w:uiPriority="52"/>
+    <w:lsdException w:name="Grid Table 1 Light Accent 6" w:uiPriority="46"/>
+    <w:lsdException w:name="Grid Table 2 Accent 6" w:uiPriority="47"/>
+    <w:lsdException w:name="Grid Table 3 Accent 6" w:uiPriority="48"/>
+    <w:lsdException w:name="Grid Table 4 Accent 6" w:uiPriority="49"/>
+    <w:lsdException w:name="Grid Table 5 Dark Accent 6" w:uiPriority="50"/>
+    <w:lsdException w:name="Grid Table 6 Colorful Accent 6" w:uiPriority="51"/>
+    <w:lsdException w:name="Grid Table 7 Colorful Accent 6" w:uiPriority="52"/>
+    <w:lsdException w:name="List Table 1 Light" w:uiPriority="46"/>
+    <w:lsdException w:name="List Table 2" w:uiPriority="47"/>
+    <w:lsdException w:name="List Table 3" w:uiPriority="48"/>
+    <w:lsdException w:name="List Table 4" w:uiPriority="49"/>
+    <w:lsdException w:name="List Table 5 Dark" w:uiPriority="50"/>
+    <w:lsdException w:name="List Table 6 Colorful" w:uiPriority="51"/>
+    <w:lsdException w:name="List Table 7 Colorful" w:uiPriority="52"/>
+    <w:lsdException w:name="List Table 1 Light Accent 1" w:uiPriority="46"/>
+    <w:lsdException w:name="List Table 2 Accent 1" w:uiPriority="47"/>
+    <w:lsdException w:name="List Table 3 Accent 1" w:uiPriority="48"/>
+    <w:lsdException w:name="List Table 4 Accent 1" w:uiPriority="49"/>
+    <w:lsdException w:name="List Table 5 Dark Accent 1" w:uiPriority="50"/>
+    <w:lsdException w:name="List Table 6 Colorful Accent 1" w:uiPriority="51"/>
+    <w:lsdException w:name="List Table 7 Colorful Accent 1" w:uiPriority="52"/>
+    <w:lsdException w:name="List Table 1 Light Accent 2" w:uiPriority="46"/>
+    <w:lsdException w:name="List Table 2 Accent 2" w:uiPriority="47"/>
+    <w:lsdException w:name="List Table 3 Accent 2" w:uiPriority="48"/>
+    <w:lsdException w:name="List Table 4 Accent 2" w:uiPriority="49"/>
+    <w:lsdException w:name="List Table 5 Dark Accent 2" w:uiPriority="50"/>
+    <w:lsdException w:name="List Table 6 Colorful Accent 2" w:uiPriority="51"/>
+    <w:lsdException w:name="List Table 7 Colorful Accent 2" w:uiPriority="52"/>
+    <w:lsdException w:name="List Table 1 Light Accent 3" w:uiPriority="46"/>
+    <w:lsdException w:name="List Table 2 Accent 3" w:uiPriority="47"/>
+    <w:lsdException w:name="List Table 3 Accent 3" w:uiPriority="48"/>
+    <w:lsdException w:name="List Table 4 Accent 3" w:uiPriority="49"/>
+    <w:lsdException w:name="List Table 5 Dark Accent 3" w:uiPriority="50"/>
+    <w:lsdException w:name="List Table 6 Colorful Accent 3" w:uiPriority="51"/>
+    <w:lsdException w:name="List Table 7 Colorful Accent 3" w:uiPriority="52"/>
+    <w:lsdException w:name="List Table 1 Light Accent 4" w:uiPriority="46"/>
+    <w:lsdException w:name="List Table 2 Accent 4" w:uiPriority="47"/>
+    <w:lsdException w:name="List Table 3 Accent 4" w:uiPriority="48"/>
+    <w:lsdException w:name="List Table 4 Accent 4" w:uiPriority="49"/>
+    <w:lsdException w:name="List Table 5 Dark Accent 4" w:uiPriority="50"/>
+    <w:lsdException w:name="List Table 6 Colorful Accent 4" w:uiPriority="51"/>
+    <w:lsdException w:name="List Table 7 Colorful Accent 4" w:uiPriority="52"/>
+    <w:lsdException w:name="List Table 1 Light Accent 5" w:uiPriority="46"/>
+    <w:lsdException w:name="List Table 2 Accent 5" w:uiPriority="47"/>
+    <w:lsdException w:name="List Table 3 Accent 5" w:uiPriority="48"/>
+    <w:lsdException w:name="List Table 4 Accent 5" w:uiPriority="49"/>
+    <w:lsdException w:name="List Table 5 Dark Accent 5" w:uiPriority="50"/>
+    <w:lsdException w:name="List Table 6 Colorful Accent 5" w:uiPriority="51"/>
+    <w:lsdException w:name="List Table 7 Colorful Accent 5" w:uiPriority="52"/>
+    <w:lsdException w:name="List Table 1 Light Accent 6" w:uiPriority="46"/>
+    <w:lsdException w:name="List Table 2 Accent 6" w:uiPriority="47"/>
+    <w:lsdException w:name="List Table 3 Accent 6" w:uiPriority="48"/>
+    <w:lsdException w:name="List Table 4 Accent 6" w:uiPriority="49"/>
+    <w:lsdException w:name="List Table 5 Dark Accent 6" w:uiPriority="50"/>
+    <w:lsdException w:name="List Table 6 Colorful Accent 6" w:uiPriority="51"/>
+    <w:lsdException w:name="List Table 7 Colorful Accent 6" w:uiPriority="52"/>
+    <w:lsdException w:name="Mention" w:semiHidden="1" w:unhideWhenUsed="1"/>
+    <w:lsdException w:name="Smart Hyperlink" w:semiHidden="1" w:unhideWhenUsed="1"/>
+    <w:lsdException w:name="Hashtag" w:semiHidden="1" w:unhideWhenUsed="1"/>
+    <w:lsdException w:name="Unresolved Mention" w:semiHidden="1" w:unhideWhenUsed="1"/>
+    <w:lsdException w:name="Smart Link" w:semiHidden="1" w:unhideWhenUsed="1"/>
   </w:latentStyles>
   <w:style w:type="paragraph" w:default="1" w:styleId="Normal">
     <w:name w:val="Normal"/>
     <w:qFormat/>
   </w:style>
-  <w:style w:type="character" w:default="1" w:styleId="Fuentedeprrafopredeter">
+  <w:style w:type="character" w:default="1" w:styleId="DefaultParagraphFont">
     <w:name w:val="Default Paragraph Font"/>
     <w:uiPriority w:val="1"/>
     <w:semiHidden/>
     <w:unhideWhenUsed/>
   </w:style>
-  <w:style w:type="table" w:default="1" w:styleId="Tablanormal">
+  <w:style w:type="table" w:default="1" w:styleId="TableNormal">
     <w:name w:val="Normal Table"/>
     <w:uiPriority w:val="99"/>
     <w:semiHidden/>
@@ -1730,13 +3673,13 @@
       </w:tblCellMar>
     </w:tblPr>
   </w:style>
-  <w:style w:type="numbering" w:default="1" w:styleId="Sinlista">
+  <w:style w:type="numbering" w:default="1" w:styleId="NoList">
     <w:name w:val="No List"/>
     <w:uiPriority w:val="99"/>
     <w:semiHidden/>
     <w:unhideWhenUsed/>
   </w:style>
-  <w:style w:type="paragraph" w:styleId="Prrafodelista">
+  <w:style w:type="paragraph" w:styleId="ListParagraph">
     <w:name w:val="List Paragraph"/>
     <w:basedOn w:val="Normal"/>
     <w:uiPriority w:val="34"/>
@@ -1747,16 +3690,15 @@
       <w:contextualSpacing/>
     </w:pPr>
   </w:style>
-  <w:style w:type="table" w:styleId="Tablaconcuadrcula">
+  <w:style w:type="table" w:styleId="TableGrid">
     <w:name w:val="Table Grid"/>
-    <w:basedOn w:val="Tablanormal"/>
+    <w:basedOn w:val="TableNormal"/>
     <w:uiPriority w:val="59"/>
     <w:rsid w:val="00AB11DA"/>
     <w:pPr>
       <w:spacing w:after="0" w:line="240" w:lineRule="auto"/>
     </w:pPr>
     <w:tblPr>
-      <w:tblInd w:w="0" w:type="dxa"/>
       <w:tblBorders>
         <w:top w:val="single" w:sz="4" w:space="0" w:color="auto"/>
         <w:left w:val="single" w:sz="4" w:space="0" w:color="auto"/>
@@ -1765,12 +3707,6 @@
         <w:insideH w:val="single" w:sz="4" w:space="0" w:color="auto"/>
         <w:insideV w:val="single" w:sz="4" w:space="0" w:color="auto"/>
       </w:tblBorders>
-      <w:tblCellMar>
-        <w:top w:w="0" w:type="dxa"/>
-        <w:left w:w="108" w:type="dxa"/>
-        <w:bottom w:w="0" w:type="dxa"/>
-        <w:right w:w="108" w:type="dxa"/>
-      </w:tblCellMar>
     </w:tblPr>
   </w:style>
   <w:style w:type="paragraph" w:styleId="NormalWeb">
@@ -1790,10 +3726,10 @@
       <w:lang w:eastAsia="es-PA"/>
     </w:rPr>
   </w:style>
-  <w:style w:type="paragraph" w:styleId="Encabezado">
+  <w:style w:type="paragraph" w:styleId="Header">
     <w:name w:val="header"/>
     <w:basedOn w:val="Normal"/>
-    <w:link w:val="EncabezadoCar"/>
+    <w:link w:val="HeaderChar"/>
     <w:uiPriority w:val="99"/>
     <w:unhideWhenUsed/>
     <w:rsid w:val="004D4BB9"/>
@@ -1805,17 +3741,17 @@
       <w:spacing w:after="0" w:line="240" w:lineRule="auto"/>
     </w:pPr>
   </w:style>
-  <w:style w:type="character" w:customStyle="1" w:styleId="EncabezadoCar">
-    <w:name w:val="Encabezado Car"/>
-    <w:basedOn w:val="Fuentedeprrafopredeter"/>
-    <w:link w:val="Encabezado"/>
+  <w:style w:type="character" w:customStyle="1" w:styleId="HeaderChar">
+    <w:name w:val="Header Char"/>
+    <w:basedOn w:val="DefaultParagraphFont"/>
+    <w:link w:val="Header"/>
     <w:uiPriority w:val="99"/>
     <w:rsid w:val="004D4BB9"/>
   </w:style>
-  <w:style w:type="paragraph" w:styleId="Piedepgina">
+  <w:style w:type="paragraph" w:styleId="Footer">
     <w:name w:val="footer"/>
     <w:basedOn w:val="Normal"/>
-    <w:link w:val="PiedepginaCar"/>
+    <w:link w:val="FooterChar"/>
     <w:uiPriority w:val="99"/>
     <w:unhideWhenUsed/>
     <w:rsid w:val="004D4BB9"/>
@@ -1827,17 +3763,17 @@
       <w:spacing w:after="0" w:line="240" w:lineRule="auto"/>
     </w:pPr>
   </w:style>
-  <w:style w:type="character" w:customStyle="1" w:styleId="PiedepginaCar">
-    <w:name w:val="Pie de página Car"/>
-    <w:basedOn w:val="Fuentedeprrafopredeter"/>
-    <w:link w:val="Piedepgina"/>
+  <w:style w:type="character" w:customStyle="1" w:styleId="FooterChar">
+    <w:name w:val="Footer Char"/>
+    <w:basedOn w:val="DefaultParagraphFont"/>
+    <w:link w:val="Footer"/>
     <w:uiPriority w:val="99"/>
     <w:rsid w:val="004D4BB9"/>
   </w:style>
-  <w:style w:type="paragraph" w:styleId="Textodeglobo">
+  <w:style w:type="paragraph" w:styleId="BalloonText">
     <w:name w:val="Balloon Text"/>
     <w:basedOn w:val="Normal"/>
-    <w:link w:val="TextodegloboCar"/>
+    <w:link w:val="BalloonTextChar"/>
     <w:uiPriority w:val="99"/>
     <w:semiHidden/>
     <w:unhideWhenUsed/>
@@ -1851,328 +3787,10 @@
       <w:szCs w:val="16"/>
     </w:rPr>
   </w:style>
-  <w:style w:type="character" w:customStyle="1" w:styleId="TextodegloboCar">
-    <w:name w:val="Texto de globo Car"/>
-    <w:basedOn w:val="Fuentedeprrafopredeter"/>
-    <w:link w:val="Textodeglobo"/>
-    <w:uiPriority w:val="99"/>
-    <w:semiHidden/>
-    <w:rsid w:val="00E2600C"/>
-    <w:rPr>
-      <w:rFonts w:ascii="Tahoma" w:hAnsi="Tahoma" w:cs="Tahoma"/>
-      <w:sz w:val="16"/>
-      <w:szCs w:val="16"/>
-    </w:rPr>
-  </w:style>
-</w:styles>
-</file>
-
-<file path=word/stylesWithEffects.xml><?xml version="1.0" encoding="utf-8"?>
-<w:styles xmlns:wpc="http://schemas.microsoft.com/office/word/2010/wordprocessingCanvas" xmlns:mc="http://schemas.openxmlformats.org/markup-compatibility/2006" xmlns:o="urn:schemas-microsoft-com:office:office" xmlns:r="http://schemas.openxmlformats.org/officeDocument/2006/relationships" xmlns:m="http://schemas.openxmlformats.org/officeDocument/2006/math" xmlns:v="urn:schemas-microsoft-com:vml" xmlns:wp14="http://schemas.microsoft.com/office/word/2010/wordprocessingDrawing" xmlns:wp="http://schemas.openxmlformats.org/drawingml/2006/wordprocessingDrawing" xmlns:w10="urn:schemas-microsoft-com:office:word" xmlns:w="http://schemas.openxmlformats.org/wordprocessingml/2006/main" xmlns:w14="http://schemas.microsoft.com/office/word/2010/wordml" xmlns:wpg="http://schemas.microsoft.com/office/word/2010/wordprocessingGroup" xmlns:wpi="http://schemas.microsoft.com/office/word/2010/wordprocessingInk" xmlns:wne="http://schemas.microsoft.com/office/word/2006/wordml" xmlns:wps="http://schemas.microsoft.com/office/word/2010/wordprocessingShape" mc:Ignorable="w14 wp14">
-  <w:docDefaults>
-    <w:rPrDefault>
-      <w:rPr>
-        <w:rFonts w:asciiTheme="minorHAnsi" w:eastAsiaTheme="minorHAnsi" w:hAnsiTheme="minorHAnsi" w:cstheme="minorBidi"/>
-        <w:sz w:val="22"/>
-        <w:szCs w:val="22"/>
-        <w:lang w:val="es-PA" w:eastAsia="en-US" w:bidi="ar-SA"/>
-      </w:rPr>
-    </w:rPrDefault>
-    <w:pPrDefault>
-      <w:pPr>
-        <w:spacing w:after="200" w:line="276" w:lineRule="auto"/>
-      </w:pPr>
-    </w:pPrDefault>
-  </w:docDefaults>
-  <w:latentStyles w:defLockedState="0" w:defUIPriority="99" w:defSemiHidden="1" w:defUnhideWhenUsed="1" w:defQFormat="0" w:count="267">
-    <w:lsdException w:name="Normal" w:semiHidden="0" w:uiPriority="0" w:unhideWhenUsed="0" w:qFormat="1"/>
-    <w:lsdException w:name="heading 1" w:semiHidden="0" w:uiPriority="9" w:unhideWhenUsed="0" w:qFormat="1"/>
-    <w:lsdException w:name="heading 2" w:uiPriority="9" w:qFormat="1"/>
-    <w:lsdException w:name="heading 3" w:uiPriority="9" w:qFormat="1"/>
-    <w:lsdException w:name="heading 4" w:uiPriority="9" w:qFormat="1"/>
-    <w:lsdException w:name="heading 5" w:uiPriority="9" w:qFormat="1"/>
-    <w:lsdException w:name="heading 6" w:uiPriority="9" w:qFormat="1"/>
-    <w:lsdException w:name="heading 7" w:uiPriority="9" w:qFormat="1"/>
-    <w:lsdException w:name="heading 8" w:uiPriority="9" w:qFormat="1"/>
-    <w:lsdException w:name="heading 9" w:uiPriority="9" w:qFormat="1"/>
-    <w:lsdException w:name="toc 1" w:uiPriority="39"/>
-    <w:lsdException w:name="toc 2" w:uiPriority="39"/>
-    <w:lsdException w:name="toc 3" w:uiPriority="39"/>
-    <w:lsdException w:name="toc 4" w:uiPriority="39"/>
-    <w:lsdException w:name="toc 5" w:uiPriority="39"/>
-    <w:lsdException w:name="toc 6" w:uiPriority="39"/>
-    <w:lsdException w:name="toc 7" w:uiPriority="39"/>
-    <w:lsdException w:name="toc 8" w:uiPriority="39"/>
-    <w:lsdException w:name="toc 9" w:uiPriority="39"/>
-    <w:lsdException w:name="caption" w:uiPriority="35" w:qFormat="1"/>
-    <w:lsdException w:name="Title" w:semiHidden="0" w:uiPriority="10" w:unhideWhenUsed="0" w:qFormat="1"/>
-    <w:lsdException w:name="Default Paragraph Font" w:uiPriority="1"/>
-    <w:lsdException w:name="Subtitle" w:semiHidden="0" w:uiPriority="11" w:unhideWhenUsed="0" w:qFormat="1"/>
-    <w:lsdException w:name="Strong" w:semiHidden="0" w:uiPriority="22" w:unhideWhenUsed="0" w:qFormat="1"/>
-    <w:lsdException w:name="Emphasis" w:semiHidden="0" w:uiPriority="20" w:unhideWhenUsed="0" w:qFormat="1"/>
-    <w:lsdException w:name="Table Grid" w:semiHidden="0" w:uiPriority="59" w:unhideWhenUsed="0"/>
-    <w:lsdException w:name="Placeholder Text" w:unhideWhenUsed="0"/>
-    <w:lsdException w:name="No Spacing" w:semiHidden="0" w:uiPriority="1" w:unhideWhenUsed="0" w:qFormat="1"/>
-    <w:lsdException w:name="Light Shading" w:semiHidden="0" w:uiPriority="60" w:unhideWhenUsed="0"/>
-    <w:lsdException w:name="Light List" w:semiHidden="0" w:uiPriority="61" w:unhideWhenUsed="0"/>
-    <w:lsdException w:name="Light Grid" w:semiHidden="0" w:uiPriority="62" w:unhideWhenUsed="0"/>
-    <w:lsdException w:name="Medium Shading 1" w:semiHidden="0" w:uiPriority="63" w:unhideWhenUsed="0"/>
-    <w:lsdException w:name="Medium Shading 2" w:semiHidden="0" w:uiPriority="64" w:unhideWhenUsed="0"/>
-    <w:lsdException w:name="Medium List 1" w:semiHidden="0" w:uiPriority="65" w:unhideWhenUsed="0"/>
-    <w:lsdException w:name="Medium List 2" w:semiHidden="0" w:uiPriority="66" w:unhideWhenUsed="0"/>
-    <w:lsdException w:name="Medium Grid 1" w:semiHidden="0" w:uiPriority="67" w:unhideWhenUsed="0"/>
-    <w:lsdException w:name="Medium Grid 2" w:semiHidden="0" w:uiPriority="68" w:unhideWhenUsed="0"/>
-    <w:lsdException w:name="Medium Grid 3" w:semiHidden="0" w:uiPriority="69" w:unhideWhenUsed="0"/>
-    <w:lsdException w:name="Dark List" w:semiHidden="0" w:uiPriority="70" w:unhideWhenUsed="0"/>
-    <w:lsdException w:name="Colorful Shading" w:semiHidden="0" w:uiPriority="71" w:unhideWhenUsed="0"/>
-    <w:lsdException w:name="Colorful List" w:semiHidden="0" w:uiPriority="72" w:unhideWhenUsed="0"/>
-    <w:lsdException w:name="Colorful Grid" w:semiHidden="0" w:uiPriority="73" w:unhideWhenUsed="0"/>
-    <w:lsdException w:name="Light Shading Accent 1" w:semiHidden="0" w:uiPriority="60" w:unhideWhenUsed="0"/>
-    <w:lsdException w:name="Light List Accent 1" w:semiHidden="0" w:uiPriority="61" w:unhideWhenUsed="0"/>
-    <w:lsdException w:name="Light Grid Accent 1" w:semiHidden="0" w:uiPriority="62" w:unhideWhenUsed="0"/>
-    <w:lsdException w:name="Medium Shading 1 Accent 1" w:semiHidden="0" w:uiPriority="63" w:unhideWhenUsed="0"/>
-    <w:lsdException w:name="Medium Shading 2 Accent 1" w:semiHidden="0" w:uiPriority="64" w:unhideWhenUsed="0"/>
-    <w:lsdException w:name="Medium List 1 Accent 1" w:semiHidden="0" w:uiPriority="65" w:unhideWhenUsed="0"/>
-    <w:lsdException w:name="Revision" w:unhideWhenUsed="0"/>
-    <w:lsdException w:name="List Paragraph" w:semiHidden="0" w:uiPriority="34" w:unhideWhenUsed="0" w:qFormat="1"/>
-    <w:lsdException w:name="Quote" w:semiHidden="0" w:uiPriority="29" w:unhideWhenUsed="0" w:qFormat="1"/>
-    <w:lsdException w:name="Intense Quote" w:semiHidden="0" w:uiPriority="30" w:unhideWhenUsed="0" w:qFormat="1"/>
-    <w:lsdException w:name="Medium List 2 Accent 1" w:semiHidden="0" w:uiPriority="66" w:unhideWhenUsed="0"/>
-    <w:lsdException w:name="Medium Grid 1 Accent 1" w:semiHidden="0" w:uiPriority="67" w:unhideWhenUsed="0"/>
-    <w:lsdException w:name="Medium Grid 2 Accent 1" w:semiHidden="0" w:uiPriority="68" w:unhideWhenUsed="0"/>
-    <w:lsdException w:name="Medium Grid 3 Accent 1" w:semiHidden="0" w:uiPriority="69" w:unhideWhenUsed="0"/>
-    <w:lsdException w:name="Dark List Accent 1" w:semiHidden="0" w:uiPriority="70" w:unhideWhenUsed="0"/>
-    <w:lsdException w:name="Colorful Shading Accent 1" w:semiHidden="0" w:uiPriority="71" w:unhideWhenUsed="0"/>
-    <w:lsdException w:name="Colorful List Accent 1" w:semiHidden="0" w:uiPriority="72" w:unhideWhenUsed="0"/>
-    <w:lsdException w:name="Colorful Grid Accent 1" w:semiHidden="0" w:uiPriority="73" w:unhideWhenUsed="0"/>
-    <w:lsdException w:name="Light Shading Accent 2" w:semiHidden="0" w:uiPriority="60" w:unhideWhenUsed="0"/>
-    <w:lsdException w:name="Light List Accent 2" w:semiHidden="0" w:uiPriority="61" w:unhideWhenUsed="0"/>
-    <w:lsdException w:name="Light Grid Accent 2" w:semiHidden="0" w:uiPriority="62" w:unhideWhenUsed="0"/>
-    <w:lsdException w:name="Medium Shading 1 Accent 2" w:semiHidden="0" w:uiPriority="63" w:unhideWhenUsed="0"/>
-    <w:lsdException w:name="Medium Shading 2 Accent 2" w:semiHidden="0" w:uiPriority="64" w:unhideWhenUsed="0"/>
-    <w:lsdException w:name="Medium List 1 Accent 2" w:semiHidden="0" w:uiPriority="65" w:unhideWhenUsed="0"/>
-    <w:lsdException w:name="Medium List 2 Accent 2" w:semiHidden="0" w:uiPriority="66" w:unhideWhenUsed="0"/>
-    <w:lsdException w:name="Medium Grid 1 Accent 2" w:semiHidden="0" w:uiPriority="67" w:unhideWhenUsed="0"/>
-    <w:lsdException w:name="Medium Grid 2 Accent 2" w:semiHidden="0" w:uiPriority="68" w:unhideWhenUsed="0"/>
-    <w:lsdException w:name="Medium Grid 3 Accent 2" w:semiHidden="0" w:uiPriority="69" w:unhideWhenUsed="0"/>
-    <w:lsdException w:name="Dark List Accent 2" w:semiHidden="0" w:uiPriority="70" w:unhideWhenUsed="0"/>
-    <w:lsdException w:name="Colorful Shading Accent 2" w:semiHidden="0" w:uiPriority="71" w:unhideWhenUsed="0"/>
-    <w:lsdException w:name="Colorful List Accent 2" w:semiHidden="0" w:uiPriority="72" w:unhideWhenUsed="0"/>
-    <w:lsdException w:name="Colorful Grid Accent 2" w:semiHidden="0" w:uiPriority="73" w:unhideWhenUsed="0"/>
-    <w:lsdException w:name="Light Shading Accent 3" w:semiHidden="0" w:uiPriority="60" w:unhideWhenUsed="0"/>
-    <w:lsdException w:name="Light List Accent 3" w:semiHidden="0" w:uiPriority="61" w:unhideWhenUsed="0"/>
-    <w:lsdException w:name="Light Grid Accent 3" w:semiHidden="0" w:uiPriority="62" w:unhideWhenUsed="0"/>
-    <w:lsdException w:name="Medium Shading 1 Accent 3" w:semiHidden="0" w:uiPriority="63" w:unhideWhenUsed="0"/>
-    <w:lsdException w:name="Medium Shading 2 Accent 3" w:semiHidden="0" w:uiPriority="64" w:unhideWhenUsed="0"/>
-    <w:lsdException w:name="Medium List 1 Accent 3" w:semiHidden="0" w:uiPriority="65" w:unhideWhenUsed="0"/>
-    <w:lsdException w:name="Medium List 2 Accent 3" w:semiHidden="0" w:uiPriority="66" w:unhideWhenUsed="0"/>
-    <w:lsdException w:name="Medium Grid 1 Accent 3" w:semiHidden="0" w:uiPriority="67" w:unhideWhenUsed="0"/>
-    <w:lsdException w:name="Medium Grid 2 Accent 3" w:semiHidden="0" w:uiPriority="68" w:unhideWhenUsed="0"/>
-    <w:lsdException w:name="Medium Grid 3 Accent 3" w:semiHidden="0" w:uiPriority="69" w:unhideWhenUsed="0"/>
-    <w:lsdException w:name="Dark List Accent 3" w:semiHidden="0" w:uiPriority="70" w:unhideWhenUsed="0"/>
-    <w:lsdException w:name="Colorful Shading Accent 3" w:semiHidden="0" w:uiPriority="71" w:unhideWhenUsed="0"/>
-    <w:lsdException w:name="Colorful List Accent 3" w:semiHidden="0" w:uiPriority="72" w:unhideWhenUsed="0"/>
-    <w:lsdException w:name="Colorful Grid Accent 3" w:semiHidden="0" w:uiPriority="73" w:unhideWhenUsed="0"/>
-    <w:lsdException w:name="Light Shading Accent 4" w:semiHidden="0" w:uiPriority="60" w:unhideWhenUsed="0"/>
-    <w:lsdException w:name="Light List Accent 4" w:semiHidden="0" w:uiPriority="61" w:unhideWhenUsed="0"/>
-    <w:lsdException w:name="Light Grid Accent 4" w:semiHidden="0" w:uiPriority="62" w:unhideWhenUsed="0"/>
-    <w:lsdException w:name="Medium Shading 1 Accent 4" w:semiHidden="0" w:uiPriority="63" w:unhideWhenUsed="0"/>
-    <w:lsdException w:name="Medium Shading 2 Accent 4" w:semiHidden="0" w:uiPriority="64" w:unhideWhenUsed="0"/>
-    <w:lsdException w:name="Medium List 1 Accent 4" w:semiHidden="0" w:uiPriority="65" w:unhideWhenUsed="0"/>
-    <w:lsdException w:name="Medium List 2 Accent 4" w:semiHidden="0" w:uiPriority="66" w:unhideWhenUsed="0"/>
-    <w:lsdException w:name="Medium Grid 1 Accent 4" w:semiHidden="0" w:uiPriority="67" w:unhideWhenUsed="0"/>
-    <w:lsdException w:name="Medium Grid 2 Accent 4" w:semiHidden="0" w:uiPriority="68" w:unhideWhenUsed="0"/>
-    <w:lsdException w:name="Medium Grid 3 Accent 4" w:semiHidden="0" w:uiPriority="69" w:unhideWhenUsed="0"/>
-    <w:lsdException w:name="Dark List Accent 4" w:semiHidden="0" w:uiPriority="70" w:unhideWhenUsed="0"/>
-    <w:lsdException w:name="Colorful Shading Accent 4" w:semiHidden="0" w:uiPriority="71" w:unhideWhenUsed="0"/>
-    <w:lsdException w:name="Colorful List Accent 4" w:semiHidden="0" w:uiPriority="72" w:unhideWhenUsed="0"/>
-    <w:lsdException w:name="Colorful Grid Accent 4" w:semiHidden="0" w:uiPriority="73" w:unhideWhenUsed="0"/>
-    <w:lsdException w:name="Light Shading Accent 5" w:semiHidden="0" w:uiPriority="60" w:unhideWhenUsed="0"/>
-    <w:lsdException w:name="Light List Accent 5" w:semiHidden="0" w:uiPriority="61" w:unhideWhenUsed="0"/>
-    <w:lsdException w:name="Light Grid Accent 5" w:semiHidden="0" w:uiPriority="62" w:unhideWhenUsed="0"/>
-    <w:lsdException w:name="Medium Shading 1 Accent 5" w:semiHidden="0" w:uiPriority="63" w:unhideWhenUsed="0"/>
-    <w:lsdException w:name="Medium Shading 2 Accent 5" w:semiHidden="0" w:uiPriority="64" w:unhideWhenUsed="0"/>
-    <w:lsdException w:name="Medium List 1 Accent 5" w:semiHidden="0" w:uiPriority="65" w:unhideWhenUsed="0"/>
-    <w:lsdException w:name="Medium List 2 Accent 5" w:semiHidden="0" w:uiPriority="66" w:unhideWhenUsed="0"/>
-    <w:lsdException w:name="Medium Grid 1 Accent 5" w:semiHidden="0" w:uiPriority="67" w:unhideWhenUsed="0"/>
-    <w:lsdException w:name="Medium Grid 2 Accent 5" w:semiHidden="0" w:uiPriority="68" w:unhideWhenUsed="0"/>
-    <w:lsdException w:name="Medium Grid 3 Accent 5" w:semiHidden="0" w:uiPriority="69" w:unhideWhenUsed="0"/>
-    <w:lsdException w:name="Dark List Accent 5" w:semiHidden="0" w:uiPriority="70" w:unhideWhenUsed="0"/>
-    <w:lsdException w:name="Colorful Shading Accent 5" w:semiHidden="0" w:uiPriority="71" w:unhideWhenUsed="0"/>
-    <w:lsdException w:name="Colorful List Accent 5" w:semiHidden="0" w:uiPriority="72" w:unhideWhenUsed="0"/>
-    <w:lsdException w:name="Colorful Grid Accent 5" w:semiHidden="0" w:uiPriority="73" w:unhideWhenUsed="0"/>
-    <w:lsdException w:name="Light Shading Accent 6" w:semiHidden="0" w:uiPriority="60" w:unhideWhenUsed="0"/>
-    <w:lsdException w:name="Light List Accent 6" w:semiHidden="0" w:uiPriority="61" w:unhideWhenUsed="0"/>
-    <w:lsdException w:name="Light Grid Accent 6" w:semiHidden="0" w:uiPriority="62" w:unhideWhenUsed="0"/>
-    <w:lsdException w:name="Medium Shading 1 Accent 6" w:semiHidden="0" w:uiPriority="63" w:unhideWhenUsed="0"/>
-    <w:lsdException w:name="Medium Shading 2 Accent 6" w:semiHidden="0" w:uiPriority="64" w:unhideWhenUsed="0"/>
-    <w:lsdException w:name="Medium List 1 Accent 6" w:semiHidden="0" w:uiPriority="65" w:unhideWhenUsed="0"/>
-    <w:lsdException w:name="Medium List 2 Accent 6" w:semiHidden="0" w:uiPriority="66" w:unhideWhenUsed="0"/>
-    <w:lsdException w:name="Medium Grid 1 Accent 6" w:semiHidden="0" w:uiPriority="67" w:unhideWhenUsed="0"/>
-    <w:lsdException w:name="Medium Grid 2 Accent 6" w:semiHidden="0" w:uiPriority="68" w:unhideWhenUsed="0"/>
-    <w:lsdException w:name="Medium Grid 3 Accent 6" w:semiHidden="0" w:uiPriority="69" w:unhideWhenUsed="0"/>
-    <w:lsdException w:name="Dark List Accent 6" w:semiHidden="0" w:uiPriority="70" w:unhideWhenUsed="0"/>
-    <w:lsdException w:name="Colorful Shading Accent 6" w:semiHidden="0" w:uiPriority="71" w:unhideWhenUsed="0"/>
-    <w:lsdException w:name="Colorful List Accent 6" w:semiHidden="0" w:uiPriority="72" w:unhideWhenUsed="0"/>
-    <w:lsdException w:name="Colorful Grid Accent 6" w:semiHidden="0" w:uiPriority="73" w:unhideWhenUsed="0"/>
-    <w:lsdException w:name="Subtle Emphasis" w:semiHidden="0" w:uiPriority="19" w:unhideWhenUsed="0" w:qFormat="1"/>
-    <w:lsdException w:name="Intense Emphasis" w:semiHidden="0" w:uiPriority="21" w:unhideWhenUsed="0" w:qFormat="1"/>
-    <w:lsdException w:name="Subtle Reference" w:semiHidden="0" w:uiPriority="31" w:unhideWhenUsed="0" w:qFormat="1"/>
-    <w:lsdException w:name="Intense Reference" w:semiHidden="0" w:uiPriority="32" w:unhideWhenUsed="0" w:qFormat="1"/>
-    <w:lsdException w:name="Book Title" w:semiHidden="0" w:uiPriority="33" w:unhideWhenUsed="0" w:qFormat="1"/>
-    <w:lsdException w:name="Bibliography" w:uiPriority="37"/>
-    <w:lsdException w:name="TOC Heading" w:uiPriority="39" w:qFormat="1"/>
-  </w:latentStyles>
-  <w:style w:type="paragraph" w:default="1" w:styleId="Normal">
-    <w:name w:val="Normal"/>
-    <w:qFormat/>
-  </w:style>
-  <w:style w:type="character" w:default="1" w:styleId="Fuentedeprrafopredeter">
-    <w:name w:val="Default Paragraph Font"/>
-    <w:uiPriority w:val="1"/>
-    <w:semiHidden/>
-    <w:unhideWhenUsed/>
-  </w:style>
-  <w:style w:type="table" w:default="1" w:styleId="Tablanormal">
-    <w:name w:val="Normal Table"/>
-    <w:uiPriority w:val="99"/>
-    <w:semiHidden/>
-    <w:unhideWhenUsed/>
-    <w:tblPr>
-      <w:tblInd w:w="0" w:type="dxa"/>
-      <w:tblCellMar>
-        <w:top w:w="0" w:type="dxa"/>
-        <w:left w:w="108" w:type="dxa"/>
-        <w:bottom w:w="0" w:type="dxa"/>
-        <w:right w:w="108" w:type="dxa"/>
-      </w:tblCellMar>
-    </w:tblPr>
-  </w:style>
-  <w:style w:type="numbering" w:default="1" w:styleId="Sinlista">
-    <w:name w:val="No List"/>
-    <w:uiPriority w:val="99"/>
-    <w:semiHidden/>
-    <w:unhideWhenUsed/>
-  </w:style>
-  <w:style w:type="paragraph" w:styleId="Prrafodelista">
-    <w:name w:val="List Paragraph"/>
-    <w:basedOn w:val="Normal"/>
-    <w:uiPriority w:val="34"/>
-    <w:qFormat/>
-    <w:rsid w:val="00AB11DA"/>
-    <w:pPr>
-      <w:ind w:left="720"/>
-      <w:contextualSpacing/>
-    </w:pPr>
-  </w:style>
-  <w:style w:type="table" w:styleId="Tablaconcuadrcula">
-    <w:name w:val="Table Grid"/>
-    <w:basedOn w:val="Tablanormal"/>
-    <w:uiPriority w:val="59"/>
-    <w:rsid w:val="00AB11DA"/>
-    <w:pPr>
-      <w:spacing w:after="0" w:line="240" w:lineRule="auto"/>
-    </w:pPr>
-    <w:tblPr>
-      <w:tblInd w:w="0" w:type="dxa"/>
-      <w:tblBorders>
-        <w:top w:val="single" w:sz="4" w:space="0" w:color="auto"/>
-        <w:left w:val="single" w:sz="4" w:space="0" w:color="auto"/>
-        <w:bottom w:val="single" w:sz="4" w:space="0" w:color="auto"/>
-        <w:right w:val="single" w:sz="4" w:space="0" w:color="auto"/>
-        <w:insideH w:val="single" w:sz="4" w:space="0" w:color="auto"/>
-        <w:insideV w:val="single" w:sz="4" w:space="0" w:color="auto"/>
-      </w:tblBorders>
-      <w:tblCellMar>
-        <w:top w:w="0" w:type="dxa"/>
-        <w:left w:w="108" w:type="dxa"/>
-        <w:bottom w:w="0" w:type="dxa"/>
-        <w:right w:w="108" w:type="dxa"/>
-      </w:tblCellMar>
-    </w:tblPr>
-  </w:style>
-  <w:style w:type="paragraph" w:styleId="NormalWeb">
-    <w:name w:val="Normal (Web)"/>
-    <w:basedOn w:val="Normal"/>
-    <w:uiPriority w:val="99"/>
-    <w:semiHidden/>
-    <w:unhideWhenUsed/>
-    <w:rsid w:val="009C4740"/>
-    <w:pPr>
-      <w:spacing w:before="100" w:beforeAutospacing="1" w:after="100" w:afterAutospacing="1" w:line="240" w:lineRule="auto"/>
-    </w:pPr>
-    <w:rPr>
-      <w:rFonts w:ascii="Times New Roman" w:eastAsiaTheme="minorEastAsia" w:hAnsi="Times New Roman" w:cs="Times New Roman"/>
-      <w:sz w:val="24"/>
-      <w:szCs w:val="24"/>
-      <w:lang w:eastAsia="es-PA"/>
-    </w:rPr>
-  </w:style>
-  <w:style w:type="paragraph" w:styleId="Encabezado">
-    <w:name w:val="header"/>
-    <w:basedOn w:val="Normal"/>
-    <w:link w:val="EncabezadoCar"/>
-    <w:uiPriority w:val="99"/>
-    <w:unhideWhenUsed/>
-    <w:rsid w:val="004D4BB9"/>
-    <w:pPr>
-      <w:tabs>
-        <w:tab w:val="center" w:pos="4419"/>
-        <w:tab w:val="right" w:pos="8838"/>
-      </w:tabs>
-      <w:spacing w:after="0" w:line="240" w:lineRule="auto"/>
-    </w:pPr>
-  </w:style>
-  <w:style w:type="character" w:customStyle="1" w:styleId="EncabezadoCar">
-    <w:name w:val="Encabezado Car"/>
-    <w:basedOn w:val="Fuentedeprrafopredeter"/>
-    <w:link w:val="Encabezado"/>
-    <w:uiPriority w:val="99"/>
-    <w:rsid w:val="004D4BB9"/>
-  </w:style>
-  <w:style w:type="paragraph" w:styleId="Piedepgina">
-    <w:name w:val="footer"/>
-    <w:basedOn w:val="Normal"/>
-    <w:link w:val="PiedepginaCar"/>
-    <w:uiPriority w:val="99"/>
-    <w:unhideWhenUsed/>
-    <w:rsid w:val="004D4BB9"/>
-    <w:pPr>
-      <w:tabs>
-        <w:tab w:val="center" w:pos="4419"/>
-        <w:tab w:val="right" w:pos="8838"/>
-      </w:tabs>
-      <w:spacing w:after="0" w:line="240" w:lineRule="auto"/>
-    </w:pPr>
-  </w:style>
-  <w:style w:type="character" w:customStyle="1" w:styleId="PiedepginaCar">
-    <w:name w:val="Pie de página Car"/>
-    <w:basedOn w:val="Fuentedeprrafopredeter"/>
-    <w:link w:val="Piedepgina"/>
-    <w:uiPriority w:val="99"/>
-    <w:rsid w:val="004D4BB9"/>
-  </w:style>
-  <w:style w:type="paragraph" w:styleId="Textodeglobo">
-    <w:name w:val="Balloon Text"/>
-    <w:basedOn w:val="Normal"/>
-    <w:link w:val="TextodegloboCar"/>
-    <w:uiPriority w:val="99"/>
-    <w:semiHidden/>
-    <w:unhideWhenUsed/>
-    <w:rsid w:val="00E2600C"/>
-    <w:pPr>
-      <w:spacing w:after="0" w:line="240" w:lineRule="auto"/>
-    </w:pPr>
-    <w:rPr>
-      <w:rFonts w:ascii="Tahoma" w:hAnsi="Tahoma" w:cs="Tahoma"/>
-      <w:sz w:val="16"/>
-      <w:szCs w:val="16"/>
-    </w:rPr>
-  </w:style>
-  <w:style w:type="character" w:customStyle="1" w:styleId="TextodegloboCar">
-    <w:name w:val="Texto de globo Car"/>
-    <w:basedOn w:val="Fuentedeprrafopredeter"/>
-    <w:link w:val="Textodeglobo"/>
+  <w:style w:type="character" w:customStyle="1" w:styleId="BalloonTextChar">
+    <w:name w:val="Balloon Text Char"/>
+    <w:basedOn w:val="DefaultParagraphFont"/>
+    <w:link w:val="BalloonText"/>
     <w:uiPriority w:val="99"/>
     <w:semiHidden/>
     <w:rsid w:val="00E2600C"/>
@@ -2471,6 +4089,15 @@
 </file>
 
 <file path=customXml/item1.xml><?xml version="1.0" encoding="utf-8"?>
+<?mso-contentType ?>
+<FormTemplates xmlns="http://schemas.microsoft.com/sharepoint/v3/contenttype/forms">
+  <Display>DocumentLibraryForm</Display>
+  <Edit>DocumentLibraryForm</Edit>
+  <New>DocumentLibraryForm</New>
+</FormTemplates>
+</file>
+
+<file path=customXml/item2.xml><?xml version="1.0" encoding="utf-8"?>
 <ct:contentTypeSchema xmlns:ct="http://schemas.microsoft.com/office/2006/metadata/contentType" xmlns:ma="http://schemas.microsoft.com/office/2006/metadata/properties/metaAttributes" ct:_="" ma:_="" ma:contentTypeName="Documento" ma:contentTypeID="0x0101000563F1AC4F304B42B3941098A75A78F0" ma:contentTypeVersion="9" ma:contentTypeDescription="Crear nuevo documento." ma:contentTypeScope="" ma:versionID="9d85578e218f2786e689545bf37c1faa">
   <xsd:schema xmlns:xsd="http://www.w3.org/2001/XMLSchema" xmlns:xs="http://www.w3.org/2001/XMLSchema" xmlns:p="http://schemas.microsoft.com/office/2006/metadata/properties" xmlns:ns2="62f58b04-9c33-490c-ba7e-c6fd6f91e41a" xmlns:ns3="2e95bf99-24e0-4882-8195-e9d4d8693026" targetNamespace="http://schemas.microsoft.com/office/2006/metadata/properties" ma:root="true" ma:fieldsID="5a3aa61df89434381e7154ebcbc70575" ns2:_="" ns3:_="">
     <xsd:import namespace="62f58b04-9c33-490c-ba7e-c6fd6f91e41a"/>
@@ -2667,15 +4294,6 @@
 </ct:contentTypeSchema>
 </file>
 
-<file path=customXml/item2.xml><?xml version="1.0" encoding="utf-8"?>
-<?mso-contentType ?>
-<FormTemplates xmlns="http://schemas.microsoft.com/sharepoint/v3/contenttype/forms">
-  <Display>DocumentLibraryForm</Display>
-  <Edit>DocumentLibraryForm</Edit>
-  <New>DocumentLibraryForm</New>
-</FormTemplates>
-</file>
-
 <file path=customXml/item3.xml><?xml version="1.0" encoding="utf-8"?>
 <p:properties xmlns:p="http://schemas.microsoft.com/office/2006/metadata/properties" xmlns:xsi="http://www.w3.org/2001/XMLSchema-instance" xmlns:pc="http://schemas.microsoft.com/office/infopath/2007/PartnerControls">
   <documentManagement/>
@@ -2683,13 +4301,37 @@
 </file>
 
 <file path=customXml/itemProps1.xml><?xml version="1.0" encoding="utf-8"?>
-<ds:datastoreItem xmlns:ds="http://schemas.openxmlformats.org/officeDocument/2006/customXml" ds:itemID="{F13D7C74-979A-4F1F-88D0-97F54522F7BC}"/>
+<ds:datastoreItem xmlns:ds="http://schemas.openxmlformats.org/officeDocument/2006/customXml" ds:itemID="{D41B2273-0922-41D3-95B2-969E9998F4F0}">
+  <ds:schemaRefs>
+    <ds:schemaRef ds:uri="http://schemas.microsoft.com/sharepoint/v3/contenttype/forms"/>
+  </ds:schemaRefs>
+</ds:datastoreItem>
 </file>
 
 <file path=customXml/itemProps2.xml><?xml version="1.0" encoding="utf-8"?>
-<ds:datastoreItem xmlns:ds="http://schemas.openxmlformats.org/officeDocument/2006/customXml" ds:itemID="{D41B2273-0922-41D3-95B2-969E9998F4F0}"/>
+<ds:datastoreItem xmlns:ds="http://schemas.openxmlformats.org/officeDocument/2006/customXml" ds:itemID="{F13D7C74-979A-4F1F-88D0-97F54522F7BC}">
+  <ds:schemaRefs>
+    <ds:schemaRef ds:uri="http://schemas.microsoft.com/office/2006/metadata/contentType"/>
+    <ds:schemaRef ds:uri="http://schemas.microsoft.com/office/2006/metadata/properties/metaAttributes"/>
+    <ds:schemaRef ds:uri="http://www.w3.org/2001/XMLSchema"/>
+    <ds:schemaRef ds:uri="http://schemas.microsoft.com/office/2006/metadata/properties"/>
+    <ds:schemaRef ds:uri="62f58b04-9c33-490c-ba7e-c6fd6f91e41a"/>
+    <ds:schemaRef ds:uri="2e95bf99-24e0-4882-8195-e9d4d8693026"/>
+    <ds:schemaRef ds:uri="http://schemas.microsoft.com/office/2006/documentManagement/types"/>
+    <ds:schemaRef ds:uri="http://schemas.microsoft.com/office/infopath/2007/PartnerControls"/>
+    <ds:schemaRef ds:uri="http://schemas.openxmlformats.org/package/2006/metadata/core-properties"/>
+    <ds:schemaRef ds:uri="http://purl.org/dc/elements/1.1/"/>
+    <ds:schemaRef ds:uri="http://purl.org/dc/terms/"/>
+    <ds:schemaRef ds:uri="http://schemas.microsoft.com/internal/obd"/>
+  </ds:schemaRefs>
+</ds:datastoreItem>
 </file>
 
 <file path=customXml/itemProps3.xml><?xml version="1.0" encoding="utf-8"?>
-<ds:datastoreItem xmlns:ds="http://schemas.openxmlformats.org/officeDocument/2006/customXml" ds:itemID="{99C8808C-F098-4A17-8EE2-2ECE0F50A1D6}"/>
+<ds:datastoreItem xmlns:ds="http://schemas.openxmlformats.org/officeDocument/2006/customXml" ds:itemID="{99C8808C-F098-4A17-8EE2-2ECE0F50A1D6}">
+  <ds:schemaRefs>
+    <ds:schemaRef ds:uri="http://schemas.microsoft.com/office/2006/metadata/properties"/>
+    <ds:schemaRef ds:uri="http://schemas.microsoft.com/office/infopath/2007/PartnerControls"/>
+  </ds:schemaRefs>
+</ds:datastoreItem>
 </file>
</xml_diff>